<commit_message>
secao do algoritmo escrita, adicionada equacao do laplaciano discreto
</commit_message>
<xml_diff>
--- a/Docs/TechReport.docx
+++ b/Docs/TechReport.docx
@@ -287,7 +287,25 @@
           <w:sz w:val="28"/>
           <w:szCs w:val="28"/>
         </w:rPr>
-        <w:t>The extraction of curve-skeletons from 3D meshes has inumerous applications in computer graphics and visualization. The most obvious is the animation of models using the curve as a controller, but other possibilities include shape retrieval, shape deformation and morphing. Overall, the dimensionality reduction of a representation can be useful in many domains, as it simplifies the data structures and the subsequent analysis. Despite the importance of the problem, [</w:t>
+        <w:t xml:space="preserve">The extraction of curve-skeletons from 3D meshes has </w:t>
+      </w:r>
+      <w:proofErr w:type="spellStart"/>
+      <w:r>
+        <w:rPr>
+          <w:rFonts w:cstheme="minorHAnsi"/>
+          <w:sz w:val="28"/>
+          <w:szCs w:val="28"/>
+        </w:rPr>
+        <w:t>inumerous</w:t>
+      </w:r>
+      <w:proofErr w:type="spellEnd"/>
+      <w:r>
+        <w:rPr>
+          <w:rFonts w:cstheme="minorHAnsi"/>
+          <w:sz w:val="28"/>
+          <w:szCs w:val="28"/>
+        </w:rPr>
+        <w:t xml:space="preserve"> applications in computer graphics and visualization. The most obvious is the animation of models using the curve as a controller, but other possibilities include shape retrieval, shape deformation and morphing. Overall, the dimensionality reduction of a representation can be useful in many domains, as it simplifies the data structures and the subsequent analysis. Despite the importance of the problem, [</w:t>
       </w:r>
       <w:r>
         <w:rPr>
@@ -352,15 +370,69 @@
           <w:sz w:val="28"/>
           <w:szCs w:val="28"/>
         </w:rPr>
-        <w:t>The algorithm can be divided in three steps: (a) geometric smoothing (b) topological simplification and (c) embedding correction. The first step consists of applying a constrained Laplacian smoothing until the volume of the mesh is near zero. After that, we simplify the topology of the skeleton by collapsing edges that do not contribute to the overall shape of the skeleton. The metric used to decide which edges to collapse is derived from the seminal paper by Garland and Heckbert on Quadric Error Metrics [</w:t>
-      </w:r>
-      <w:r>
-        <w:rPr>
-          <w:rFonts w:cstheme="minorHAnsi"/>
-          <w:sz w:val="28"/>
-          <w:szCs w:val="28"/>
-        </w:rPr>
-        <w:t>Garland and Heckbert 1997</w:t>
+        <w:t xml:space="preserve">The algorithm can be divided in three steps: (a) geometric smoothing (b) topological simplification and (c) embedding correction. The first step consists of applying a constrained </w:t>
+      </w:r>
+      <w:proofErr w:type="spellStart"/>
+      <w:r>
+        <w:rPr>
+          <w:rFonts w:cstheme="minorHAnsi"/>
+          <w:sz w:val="28"/>
+          <w:szCs w:val="28"/>
+        </w:rPr>
+        <w:t>Laplacian</w:t>
+      </w:r>
+      <w:proofErr w:type="spellEnd"/>
+      <w:r>
+        <w:rPr>
+          <w:rFonts w:cstheme="minorHAnsi"/>
+          <w:sz w:val="28"/>
+          <w:szCs w:val="28"/>
+        </w:rPr>
+        <w:t xml:space="preserve"> smoothing until the volume of the mesh is near zero. After that, we simplify the topology of the skeleton by collapsing edges that do not contribute to the overall shape of the skeleton. The metric used to decide which edges to collapse is derived from the seminal paper by Garland and </w:t>
+      </w:r>
+      <w:proofErr w:type="spellStart"/>
+      <w:r>
+        <w:rPr>
+          <w:rFonts w:cstheme="minorHAnsi"/>
+          <w:sz w:val="28"/>
+          <w:szCs w:val="28"/>
+        </w:rPr>
+        <w:t>Heckbert</w:t>
+      </w:r>
+      <w:proofErr w:type="spellEnd"/>
+      <w:r>
+        <w:rPr>
+          <w:rFonts w:cstheme="minorHAnsi"/>
+          <w:sz w:val="28"/>
+          <w:szCs w:val="28"/>
+        </w:rPr>
+        <w:t xml:space="preserve"> on Quadric Error Metrics [</w:t>
+      </w:r>
+      <w:r>
+        <w:rPr>
+          <w:rFonts w:cstheme="minorHAnsi"/>
+          <w:sz w:val="28"/>
+          <w:szCs w:val="28"/>
+        </w:rPr>
+        <w:t xml:space="preserve">Garland and </w:t>
+      </w:r>
+      <w:proofErr w:type="spellStart"/>
+      <w:r>
+        <w:rPr>
+          <w:rFonts w:cstheme="minorHAnsi"/>
+          <w:sz w:val="28"/>
+          <w:szCs w:val="28"/>
+        </w:rPr>
+        <w:t>Heckbert</w:t>
+      </w:r>
+      <w:proofErr w:type="spellEnd"/>
+      <w:r>
+        <w:rPr>
+          <w:rFonts w:cstheme="minorHAnsi"/>
+          <w:sz w:val="28"/>
+          <w:szCs w:val="28"/>
+        </w:rPr>
+        <w:t xml:space="preserve"> 1997</w:t>
       </w:r>
       <w:r>
         <w:rPr>
@@ -443,7 +515,33 @@
           <w:sz w:val="28"/>
           <w:szCs w:val="28"/>
         </w:rPr>
-        <w:t>The method we implemented can de divided in three main parts: (a) geometric smoothing (b) topological simplification and (c) embedding correction. The first part is based on the minimization of the Laplacian coordinates of the mesh. In Sections 2.1 and 2.2, we'</w:t>
+        <w:t>The method we implemented can b</w:t>
+      </w:r>
+      <w:r>
+        <w:rPr>
+          <w:rFonts w:cstheme="minorHAnsi"/>
+          <w:sz w:val="28"/>
+          <w:szCs w:val="28"/>
+        </w:rPr>
+        <w:t xml:space="preserve">e divided in three main parts: (a) geometric smoothing (b) topological simplification and (c) embedding correction. The first part is based on the minimization of the </w:t>
+      </w:r>
+      <w:proofErr w:type="spellStart"/>
+      <w:r>
+        <w:rPr>
+          <w:rFonts w:cstheme="minorHAnsi"/>
+          <w:sz w:val="28"/>
+          <w:szCs w:val="28"/>
+        </w:rPr>
+        <w:t>Laplacian</w:t>
+      </w:r>
+      <w:proofErr w:type="spellEnd"/>
+      <w:r>
+        <w:rPr>
+          <w:rFonts w:cstheme="minorHAnsi"/>
+          <w:sz w:val="28"/>
+          <w:szCs w:val="28"/>
+        </w:rPr>
+        <w:t xml:space="preserve"> coordinates of the mesh. In Sections 2.1 and 2.2, we'</w:t>
       </w:r>
       <w:r>
         <w:rPr>
@@ -459,7 +557,59 @@
           <w:sz w:val="28"/>
           <w:szCs w:val="28"/>
         </w:rPr>
-        <w:t xml:space="preserve"> go through the definition of the Laplace Operator in continuous domains and the discretization of this operator to be applied to 3d meshes. For the sake of completeness, we'Äºl briefly review Least Squares Minimization in Section 2.3. We also added a short explanation of the column compressed format for sparse matrices in Section 2.4, since the skeletonization of any mesh except very small ones would be unfeasible without it. Finally, in Section 2.5, we will discuss the Quadric Error Metric, as we used an adapation of this metric in the topological simplification.</w:t>
+        <w:t xml:space="preserve"> go through the definition of the Laplace Operator in continuous domains and the </w:t>
+      </w:r>
+      <w:proofErr w:type="spellStart"/>
+      <w:r>
+        <w:rPr>
+          <w:rFonts w:cstheme="minorHAnsi"/>
+          <w:sz w:val="28"/>
+          <w:szCs w:val="28"/>
+        </w:rPr>
+        <w:t>discretization</w:t>
+      </w:r>
+      <w:proofErr w:type="spellEnd"/>
+      <w:r>
+        <w:rPr>
+          <w:rFonts w:cstheme="minorHAnsi"/>
+          <w:sz w:val="28"/>
+          <w:szCs w:val="28"/>
+        </w:rPr>
+        <w:t xml:space="preserve"> of this operator to be applied to 3d meshes. For the sake of completeness, we briefly review Least Squares Minimization in Section 2.3. We also added a short explanation of the column compressed format for sparse matrices in Section 2.4, since the </w:t>
+      </w:r>
+      <w:proofErr w:type="spellStart"/>
+      <w:r>
+        <w:rPr>
+          <w:rFonts w:cstheme="minorHAnsi"/>
+          <w:sz w:val="28"/>
+          <w:szCs w:val="28"/>
+        </w:rPr>
+        <w:t>skeletonization</w:t>
+      </w:r>
+      <w:proofErr w:type="spellEnd"/>
+      <w:r>
+        <w:rPr>
+          <w:rFonts w:cstheme="minorHAnsi"/>
+          <w:sz w:val="28"/>
+          <w:szCs w:val="28"/>
+        </w:rPr>
+        <w:t xml:space="preserve"> of any mesh except very small ones would be unfeasible without it. Finally, in Section 2.5, we will discuss the Quadric Error Metric, as we used an </w:t>
+      </w:r>
+      <w:r>
+        <w:rPr>
+          <w:rFonts w:cstheme="minorHAnsi"/>
+          <w:sz w:val="28"/>
+          <w:szCs w:val="28"/>
+        </w:rPr>
+        <w:t>adaptation</w:t>
+      </w:r>
+      <w:r>
+        <w:rPr>
+          <w:rFonts w:cstheme="minorHAnsi"/>
+          <w:sz w:val="28"/>
+          <w:szCs w:val="28"/>
+        </w:rPr>
+        <w:t xml:space="preserve"> of this metric in the topological simplification.</w:t>
       </w:r>
     </w:p>
     <w:p>
@@ -533,7 +683,41 @@
           <w:sz w:val="28"/>
           <w:szCs w:val="28"/>
         </w:rPr>
-        <w:t>The Laplace operator is defined as the divergence of the gradient of a function on Euclidean space. Given a vector field, the divergence is a measure of the behavior of this vector field around an infinitesimal region. Suppose we have a vector field that describes the movement of a fluild. The divergence would be, for an infinitesimal region, the difference how much of the fluid is going into this region and how much fluid is going out of it. Figure 2.1.1 helps explaining this concept. Equivalently, the Laplacian is the sum of all unmixed partial derivatives of the function.</w:t>
+        <w:t xml:space="preserve">The Laplace operator is defined as the divergence of the gradient of a function on Euclidean space. Given a vector field, the divergence is a measure of the behavior of this vector field around an infinitesimal region. Suppose we have a vector field that describes the movement of a fluid. The divergence would be, for an infinitesimal region, the difference how much of the fluid is going into this region and how much fluid is going out of it. Figure 2.1.1 helps explaining this concept. Equivalently, the </w:t>
+      </w:r>
+      <w:proofErr w:type="spellStart"/>
+      <w:r>
+        <w:rPr>
+          <w:rFonts w:cstheme="minorHAnsi"/>
+          <w:sz w:val="28"/>
+          <w:szCs w:val="28"/>
+        </w:rPr>
+        <w:t>Laplacian</w:t>
+      </w:r>
+      <w:proofErr w:type="spellEnd"/>
+      <w:r>
+        <w:rPr>
+          <w:rFonts w:cstheme="minorHAnsi"/>
+          <w:sz w:val="28"/>
+          <w:szCs w:val="28"/>
+        </w:rPr>
+        <w:t xml:space="preserve"> is the sum of all unmixed </w:t>
+      </w:r>
+      <w:r>
+        <w:rPr>
+          <w:rFonts w:cstheme="minorHAnsi"/>
+          <w:sz w:val="28"/>
+          <w:szCs w:val="28"/>
+        </w:rPr>
+        <w:t xml:space="preserve">second </w:t>
+      </w:r>
+      <w:r>
+        <w:rPr>
+          <w:rFonts w:cstheme="minorHAnsi"/>
+          <w:sz w:val="28"/>
+          <w:szCs w:val="28"/>
+        </w:rPr>
+        <w:t>partial derivatives of the function.</w:t>
       </w:r>
     </w:p>
     <w:p>
@@ -643,7 +827,25 @@
           <w:sz w:val="28"/>
           <w:szCs w:val="28"/>
         </w:rPr>
-        <w:t xml:space="preserve">The discrete Laplace operator is the analogous of the continuous Laplace operator, defined on graphs and discrete grids, instead of functions. It is commonly called Laplacian matrix, since its representation is a matrix, when </w:t>
+        <w:t xml:space="preserve">The discrete Laplace operator is the analogous of the continuous Laplace operator, defined on graphs and discrete grids, instead of functions. It is commonly called </w:t>
+      </w:r>
+      <w:proofErr w:type="spellStart"/>
+      <w:r>
+        <w:rPr>
+          <w:rFonts w:cstheme="minorHAnsi"/>
+          <w:sz w:val="28"/>
+          <w:szCs w:val="28"/>
+        </w:rPr>
+        <w:t>Laplacian</w:t>
+      </w:r>
+      <w:proofErr w:type="spellEnd"/>
+      <w:r>
+        <w:rPr>
+          <w:rFonts w:cstheme="minorHAnsi"/>
+          <w:sz w:val="28"/>
+          <w:szCs w:val="28"/>
+        </w:rPr>
+        <w:t xml:space="preserve"> matrix, since its representation is a matrix, when </w:t>
       </w:r>
       <w:r>
         <w:rPr>
@@ -688,8 +890,194 @@
           <w:sz w:val="28"/>
           <w:szCs w:val="28"/>
         </w:rPr>
-        <w:t xml:space="preserve">While the mathematical theory behind the discrete Laplace operator is the same as in the continuous case, it's implementation on graphs is very simple. For every node, the Laplacian matrix calculates the difference between the value of the node and the weighted sum of its neighbours. </w:t>
-      </w:r>
+        <w:t xml:space="preserve">While the mathematical theory behind the discrete Laplace operator is the same as in the continuous case, it's implementation on graphs is very simple. For every node, the </w:t>
+      </w:r>
+      <w:proofErr w:type="spellStart"/>
+      <w:r>
+        <w:rPr>
+          <w:rFonts w:cstheme="minorHAnsi"/>
+          <w:sz w:val="28"/>
+          <w:szCs w:val="28"/>
+        </w:rPr>
+        <w:t>Laplacian</w:t>
+      </w:r>
+      <w:proofErr w:type="spellEnd"/>
+      <w:r>
+        <w:rPr>
+          <w:rFonts w:cstheme="minorHAnsi"/>
+          <w:sz w:val="28"/>
+          <w:szCs w:val="28"/>
+        </w:rPr>
+        <w:t xml:space="preserve"> matrix calculates the difference between the value of the node and the weighted sum of its </w:t>
+      </w:r>
+      <w:r>
+        <w:rPr>
+          <w:rFonts w:cstheme="minorHAnsi"/>
+          <w:sz w:val="28"/>
+          <w:szCs w:val="28"/>
+        </w:rPr>
+        <w:t>neighbors</w:t>
+      </w:r>
+      <w:r>
+        <w:rPr>
+          <w:rFonts w:cstheme="minorHAnsi"/>
+          <w:sz w:val="28"/>
+          <w:szCs w:val="28"/>
+        </w:rPr>
+        <w:t xml:space="preserve">, as in </w:t>
+      </w:r>
+      <w:r>
+        <w:rPr>
+          <w:rFonts w:cstheme="minorHAnsi"/>
+          <w:sz w:val="28"/>
+          <w:szCs w:val="28"/>
+        </w:rPr>
+        <w:t>the following equation:</w:t>
+      </w:r>
+    </w:p>
+    <w:p>
+      <w:pPr>
+        <w:autoSpaceDE w:val="0"/>
+        <w:autoSpaceDN w:val="0"/>
+        <w:adjustRightInd w:val="0"/>
+        <w:spacing w:after="0" w:line="240" w:lineRule="auto"/>
+        <w:jc w:val="center"/>
+        <w:rPr>
+          <w:rFonts w:cstheme="minorHAnsi"/>
+          <w:sz w:val="28"/>
+          <w:szCs w:val="28"/>
+        </w:rPr>
+      </w:pPr>
+    </w:p>
+    <w:p>
+      <w:pPr>
+        <w:autoSpaceDE w:val="0"/>
+        <w:autoSpaceDN w:val="0"/>
+        <w:adjustRightInd w:val="0"/>
+        <w:spacing w:after="0" w:line="240" w:lineRule="auto"/>
+        <w:jc w:val="center"/>
+        <w:rPr>
+          <w:rFonts w:cstheme="minorHAnsi"/>
+          <w:sz w:val="28"/>
+          <w:szCs w:val="28"/>
+        </w:rPr>
+      </w:pPr>
+      <m:oMath>
+        <m:r>
+          <w:rPr>
+            <w:rFonts w:ascii="Cambria Math" w:hAnsi="Cambria Math" w:cstheme="minorHAnsi"/>
+            <w:sz w:val="28"/>
+            <w:szCs w:val="28"/>
+          </w:rPr>
+          <m:t xml:space="preserve">(∆ θ)(v) = </m:t>
+        </m:r>
+        <m:nary>
+          <m:naryPr>
+            <m:chr m:val="∑"/>
+            <m:limLoc m:val="undOvr"/>
+            <m:supHide m:val="on"/>
+            <m:ctrlPr>
+              <w:rPr>
+                <w:rFonts w:ascii="Cambria Math" w:hAnsi="Cambria Math" w:cstheme="minorHAnsi"/>
+                <w:i/>
+                <w:sz w:val="28"/>
+                <w:szCs w:val="28"/>
+              </w:rPr>
+            </m:ctrlPr>
+          </m:naryPr>
+          <m:sub>
+            <m:r>
+              <w:rPr>
+                <w:rFonts w:ascii="Cambria Math" w:hAnsi="Cambria Math" w:cstheme="minorHAnsi"/>
+                <w:sz w:val="28"/>
+                <w:szCs w:val="28"/>
+              </w:rPr>
+              <m:t>w</m:t>
+            </m:r>
+          </m:sub>
+          <m:sup/>
+          <m:e>
+            <m:sSub>
+              <m:sSubPr>
+                <m:ctrlPr>
+                  <w:rPr>
+                    <w:rFonts w:ascii="Cambria Math" w:hAnsi="Cambria Math" w:cstheme="minorHAnsi"/>
+                    <w:i/>
+                    <w:sz w:val="28"/>
+                    <w:szCs w:val="28"/>
+                  </w:rPr>
+                </m:ctrlPr>
+              </m:sSubPr>
+              <m:e>
+                <m:r>
+                  <w:rPr>
+                    <w:rFonts w:ascii="Cambria Math" w:hAnsi="Cambria Math" w:cstheme="minorHAnsi"/>
+                    <w:sz w:val="28"/>
+                    <w:szCs w:val="28"/>
+                  </w:rPr>
+                  <m:t>γ</m:t>
+                </m:r>
+              </m:e>
+              <m:sub>
+                <m:r>
+                  <w:rPr>
+                    <w:rFonts w:ascii="Cambria Math" w:hAnsi="Cambria Math" w:cstheme="minorHAnsi"/>
+                    <w:sz w:val="28"/>
+                    <w:szCs w:val="28"/>
+                  </w:rPr>
+                  <m:t>wv</m:t>
+                </m:r>
+              </m:sub>
+            </m:sSub>
+            <m:d>
+              <m:dPr>
+                <m:begChr m:val="["/>
+                <m:endChr m:val="]"/>
+                <m:ctrlPr>
+                  <w:rPr>
+                    <w:rFonts w:ascii="Cambria Math" w:hAnsi="Cambria Math" w:cstheme="minorHAnsi"/>
+                    <w:i/>
+                    <w:sz w:val="28"/>
+                    <w:szCs w:val="28"/>
+                  </w:rPr>
+                </m:ctrlPr>
+              </m:dPr>
+              <m:e>
+                <m:r>
+                  <w:rPr>
+                    <w:rFonts w:ascii="Cambria Math" w:hAnsi="Cambria Math" w:cstheme="minorHAnsi"/>
+                    <w:sz w:val="28"/>
+                    <w:szCs w:val="28"/>
+                  </w:rPr>
+                  <m:t>θ(w) - θ(v)</m:t>
+                </m:r>
+              </m:e>
+            </m:d>
+          </m:e>
+        </m:nary>
+      </m:oMath>
+      <w:r>
+        <w:rPr>
+          <w:rFonts w:cstheme="minorHAnsi"/>
+          <w:sz w:val="28"/>
+          <w:szCs w:val="28"/>
+        </w:rPr>
+        <w:t xml:space="preserve">             (1)</w:t>
+      </w:r>
+    </w:p>
+    <w:p>
+      <w:pPr>
+        <w:autoSpaceDE w:val="0"/>
+        <w:autoSpaceDN w:val="0"/>
+        <w:adjustRightInd w:val="0"/>
+        <w:spacing w:after="0" w:line="240" w:lineRule="auto"/>
+        <w:jc w:val="center"/>
+        <w:rPr>
+          <w:rFonts w:cstheme="minorHAnsi"/>
+          <w:sz w:val="28"/>
+          <w:szCs w:val="28"/>
+        </w:rPr>
+      </w:pPr>
     </w:p>
     <w:p>
       <w:pPr>
@@ -704,6 +1092,135 @@
           <w:szCs w:val="28"/>
         </w:rPr>
       </w:pPr>
+      <w:r>
+        <w:rPr>
+          <w:rFonts w:cstheme="minorHAnsi"/>
+          <w:sz w:val="28"/>
+          <w:szCs w:val="28"/>
+        </w:rPr>
+        <w:t>w</w:t>
+      </w:r>
+      <w:r>
+        <w:rPr>
+          <w:rFonts w:cstheme="minorHAnsi"/>
+          <w:sz w:val="28"/>
+          <w:szCs w:val="28"/>
+        </w:rPr>
+        <w:t xml:space="preserve">here </w:t>
+      </w:r>
+      <w:r>
+        <w:rPr>
+          <w:rStyle w:val="texhtml"/>
+          <w:rFonts w:cstheme="minorHAnsi"/>
+          <w:color w:val="000000"/>
+          <w:sz w:val="28"/>
+          <w:szCs w:val="28"/>
+        </w:rPr>
+        <w:t xml:space="preserve"> </w:t>
+      </w:r>
+      <m:oMath>
+        <m:r>
+          <w:rPr>
+            <w:rFonts w:ascii="Cambria Math" w:hAnsi="Cambria Math" w:cstheme="minorHAnsi"/>
+            <w:sz w:val="28"/>
+            <w:szCs w:val="28"/>
+          </w:rPr>
+          <m:t>θ</m:t>
+        </m:r>
+      </m:oMath>
+      <w:r>
+        <w:rPr>
+          <w:rStyle w:val="texhtml"/>
+          <w:rFonts w:cstheme="minorHAnsi"/>
+          <w:color w:val="000000"/>
+          <w:sz w:val="28"/>
+          <w:szCs w:val="28"/>
+        </w:rPr>
+        <w:t xml:space="preserve"> is a function defined in each node of the graph, w is a node adjacent to v, and γ</w:t>
+      </w:r>
+      <w:proofErr w:type="spellStart"/>
+      <w:r>
+        <w:rPr>
+          <w:rStyle w:val="texhtml"/>
+          <w:rFonts w:cstheme="minorHAnsi"/>
+          <w:i/>
+          <w:iCs/>
+          <w:color w:val="000000"/>
+          <w:sz w:val="28"/>
+          <w:szCs w:val="28"/>
+          <w:vertAlign w:val="subscript"/>
+        </w:rPr>
+        <w:t>wv</w:t>
+      </w:r>
+      <w:proofErr w:type="spellEnd"/>
+      <w:r>
+        <w:rPr>
+          <w:rStyle w:val="apple-converted-space"/>
+          <w:rFonts w:cstheme="minorHAnsi"/>
+          <w:color w:val="000000"/>
+          <w:sz w:val="28"/>
+          <w:szCs w:val="28"/>
+        </w:rPr>
+        <w:t xml:space="preserve"> is the weight for the </w:t>
+      </w:r>
+      <w:proofErr w:type="spellStart"/>
+      <w:r>
+        <w:rPr>
+          <w:rStyle w:val="apple-converted-space"/>
+          <w:rFonts w:cstheme="minorHAnsi"/>
+          <w:color w:val="000000"/>
+          <w:sz w:val="28"/>
+          <w:szCs w:val="28"/>
+        </w:rPr>
+        <w:t>wv</w:t>
+      </w:r>
+      <w:proofErr w:type="spellEnd"/>
+      <w:r>
+        <w:rPr>
+          <w:rStyle w:val="apple-converted-space"/>
+          <w:rFonts w:cstheme="minorHAnsi"/>
+          <w:color w:val="000000"/>
+          <w:sz w:val="28"/>
+          <w:szCs w:val="28"/>
+        </w:rPr>
+        <w:t xml:space="preserve"> edge, usually its length.</w:t>
+      </w:r>
+      <w:r>
+        <w:rPr>
+          <w:rStyle w:val="apple-converted-space"/>
+          <w:rFonts w:cstheme="minorHAnsi"/>
+          <w:color w:val="000000"/>
+          <w:sz w:val="28"/>
+          <w:szCs w:val="28"/>
+        </w:rPr>
+        <w:t xml:space="preserve"> </w:t>
+      </w:r>
+      <w:r>
+        <w:rPr>
+          <w:rFonts w:cstheme="minorHAnsi"/>
+          <w:sz w:val="28"/>
+          <w:szCs w:val="28"/>
+        </w:rPr>
+        <w:t xml:space="preserve">As better explained in section 3, we use the </w:t>
+      </w:r>
+      <w:proofErr w:type="spellStart"/>
+      <w:r>
+        <w:rPr>
+          <w:rFonts w:cstheme="minorHAnsi"/>
+          <w:sz w:val="28"/>
+          <w:szCs w:val="28"/>
+        </w:rPr>
+        <w:t>laplacian</w:t>
+      </w:r>
+      <w:proofErr w:type="spellEnd"/>
+      <w:r>
+        <w:rPr>
+          <w:rFonts w:cstheme="minorHAnsi"/>
+          <w:sz w:val="28"/>
+          <w:szCs w:val="28"/>
+        </w:rPr>
+        <w:t xml:space="preserve"> operator of the curvature function of the mesh.</w:t>
+      </w:r>
     </w:p>
     <w:p>
       <w:pPr>
@@ -718,14 +1235,6 @@
           <w:szCs w:val="28"/>
         </w:rPr>
       </w:pPr>
-      <w:r>
-        <w:rPr>
-          <w:rFonts w:cstheme="minorHAnsi"/>
-          <w:sz w:val="28"/>
-          <w:szCs w:val="28"/>
-        </w:rPr>
-        <w:t>Equation1</w:t>
-      </w:r>
     </w:p>
     <w:p>
       <w:pPr>
@@ -740,6 +1249,102 @@
           <w:szCs w:val="28"/>
         </w:rPr>
       </w:pPr>
+      <w:r>
+        <w:rPr>
+          <w:rFonts w:cstheme="minorHAnsi"/>
+          <w:sz w:val="28"/>
+          <w:szCs w:val="28"/>
+        </w:rPr>
+        <w:t xml:space="preserve">When </w:t>
+      </w:r>
+      <w:proofErr w:type="spellStart"/>
+      <w:r>
+        <w:rPr>
+          <w:rFonts w:cstheme="minorHAnsi"/>
+          <w:sz w:val="28"/>
+          <w:szCs w:val="28"/>
+        </w:rPr>
+        <w:t>discretizing</w:t>
+      </w:r>
+      <w:proofErr w:type="spellEnd"/>
+      <w:r>
+        <w:rPr>
+          <w:rFonts w:cstheme="minorHAnsi"/>
+          <w:sz w:val="28"/>
+          <w:szCs w:val="28"/>
+        </w:rPr>
+        <w:t xml:space="preserve"> the </w:t>
+      </w:r>
+      <w:proofErr w:type="spellStart"/>
+      <w:r>
+        <w:rPr>
+          <w:rFonts w:cstheme="minorHAnsi"/>
+          <w:sz w:val="28"/>
+          <w:szCs w:val="28"/>
+        </w:rPr>
+        <w:t>Laplacian</w:t>
+      </w:r>
+      <w:proofErr w:type="spellEnd"/>
+      <w:r>
+        <w:rPr>
+          <w:rFonts w:cstheme="minorHAnsi"/>
+          <w:sz w:val="28"/>
+          <w:szCs w:val="28"/>
+        </w:rPr>
+        <w:t>, we would probably wish to keep (a subset of) the properties of the continuous case. Which properties we wish to maintain will have an influence in the weight matrix. Indee</w:t>
+      </w:r>
+      <w:r>
+        <w:rPr>
+          <w:rFonts w:cstheme="minorHAnsi"/>
+          <w:sz w:val="28"/>
+          <w:szCs w:val="28"/>
+        </w:rPr>
+        <w:t>d</w:t>
+      </w:r>
+      <w:r>
+        <w:rPr>
+          <w:rFonts w:cstheme="minorHAnsi"/>
+          <w:sz w:val="28"/>
+          <w:szCs w:val="28"/>
+        </w:rPr>
+        <w:t xml:space="preserve">, it has been proved [] that a perfect </w:t>
+      </w:r>
+      <w:proofErr w:type="spellStart"/>
+      <w:r>
+        <w:rPr>
+          <w:rFonts w:cstheme="minorHAnsi"/>
+          <w:sz w:val="28"/>
+          <w:szCs w:val="28"/>
+        </w:rPr>
+        <w:t>discretization</w:t>
+      </w:r>
+      <w:proofErr w:type="spellEnd"/>
+      <w:r>
+        <w:rPr>
+          <w:rFonts w:cstheme="minorHAnsi"/>
+          <w:sz w:val="28"/>
+          <w:szCs w:val="28"/>
+        </w:rPr>
+        <w:t xml:space="preserve"> of the </w:t>
+      </w:r>
+      <w:proofErr w:type="spellStart"/>
+      <w:r>
+        <w:rPr>
+          <w:rFonts w:cstheme="minorHAnsi"/>
+          <w:sz w:val="28"/>
+          <w:szCs w:val="28"/>
+        </w:rPr>
+        <w:t>Laplacian</w:t>
+      </w:r>
+      <w:proofErr w:type="spellEnd"/>
+      <w:r>
+        <w:rPr>
+          <w:rFonts w:cstheme="minorHAnsi"/>
+          <w:sz w:val="28"/>
+          <w:szCs w:val="28"/>
+        </w:rPr>
+        <w:t xml:space="preserve"> operator, i.e. one that has all desirable properties of the continuous case, cannot exist.</w:t>
+      </w:r>
     </w:p>
     <w:p>
       <w:pPr>
@@ -754,14 +1359,6 @@
           <w:szCs w:val="28"/>
         </w:rPr>
       </w:pPr>
-      <w:r>
-        <w:rPr>
-          <w:rFonts w:cstheme="minorHAnsi"/>
-          <w:sz w:val="28"/>
-          <w:szCs w:val="28"/>
-        </w:rPr>
-        <w:t>When discretizing the Laplacian, we would probably wish to keep (a subset of) the properties of the continuous case. Which properties we wish to maintain will have an influence in the weight matrix. Indee, it has been proved [] that a perfect discretization of the Laplacian operator, i.e. one that has all desirable properties of the continuous case, cannot exist.</w:t>
-      </w:r>
     </w:p>
     <w:p>
       <w:pPr>
@@ -786,10 +1383,38 @@
         <w:jc w:val="both"/>
         <w:rPr>
           <w:rFonts w:cstheme="minorHAnsi"/>
-          <w:sz w:val="28"/>
-          <w:szCs w:val="28"/>
-        </w:rPr>
-      </w:pPr>
+          <w:b/>
+          <w:sz w:val="32"/>
+          <w:szCs w:val="32"/>
+        </w:rPr>
+      </w:pPr>
+      <w:r>
+        <w:rPr>
+          <w:rFonts w:cstheme="minorHAnsi"/>
+          <w:b/>
+          <w:sz w:val="32"/>
+          <w:szCs w:val="32"/>
+        </w:rPr>
+        <w:t>Section 2.3</w:t>
+      </w:r>
+      <w:r>
+        <w:rPr>
+          <w:rFonts w:cstheme="minorHAnsi"/>
+          <w:b/>
+          <w:sz w:val="32"/>
+          <w:szCs w:val="32"/>
+        </w:rPr>
+        <w:t>.</w:t>
+      </w:r>
+      <w:r>
+        <w:rPr>
+          <w:rFonts w:cstheme="minorHAnsi"/>
+          <w:b/>
+          <w:sz w:val="32"/>
+          <w:szCs w:val="32"/>
+        </w:rPr>
+        <w:t xml:space="preserve"> Least Squares Minimization</w:t>
+      </w:r>
     </w:p>
     <w:p>
       <w:pPr>
@@ -800,38 +1425,10 @@
         <w:jc w:val="both"/>
         <w:rPr>
           <w:rFonts w:cstheme="minorHAnsi"/>
-          <w:b/>
-          <w:sz w:val="32"/>
-          <w:szCs w:val="32"/>
-        </w:rPr>
-      </w:pPr>
-      <w:r>
-        <w:rPr>
-          <w:rFonts w:cstheme="minorHAnsi"/>
-          <w:b/>
-          <w:sz w:val="32"/>
-          <w:szCs w:val="32"/>
-        </w:rPr>
-        <w:t>Section 2.3</w:t>
-      </w:r>
-      <w:r>
-        <w:rPr>
-          <w:rFonts w:cstheme="minorHAnsi"/>
-          <w:b/>
-          <w:sz w:val="32"/>
-          <w:szCs w:val="32"/>
-        </w:rPr>
-        <w:t>.</w:t>
-      </w:r>
-      <w:r>
-        <w:rPr>
-          <w:rFonts w:cstheme="minorHAnsi"/>
-          <w:b/>
-          <w:sz w:val="32"/>
-          <w:szCs w:val="32"/>
-        </w:rPr>
-        <w:t xml:space="preserve"> Least Squares Minimization</w:t>
-      </w:r>
+          <w:sz w:val="28"/>
+          <w:szCs w:val="28"/>
+        </w:rPr>
+      </w:pPr>
     </w:p>
     <w:p>
       <w:pPr>
@@ -870,10 +1467,29 @@
         <w:jc w:val="both"/>
         <w:rPr>
           <w:rFonts w:cstheme="minorHAnsi"/>
-          <w:sz w:val="28"/>
-          <w:szCs w:val="28"/>
-        </w:rPr>
-      </w:pPr>
+          <w:b/>
+          <w:sz w:val="32"/>
+          <w:szCs w:val="32"/>
+        </w:rPr>
+      </w:pPr>
+      <w:r>
+        <w:rPr>
+          <w:rFonts w:cstheme="minorHAnsi"/>
+          <w:b/>
+          <w:sz w:val="32"/>
+          <w:szCs w:val="32"/>
+        </w:rPr>
+        <w:t xml:space="preserve">Section 2.4. </w:t>
+      </w:r>
+      <w:r>
+        <w:rPr>
+          <w:rFonts w:cstheme="minorHAnsi"/>
+          <w:b/>
+          <w:sz w:val="32"/>
+          <w:szCs w:val="32"/>
+        </w:rPr>
+        <w:t>Column Compressed Format for Sparse Matrices</w:t>
+      </w:r>
     </w:p>
     <w:p>
       <w:pPr>
@@ -884,29 +1500,10 @@
         <w:jc w:val="both"/>
         <w:rPr>
           <w:rFonts w:cstheme="minorHAnsi"/>
-          <w:b/>
-          <w:sz w:val="32"/>
-          <w:szCs w:val="32"/>
-        </w:rPr>
-      </w:pPr>
-      <w:r>
-        <w:rPr>
-          <w:rFonts w:cstheme="minorHAnsi"/>
-          <w:b/>
-          <w:sz w:val="32"/>
-          <w:szCs w:val="32"/>
-        </w:rPr>
-        <w:t xml:space="preserve">Section 2.4. </w:t>
-      </w:r>
-      <w:r>
-        <w:rPr>
-          <w:rFonts w:cstheme="minorHAnsi"/>
-          <w:b/>
-          <w:sz w:val="32"/>
-          <w:szCs w:val="32"/>
-        </w:rPr>
-        <w:t>Column Compressed Format for Sparse Matrices</w:t>
-      </w:r>
+          <w:sz w:val="28"/>
+          <w:szCs w:val="28"/>
+        </w:rPr>
+      </w:pPr>
     </w:p>
     <w:p>
       <w:pPr>
@@ -921,6 +1518,82 @@
           <w:szCs w:val="28"/>
         </w:rPr>
       </w:pPr>
+      <w:r>
+        <w:rPr>
+          <w:rFonts w:cstheme="minorHAnsi"/>
+          <w:sz w:val="28"/>
+          <w:szCs w:val="28"/>
+        </w:rPr>
+        <w:t>The representation of an object as a 3D mesh often deman</w:t>
+      </w:r>
+      <w:r>
+        <w:rPr>
+          <w:rFonts w:cstheme="minorHAnsi"/>
+          <w:sz w:val="28"/>
+          <w:szCs w:val="28"/>
+        </w:rPr>
+        <w:t>ds thousands of vertices. A naï</w:t>
+      </w:r>
+      <w:r>
+        <w:rPr>
+          <w:rFonts w:cstheme="minorHAnsi"/>
+          <w:sz w:val="28"/>
+          <w:szCs w:val="28"/>
+        </w:rPr>
+        <w:t xml:space="preserve">ve data structure to hold the </w:t>
+      </w:r>
+      <w:proofErr w:type="spellStart"/>
+      <w:r>
+        <w:rPr>
+          <w:rFonts w:cstheme="minorHAnsi"/>
+          <w:sz w:val="28"/>
+          <w:szCs w:val="28"/>
+        </w:rPr>
+        <w:t>Laplacian</w:t>
+      </w:r>
+      <w:proofErr w:type="spellEnd"/>
+      <w:r>
+        <w:rPr>
+          <w:rFonts w:cstheme="minorHAnsi"/>
+          <w:sz w:val="28"/>
+          <w:szCs w:val="28"/>
+        </w:rPr>
+        <w:t xml:space="preserve"> of such a shape would need huge amounts of memory and would impair the usage of the algorithm in any but very small meshes. To our luck, however, the </w:t>
+      </w:r>
+      <w:proofErr w:type="spellStart"/>
+      <w:r>
+        <w:rPr>
+          <w:rFonts w:cstheme="minorHAnsi"/>
+          <w:sz w:val="28"/>
+          <w:szCs w:val="28"/>
+        </w:rPr>
+        <w:t>Laplacian</w:t>
+      </w:r>
+      <w:proofErr w:type="spellEnd"/>
+      <w:r>
+        <w:rPr>
+          <w:rFonts w:cstheme="minorHAnsi"/>
+          <w:sz w:val="28"/>
+          <w:szCs w:val="28"/>
+        </w:rPr>
+        <w:t xml:space="preserve"> matrix is very sparse, i.e., is has a h</w:t>
+      </w:r>
+      <w:r>
+        <w:rPr>
+          <w:rFonts w:cstheme="minorHAnsi"/>
+          <w:sz w:val="28"/>
+          <w:szCs w:val="28"/>
+        </w:rPr>
+        <w:t>uge</w:t>
+      </w:r>
+      <w:r>
+        <w:rPr>
+          <w:rFonts w:cstheme="minorHAnsi"/>
+          <w:sz w:val="28"/>
+          <w:szCs w:val="28"/>
+        </w:rPr>
+        <w:t xml:space="preserve"> quantity of zeros. This has a straightforward geometric intuition: while there may be thousands of vertices in a mesh, every vertex is usually connected to only a few neighbors.</w:t>
+      </w:r>
     </w:p>
     <w:p>
       <w:pPr>
@@ -935,46 +1608,37 @@
           <w:szCs w:val="28"/>
         </w:rPr>
       </w:pPr>
-      <w:r>
-        <w:rPr>
-          <w:rFonts w:cstheme="minorHAnsi"/>
-          <w:sz w:val="28"/>
-          <w:szCs w:val="28"/>
-        </w:rPr>
-        <w:t>The representation of an object as a 3D mesh often deman</w:t>
-      </w:r>
-      <w:r>
-        <w:rPr>
-          <w:rFonts w:cstheme="minorHAnsi"/>
-          <w:sz w:val="28"/>
-          <w:szCs w:val="28"/>
-        </w:rPr>
-        <w:t>ds thousands of vertices. A naï</w:t>
-      </w:r>
-      <w:r>
-        <w:rPr>
-          <w:rFonts w:cstheme="minorHAnsi"/>
-          <w:sz w:val="28"/>
-          <w:szCs w:val="28"/>
-        </w:rPr>
-        <w:t>ve data structure to hold the Laplacian of such a shape would need huge amounts of memory and would impair the usage of the algorithm in any but very small meshes. To our luck, however, the Laplacian matrix is very sparse, i.e., is has a h</w:t>
-      </w:r>
-      <w:r>
-        <w:rPr>
-          <w:rFonts w:cstheme="minorHAnsi"/>
-          <w:sz w:val="28"/>
-          <w:szCs w:val="28"/>
-        </w:rPr>
-        <w:t>uge</w:t>
-      </w:r>
-      <w:r>
-        <w:rPr>
-          <w:rFonts w:cstheme="minorHAnsi"/>
-          <w:sz w:val="28"/>
-          <w:szCs w:val="28"/>
-        </w:rPr>
-        <w:t xml:space="preserve"> quantity of zeros. This has a straightforward geometric intuition: while there may be thousands of vertices in a mesh, every vertex is usually connected to only a few neighbors.</w:t>
-      </w:r>
+    </w:p>
+    <w:p>
+      <w:pPr>
+        <w:spacing w:line="240" w:lineRule="auto"/>
+        <w:jc w:val="both"/>
+        <w:rPr>
+          <w:rFonts w:cstheme="minorHAnsi"/>
+          <w:sz w:val="28"/>
+          <w:szCs w:val="28"/>
+        </w:rPr>
+      </w:pPr>
+      <w:r>
+        <w:rPr>
+          <w:rFonts w:cstheme="minorHAnsi"/>
+          <w:sz w:val="28"/>
+          <w:szCs w:val="28"/>
+        </w:rPr>
+        <w:lastRenderedPageBreak/>
+        <w:t>The column compressed representation is very simple. Instead of enumerating every value in every row and column, it assumes the whole matrix is filled with zeros, and then enumerates the exceptions.</w:t>
+      </w:r>
+    </w:p>
+    <w:p>
+      <w:pPr>
+        <w:spacing w:line="240" w:lineRule="auto"/>
+        <w:jc w:val="both"/>
+        <w:rPr>
+          <w:rFonts w:cstheme="minorHAnsi"/>
+          <w:sz w:val="28"/>
+          <w:szCs w:val="28"/>
+        </w:rPr>
+      </w:pPr>
     </w:p>
     <w:p>
       <w:pPr>
@@ -985,10 +1649,20 @@
         <w:jc w:val="both"/>
         <w:rPr>
           <w:rFonts w:cstheme="minorHAnsi"/>
-          <w:sz w:val="28"/>
-          <w:szCs w:val="28"/>
-        </w:rPr>
-      </w:pPr>
+          <w:b/>
+          <w:sz w:val="32"/>
+          <w:szCs w:val="32"/>
+        </w:rPr>
+      </w:pPr>
+      <w:r>
+        <w:rPr>
+          <w:rFonts w:cstheme="minorHAnsi"/>
+          <w:b/>
+          <w:sz w:val="32"/>
+          <w:szCs w:val="32"/>
+        </w:rPr>
+        <w:t xml:space="preserve">Section 2.5. Quadric Error </w:t>
+      </w:r>
     </w:p>
     <w:p>
       <w:pPr>
@@ -1000,13 +1674,97 @@
           <w:szCs w:val="28"/>
         </w:rPr>
       </w:pPr>
-      <w:r>
-        <w:rPr>
-          <w:rFonts w:cstheme="minorHAnsi"/>
-          <w:sz w:val="28"/>
-          <w:szCs w:val="28"/>
-        </w:rPr>
-        <w:t>The column compressed representation is very simple. Instead of enumerating every value in every row and column, it assumes the whole matrix is filled with zeros, and then enumerates the exceptions.</w:t>
+      <w:proofErr w:type="spellStart"/>
+      <w:r>
+        <w:rPr>
+          <w:rFonts w:cstheme="minorHAnsi"/>
+          <w:sz w:val="28"/>
+          <w:szCs w:val="28"/>
+        </w:rPr>
+        <w:t>Lorem</w:t>
+      </w:r>
+      <w:proofErr w:type="spellEnd"/>
+      <w:r>
+        <w:rPr>
+          <w:rFonts w:cstheme="minorHAnsi"/>
+          <w:sz w:val="28"/>
+          <w:szCs w:val="28"/>
+        </w:rPr>
+        <w:t xml:space="preserve"> </w:t>
+      </w:r>
+      <w:proofErr w:type="spellStart"/>
+      <w:r>
+        <w:rPr>
+          <w:rFonts w:cstheme="minorHAnsi"/>
+          <w:sz w:val="28"/>
+          <w:szCs w:val="28"/>
+        </w:rPr>
+        <w:t>ipsum</w:t>
+      </w:r>
+      <w:proofErr w:type="spellEnd"/>
+      <w:r>
+        <w:rPr>
+          <w:rFonts w:cstheme="minorHAnsi"/>
+          <w:sz w:val="28"/>
+          <w:szCs w:val="28"/>
+        </w:rPr>
+        <w:t xml:space="preserve"> </w:t>
+      </w:r>
+      <w:proofErr w:type="spellStart"/>
+      <w:r>
+        <w:rPr>
+          <w:rFonts w:cstheme="minorHAnsi"/>
+          <w:sz w:val="28"/>
+          <w:szCs w:val="28"/>
+        </w:rPr>
+        <w:t>lorem</w:t>
+      </w:r>
+      <w:proofErr w:type="spellEnd"/>
+      <w:r>
+        <w:rPr>
+          <w:rFonts w:cstheme="minorHAnsi"/>
+          <w:sz w:val="28"/>
+          <w:szCs w:val="28"/>
+        </w:rPr>
+        <w:t xml:space="preserve"> </w:t>
+      </w:r>
+      <w:proofErr w:type="spellStart"/>
+      <w:r>
+        <w:rPr>
+          <w:rFonts w:cstheme="minorHAnsi"/>
+          <w:sz w:val="28"/>
+          <w:szCs w:val="28"/>
+        </w:rPr>
+        <w:t>ipsum</w:t>
+      </w:r>
+      <w:proofErr w:type="spellEnd"/>
+    </w:p>
+    <w:p>
+      <w:pPr>
+        <w:spacing w:line="240" w:lineRule="auto"/>
+        <w:jc w:val="both"/>
+        <w:rPr>
+          <w:rFonts w:cstheme="minorHAnsi"/>
+          <w:sz w:val="28"/>
+          <w:szCs w:val="28"/>
+        </w:rPr>
+      </w:pPr>
+    </w:p>
+    <w:p>
+      <w:pPr>
+        <w:rPr>
+          <w:rFonts w:cstheme="minorHAnsi"/>
+          <w:sz w:val="28"/>
+          <w:szCs w:val="28"/>
+        </w:rPr>
+      </w:pPr>
+      <w:r>
+        <w:rPr>
+          <w:rFonts w:cstheme="minorHAnsi"/>
+          <w:sz w:val="28"/>
+          <w:szCs w:val="28"/>
+        </w:rPr>
+        <w:br w:type="page"/>
       </w:r>
     </w:p>
     <w:p>
@@ -1034,89 +1792,6 @@
           <w:szCs w:val="32"/>
         </w:rPr>
       </w:pPr>
-      <w:r>
-        <w:rPr>
-          <w:rFonts w:cstheme="minorHAnsi"/>
-          <w:b/>
-          <w:sz w:val="32"/>
-          <w:szCs w:val="32"/>
-        </w:rPr>
-        <w:t xml:space="preserve">Section 2.5. Quadric Error </w:t>
-      </w:r>
-    </w:p>
-    <w:p>
-      <w:pPr>
-        <w:spacing w:line="240" w:lineRule="auto"/>
-        <w:jc w:val="both"/>
-        <w:rPr>
-          <w:rFonts w:cstheme="minorHAnsi"/>
-          <w:sz w:val="28"/>
-          <w:szCs w:val="28"/>
-        </w:rPr>
-      </w:pPr>
-      <w:r>
-        <w:rPr>
-          <w:rFonts w:cstheme="minorHAnsi"/>
-          <w:sz w:val="28"/>
-          <w:szCs w:val="28"/>
-        </w:rPr>
-        <w:lastRenderedPageBreak/>
-        <w:t>Lorem ipsum lorem ipsum</w:t>
-      </w:r>
-    </w:p>
-    <w:p>
-      <w:pPr>
-        <w:spacing w:line="240" w:lineRule="auto"/>
-        <w:jc w:val="both"/>
-        <w:rPr>
-          <w:rFonts w:cstheme="minorHAnsi"/>
-          <w:sz w:val="28"/>
-          <w:szCs w:val="28"/>
-        </w:rPr>
-      </w:pPr>
-    </w:p>
-    <w:p>
-      <w:pPr>
-        <w:rPr>
-          <w:rFonts w:cstheme="minorHAnsi"/>
-          <w:sz w:val="28"/>
-          <w:szCs w:val="28"/>
-        </w:rPr>
-      </w:pPr>
-      <w:r>
-        <w:rPr>
-          <w:rFonts w:cstheme="minorHAnsi"/>
-          <w:sz w:val="28"/>
-          <w:szCs w:val="28"/>
-        </w:rPr>
-        <w:br w:type="page"/>
-      </w:r>
-    </w:p>
-    <w:p>
-      <w:pPr>
-        <w:spacing w:line="240" w:lineRule="auto"/>
-        <w:jc w:val="both"/>
-        <w:rPr>
-          <w:rFonts w:cstheme="minorHAnsi"/>
-          <w:sz w:val="28"/>
-          <w:szCs w:val="28"/>
-        </w:rPr>
-      </w:pPr>
-    </w:p>
-    <w:p>
-      <w:pPr>
-        <w:autoSpaceDE w:val="0"/>
-        <w:autoSpaceDN w:val="0"/>
-        <w:adjustRightInd w:val="0"/>
-        <w:spacing w:after="0" w:line="240" w:lineRule="auto"/>
-        <w:jc w:val="both"/>
-        <w:rPr>
-          <w:rFonts w:cstheme="minorHAnsi"/>
-          <w:b/>
-          <w:sz w:val="32"/>
-          <w:szCs w:val="32"/>
-        </w:rPr>
-      </w:pPr>
     </w:p>
     <w:p>
       <w:pPr>
@@ -1160,8 +1835,2481 @@
           <w:sz w:val="28"/>
           <w:szCs w:val="28"/>
         </w:rPr>
-        <w:t>Lorem ipsum lorem ipsum</w:t>
-      </w:r>
+        <w:t>Starting from a mesh of triangles</w:t>
+      </w:r>
+      <w:r>
+        <w:rPr>
+          <w:rFonts w:cstheme="minorHAnsi"/>
+          <w:sz w:val="28"/>
+          <w:szCs w:val="28"/>
+        </w:rPr>
+        <w:t xml:space="preserve"> </w:t>
+      </w:r>
+      <w:r>
+        <w:rPr>
+          <w:rFonts w:cstheme="minorHAnsi"/>
+          <w:sz w:val="28"/>
+          <w:szCs w:val="28"/>
+        </w:rPr>
+        <w:t>G = (V,E)</w:t>
+      </w:r>
+      <w:r>
+        <w:rPr>
+          <w:rFonts w:cstheme="minorHAnsi"/>
+          <w:sz w:val="28"/>
+          <w:szCs w:val="28"/>
+        </w:rPr>
+        <w:t xml:space="preserve"> </w:t>
+      </w:r>
+      <w:r>
+        <w:rPr>
+          <w:rFonts w:cstheme="minorHAnsi"/>
+          <w:sz w:val="28"/>
+          <w:szCs w:val="28"/>
+        </w:rPr>
+        <w:t>where V = (V</w:t>
+      </w:r>
+      <w:r>
+        <w:rPr>
+          <w:rFonts w:cstheme="minorHAnsi"/>
+          <w:sz w:val="28"/>
+          <w:szCs w:val="28"/>
+          <w:vertAlign w:val="subscript"/>
+        </w:rPr>
+        <w:t>1</w:t>
+      </w:r>
+      <w:r>
+        <w:rPr>
+          <w:rFonts w:cstheme="minorHAnsi"/>
+          <w:sz w:val="28"/>
+          <w:szCs w:val="28"/>
+          <w:vertAlign w:val="superscript"/>
+        </w:rPr>
+        <w:t>T</w:t>
+      </w:r>
+      <w:r>
+        <w:rPr>
+          <w:rFonts w:cstheme="minorHAnsi"/>
+          <w:sz w:val="28"/>
+          <w:szCs w:val="28"/>
+        </w:rPr>
+        <w:t xml:space="preserve">, </w:t>
+      </w:r>
+      <w:r>
+        <w:rPr>
+          <w:rFonts w:cstheme="minorHAnsi"/>
+          <w:sz w:val="28"/>
+          <w:szCs w:val="28"/>
+        </w:rPr>
+        <w:t>V</w:t>
+      </w:r>
+      <w:r>
+        <w:rPr>
+          <w:rFonts w:cstheme="minorHAnsi"/>
+          <w:sz w:val="28"/>
+          <w:szCs w:val="28"/>
+          <w:vertAlign w:val="subscript"/>
+        </w:rPr>
+        <w:t>2</w:t>
+      </w:r>
+      <w:r>
+        <w:rPr>
+          <w:rFonts w:cstheme="minorHAnsi"/>
+          <w:sz w:val="28"/>
+          <w:szCs w:val="28"/>
+          <w:vertAlign w:val="superscript"/>
+        </w:rPr>
+        <w:t>T</w:t>
+      </w:r>
+      <w:r>
+        <w:rPr>
+          <w:rFonts w:cstheme="minorHAnsi"/>
+          <w:sz w:val="28"/>
+          <w:szCs w:val="28"/>
+        </w:rPr>
+        <w:t xml:space="preserve">, ... </w:t>
+      </w:r>
+      <w:proofErr w:type="spellStart"/>
+      <w:r>
+        <w:rPr>
+          <w:rFonts w:cstheme="minorHAnsi"/>
+          <w:sz w:val="28"/>
+          <w:szCs w:val="28"/>
+        </w:rPr>
+        <w:t>V</w:t>
+      </w:r>
+      <w:r>
+        <w:rPr>
+          <w:rFonts w:cstheme="minorHAnsi"/>
+          <w:sz w:val="28"/>
+          <w:szCs w:val="28"/>
+          <w:vertAlign w:val="subscript"/>
+        </w:rPr>
+        <w:t>n</w:t>
+      </w:r>
+      <w:r>
+        <w:rPr>
+          <w:rFonts w:cstheme="minorHAnsi"/>
+          <w:sz w:val="28"/>
+          <w:szCs w:val="28"/>
+          <w:vertAlign w:val="superscript"/>
+        </w:rPr>
+        <w:t>T</w:t>
+      </w:r>
+      <w:proofErr w:type="spellEnd"/>
+      <w:r>
+        <w:rPr>
+          <w:rFonts w:cstheme="minorHAnsi"/>
+          <w:sz w:val="28"/>
+          <w:szCs w:val="28"/>
+        </w:rPr>
+        <w:t>) are the vertices coordinates, and</w:t>
+      </w:r>
+      <w:r>
+        <w:rPr>
+          <w:rFonts w:cstheme="minorHAnsi"/>
+          <w:sz w:val="28"/>
+          <w:szCs w:val="28"/>
+        </w:rPr>
+        <w:t xml:space="preserve"> E is the set of edges,</w:t>
+      </w:r>
+      <w:r>
+        <w:rPr>
+          <w:rFonts w:cstheme="minorHAnsi"/>
+          <w:sz w:val="28"/>
+          <w:szCs w:val="28"/>
+        </w:rPr>
+        <w:t xml:space="preserve"> </w:t>
+      </w:r>
+      <w:r>
+        <w:rPr>
+          <w:rFonts w:cstheme="minorHAnsi"/>
+          <w:sz w:val="28"/>
+          <w:szCs w:val="28"/>
+        </w:rPr>
+        <w:t>we create the matrix L</w:t>
+      </w:r>
+      <w:r>
+        <w:rPr>
+          <w:rFonts w:cstheme="minorHAnsi"/>
+          <w:sz w:val="28"/>
+          <w:szCs w:val="28"/>
+          <w:vertAlign w:val="subscript"/>
+        </w:rPr>
+        <w:t>nxn</w:t>
+      </w:r>
+      <w:r>
+        <w:rPr>
+          <w:rFonts w:cstheme="minorHAnsi"/>
+          <w:sz w:val="28"/>
+          <w:szCs w:val="28"/>
+        </w:rPr>
+        <w:t xml:space="preserve"> as the curvature-flow </w:t>
+      </w:r>
+      <w:proofErr w:type="spellStart"/>
+      <w:r>
+        <w:rPr>
+          <w:rFonts w:cstheme="minorHAnsi"/>
+          <w:sz w:val="28"/>
+          <w:szCs w:val="28"/>
+        </w:rPr>
+        <w:t>Laplacian</w:t>
+      </w:r>
+      <w:proofErr w:type="spellEnd"/>
+      <w:r>
+        <w:rPr>
+          <w:rFonts w:cstheme="minorHAnsi"/>
+          <w:sz w:val="28"/>
+          <w:szCs w:val="28"/>
+        </w:rPr>
+        <w:t xml:space="preserve"> operator</w:t>
+      </w:r>
+      <w:r>
+        <w:rPr>
+          <w:rFonts w:cstheme="minorHAnsi"/>
+          <w:sz w:val="28"/>
+          <w:szCs w:val="28"/>
+        </w:rPr>
+        <w:t>, with</w:t>
+      </w:r>
+    </w:p>
+    <w:p>
+      <w:pPr>
+        <w:spacing w:line="240" w:lineRule="auto"/>
+        <w:jc w:val="both"/>
+        <w:rPr>
+          <w:rFonts w:cstheme="minorHAnsi"/>
+          <w:sz w:val="28"/>
+          <w:szCs w:val="28"/>
+        </w:rPr>
+      </w:pPr>
+    </w:p>
+    <w:p>
+      <w:pPr>
+        <w:spacing w:line="240" w:lineRule="auto"/>
+        <w:jc w:val="both"/>
+        <w:rPr>
+          <w:rFonts w:cstheme="minorHAnsi"/>
+          <w:sz w:val="28"/>
+          <w:szCs w:val="28"/>
+        </w:rPr>
+      </w:pPr>
+      <m:oMath>
+        <m:r>
+          <w:rPr>
+            <w:rFonts w:ascii="Cambria Math" w:hAnsi="Cambria Math" w:cstheme="minorHAnsi"/>
+            <w:sz w:val="28"/>
+            <w:szCs w:val="28"/>
+          </w:rPr>
+          <m:t>L</m:t>
+        </m:r>
+        <m:d>
+          <m:dPr>
+            <m:ctrlPr>
+              <w:rPr>
+                <w:rFonts w:ascii="Cambria Math" w:hAnsi="Cambria Math" w:cstheme="minorHAnsi"/>
+                <w:i/>
+                <w:sz w:val="28"/>
+                <w:szCs w:val="28"/>
+              </w:rPr>
+            </m:ctrlPr>
+          </m:dPr>
+          <m:e>
+            <m:r>
+              <w:rPr>
+                <w:rFonts w:ascii="Cambria Math" w:hAnsi="Cambria Math" w:cstheme="minorHAnsi"/>
+                <w:sz w:val="28"/>
+                <w:szCs w:val="28"/>
+              </w:rPr>
+              <m:t>i,j</m:t>
+            </m:r>
+          </m:e>
+        </m:d>
+        <m:r>
+          <w:rPr>
+            <w:rFonts w:ascii="Cambria Math" w:hAnsi="Cambria Math" w:cstheme="minorHAnsi"/>
+            <w:sz w:val="28"/>
+            <w:szCs w:val="28"/>
+          </w:rPr>
+          <m:t xml:space="preserve">= </m:t>
+        </m:r>
+        <m:d>
+          <m:dPr>
+            <m:begChr m:val="{"/>
+            <m:endChr m:val=""/>
+            <m:ctrlPr>
+              <w:rPr>
+                <w:rFonts w:ascii="Cambria Math" w:hAnsi="Cambria Math" w:cstheme="minorHAnsi"/>
+                <w:i/>
+                <w:sz w:val="28"/>
+                <w:szCs w:val="28"/>
+              </w:rPr>
+            </m:ctrlPr>
+          </m:dPr>
+          <m:e>
+            <m:eqArr>
+              <m:eqArrPr>
+                <m:ctrlPr>
+                  <w:rPr>
+                    <w:rFonts w:ascii="Cambria Math" w:hAnsi="Cambria Math" w:cstheme="minorHAnsi"/>
+                    <w:i/>
+                    <w:sz w:val="28"/>
+                    <w:szCs w:val="28"/>
+                  </w:rPr>
+                </m:ctrlPr>
+              </m:eqArrPr>
+              <m:e>
+                <m:r>
+                  <w:rPr>
+                    <w:rFonts w:ascii="Cambria Math" w:hAnsi="Cambria Math" w:cstheme="minorHAnsi"/>
+                    <w:sz w:val="28"/>
+                    <w:szCs w:val="28"/>
+                  </w:rPr>
+                  <m:t>w</m:t>
+                </m:r>
+                <m:d>
+                  <m:dPr>
+                    <m:ctrlPr>
+                      <w:rPr>
+                        <w:rFonts w:ascii="Cambria Math" w:hAnsi="Cambria Math" w:cstheme="minorHAnsi"/>
+                        <w:i/>
+                        <w:sz w:val="28"/>
+                        <w:szCs w:val="28"/>
+                      </w:rPr>
+                    </m:ctrlPr>
+                  </m:dPr>
+                  <m:e>
+                    <m:r>
+                      <w:rPr>
+                        <w:rFonts w:ascii="Cambria Math" w:hAnsi="Cambria Math" w:cstheme="minorHAnsi"/>
+                        <w:sz w:val="28"/>
+                        <w:szCs w:val="28"/>
+                      </w:rPr>
+                      <m:t>i,j</m:t>
+                    </m:r>
+                  </m:e>
+                </m:d>
+                <m:r>
+                  <w:rPr>
+                    <w:rFonts w:ascii="Cambria Math" w:hAnsi="Cambria Math" w:cstheme="minorHAnsi"/>
+                    <w:sz w:val="28"/>
+                    <w:szCs w:val="28"/>
+                  </w:rPr>
+                  <m:t>=</m:t>
+                </m:r>
+                <m:func>
+                  <m:funcPr>
+                    <m:ctrlPr>
+                      <w:rPr>
+                        <w:rFonts w:ascii="Cambria Math" w:hAnsi="Cambria Math" w:cstheme="minorHAnsi"/>
+                        <w:i/>
+                        <w:sz w:val="28"/>
+                        <w:szCs w:val="28"/>
+                      </w:rPr>
+                    </m:ctrlPr>
+                  </m:funcPr>
+                  <m:fName>
+                    <m:r>
+                      <m:rPr>
+                        <m:sty m:val="p"/>
+                      </m:rPr>
+                      <w:rPr>
+                        <w:rFonts w:ascii="Cambria Math" w:hAnsi="Cambria Math" w:cstheme="minorHAnsi"/>
+                        <w:sz w:val="28"/>
+                        <w:szCs w:val="28"/>
+                      </w:rPr>
+                      <m:t>cot</m:t>
+                    </m:r>
+                  </m:fName>
+                  <m:e>
+                    <m:r>
+                      <w:rPr>
+                        <w:rFonts w:ascii="Cambria Math" w:hAnsi="Cambria Math" w:cstheme="minorHAnsi"/>
+                        <w:sz w:val="28"/>
+                        <w:szCs w:val="28"/>
+                      </w:rPr>
+                      <m:t>α+</m:t>
+                    </m:r>
+                    <m:func>
+                      <m:funcPr>
+                        <m:ctrlPr>
+                          <w:rPr>
+                            <w:rFonts w:ascii="Cambria Math" w:hAnsi="Cambria Math" w:cstheme="minorHAnsi"/>
+                            <w:i/>
+                            <w:sz w:val="28"/>
+                            <w:szCs w:val="28"/>
+                          </w:rPr>
+                        </m:ctrlPr>
+                      </m:funcPr>
+                      <m:fName>
+                        <m:r>
+                          <m:rPr>
+                            <m:sty m:val="p"/>
+                          </m:rPr>
+                          <w:rPr>
+                            <w:rFonts w:ascii="Cambria Math" w:hAnsi="Cambria Math" w:cstheme="minorHAnsi"/>
+                            <w:sz w:val="28"/>
+                            <w:szCs w:val="28"/>
+                          </w:rPr>
+                          <m:t>cot</m:t>
+                        </m:r>
+                      </m:fName>
+                      <m:e>
+                        <m:r>
+                          <w:rPr>
+                            <w:rFonts w:ascii="Cambria Math" w:hAnsi="Cambria Math" w:cstheme="minorHAnsi"/>
+                            <w:sz w:val="28"/>
+                            <w:szCs w:val="28"/>
+                          </w:rPr>
+                          <m:t xml:space="preserve">β                               if </m:t>
+                        </m:r>
+                        <m:d>
+                          <m:dPr>
+                            <m:ctrlPr>
+                              <w:rPr>
+                                <w:rFonts w:ascii="Cambria Math" w:hAnsi="Cambria Math" w:cstheme="minorHAnsi"/>
+                                <w:i/>
+                                <w:sz w:val="28"/>
+                                <w:szCs w:val="28"/>
+                              </w:rPr>
+                            </m:ctrlPr>
+                          </m:dPr>
+                          <m:e>
+                            <m:r>
+                              <w:rPr>
+                                <w:rFonts w:ascii="Cambria Math" w:hAnsi="Cambria Math" w:cstheme="minorHAnsi"/>
+                                <w:sz w:val="28"/>
+                                <w:szCs w:val="28"/>
+                              </w:rPr>
+                              <m:t>i,j</m:t>
+                            </m:r>
+                          </m:e>
+                        </m:d>
+                        <m:r>
+                          <w:rPr>
+                            <w:rFonts w:ascii="Cambria Math" w:hAnsi="Cambria Math" w:cstheme="minorHAnsi"/>
+                            <w:sz w:val="28"/>
+                            <w:szCs w:val="28"/>
+                          </w:rPr>
+                          <m:t xml:space="preserve"> ϵ E</m:t>
+                        </m:r>
+                      </m:e>
+                    </m:func>
+                  </m:e>
+                </m:func>
+              </m:e>
+              <m:e>
+                <m:nary>
+                  <m:naryPr>
+                    <m:chr m:val="∑"/>
+                    <m:limLoc m:val="subSup"/>
+                    <m:ctrlPr>
+                      <w:rPr>
+                        <w:rFonts w:ascii="Cambria Math" w:hAnsi="Cambria Math" w:cstheme="minorHAnsi"/>
+                        <w:i/>
+                        <w:sz w:val="28"/>
+                        <w:szCs w:val="28"/>
+                      </w:rPr>
+                    </m:ctrlPr>
+                  </m:naryPr>
+                  <m:sub>
+                    <m:d>
+                      <m:dPr>
+                        <m:ctrlPr>
+                          <w:rPr>
+                            <w:rFonts w:ascii="Cambria Math" w:hAnsi="Cambria Math" w:cstheme="minorHAnsi"/>
+                            <w:i/>
+                            <w:sz w:val="28"/>
+                            <w:szCs w:val="28"/>
+                          </w:rPr>
+                        </m:ctrlPr>
+                      </m:dPr>
+                      <m:e>
+                        <m:r>
+                          <w:rPr>
+                            <w:rFonts w:ascii="Cambria Math" w:hAnsi="Cambria Math" w:cstheme="minorHAnsi"/>
+                            <w:sz w:val="28"/>
+                            <w:szCs w:val="28"/>
+                          </w:rPr>
+                          <m:t>i,k</m:t>
+                        </m:r>
+                      </m:e>
+                    </m:d>
+                    <m:r>
+                      <w:rPr>
+                        <w:rFonts w:ascii="Cambria Math" w:hAnsi="Cambria Math" w:cstheme="minorHAnsi"/>
+                        <w:sz w:val="28"/>
+                        <w:szCs w:val="28"/>
+                      </w:rPr>
+                      <m:t>ϵ E</m:t>
+                    </m:r>
+                  </m:sub>
+                  <m:sup>
+                    <m:r>
+                      <w:rPr>
+                        <w:rFonts w:ascii="Cambria Math" w:hAnsi="Cambria Math" w:cstheme="minorHAnsi"/>
+                        <w:sz w:val="28"/>
+                        <w:szCs w:val="28"/>
+                      </w:rPr>
+                      <m:t>k</m:t>
+                    </m:r>
+                  </m:sup>
+                  <m:e>
+                    <m:r>
+                      <w:rPr>
+                        <w:rFonts w:ascii="Cambria Math" w:hAnsi="Cambria Math" w:cstheme="minorHAnsi"/>
+                        <w:sz w:val="28"/>
+                        <w:szCs w:val="28"/>
+                      </w:rPr>
+                      <m:t>-w(i,k</m:t>
+                    </m:r>
+                  </m:e>
+                </m:nary>
+                <m:r>
+                  <w:rPr>
+                    <w:rFonts w:ascii="Cambria Math" w:hAnsi="Cambria Math" w:cstheme="minorHAnsi"/>
+                    <w:sz w:val="28"/>
+                    <w:szCs w:val="28"/>
+                  </w:rPr>
+                  <m:t>)                                              if i=j</m:t>
+                </m:r>
+              </m:e>
+              <m:e>
+                <m:r>
+                  <w:rPr>
+                    <w:rFonts w:ascii="Cambria Math" w:hAnsi="Cambria Math" w:cstheme="minorHAnsi"/>
+                    <w:sz w:val="28"/>
+                    <w:szCs w:val="28"/>
+                  </w:rPr>
+                  <m:t>0                                                                      otherwise</m:t>
+                </m:r>
+              </m:e>
+            </m:eqArr>
+          </m:e>
+        </m:d>
+      </m:oMath>
+      <w:r>
+        <w:rPr>
+          <w:rFonts w:cstheme="minorHAnsi"/>
+          <w:sz w:val="28"/>
+          <w:szCs w:val="28"/>
+        </w:rPr>
+        <w:t xml:space="preserve">       (2)</w:t>
+      </w:r>
+    </w:p>
+    <w:p>
+      <w:pPr>
+        <w:spacing w:line="240" w:lineRule="auto"/>
+        <w:jc w:val="both"/>
+        <w:rPr>
+          <w:rFonts w:cstheme="minorHAnsi"/>
+          <w:sz w:val="28"/>
+          <w:szCs w:val="28"/>
+        </w:rPr>
+      </w:pPr>
+    </w:p>
+    <w:p>
+      <w:pPr>
+        <w:rPr>
+          <w:i/>
+          <w:sz w:val="28"/>
+          <w:szCs w:val="28"/>
+        </w:rPr>
+      </w:pPr>
+      <w:r>
+        <w:rPr>
+          <w:sz w:val="28"/>
+          <w:szCs w:val="28"/>
+        </w:rPr>
+        <w:t xml:space="preserve">Solving </w:t>
+      </w:r>
+      <w:r>
+        <w:rPr>
+          <w:i/>
+          <w:sz w:val="28"/>
+          <w:szCs w:val="28"/>
+        </w:rPr>
+        <w:t>LV'=0</w:t>
+      </w:r>
+      <w:r>
+        <w:rPr>
+          <w:sz w:val="28"/>
+          <w:szCs w:val="28"/>
+        </w:rPr>
+        <w:t xml:space="preserve"> would lead to new vertex coordinates </w:t>
+      </w:r>
+      <w:r>
+        <w:rPr>
+          <w:i/>
+          <w:sz w:val="28"/>
+          <w:szCs w:val="28"/>
+        </w:rPr>
+        <w:t>V'</w:t>
+      </w:r>
+      <w:r>
+        <w:rPr>
+          <w:sz w:val="28"/>
+          <w:szCs w:val="28"/>
+        </w:rPr>
+        <w:t xml:space="preserve"> representing a smoothly contracted version of the original mesh </w:t>
+      </w:r>
+      <w:r>
+        <w:rPr>
+          <w:i/>
+          <w:sz w:val="28"/>
+          <w:szCs w:val="28"/>
+        </w:rPr>
+        <w:t>G</w:t>
+      </w:r>
+      <w:r>
+        <w:rPr>
+          <w:sz w:val="28"/>
+          <w:szCs w:val="28"/>
+        </w:rPr>
+        <w:t xml:space="preserve">. However, the </w:t>
+      </w:r>
+      <w:r>
+        <w:rPr>
+          <w:sz w:val="28"/>
+          <w:szCs w:val="28"/>
+        </w:rPr>
+        <w:t xml:space="preserve">matrix </w:t>
+      </w:r>
+      <w:r>
+        <w:rPr>
+          <w:i/>
+          <w:sz w:val="28"/>
+          <w:szCs w:val="28"/>
+        </w:rPr>
+        <w:t>L</w:t>
+      </w:r>
+      <w:r>
+        <w:rPr>
+          <w:sz w:val="28"/>
+          <w:szCs w:val="28"/>
+        </w:rPr>
+        <w:t xml:space="preserve"> created is singular, and we need more constraints to ensure a unique solution for </w:t>
+      </w:r>
+      <w:r>
+        <w:rPr>
+          <w:i/>
+          <w:sz w:val="28"/>
+          <w:szCs w:val="28"/>
+        </w:rPr>
+        <w:t>V'</w:t>
+      </w:r>
+      <w:r>
+        <w:rPr>
+          <w:sz w:val="28"/>
+          <w:szCs w:val="28"/>
+        </w:rPr>
+        <w:t xml:space="preserve">. Thus we add new constraints to the system, that also make the contracted mesh keep the original overall shape, we call these new constraint </w:t>
+      </w:r>
+      <w:r>
+        <w:rPr>
+          <w:i/>
+          <w:sz w:val="28"/>
+          <w:szCs w:val="28"/>
+        </w:rPr>
+        <w:t xml:space="preserve">attraction </w:t>
+      </w:r>
+      <w:r>
+        <w:rPr>
+          <w:i/>
+          <w:sz w:val="28"/>
+          <w:szCs w:val="28"/>
+        </w:rPr>
+        <w:t>constraints</w:t>
+      </w:r>
+      <w:r>
+        <w:rPr>
+          <w:sz w:val="28"/>
+          <w:szCs w:val="28"/>
+        </w:rPr>
+        <w:t xml:space="preserve">. The constraints defined by the rows in L are called </w:t>
+      </w:r>
+      <w:r>
+        <w:rPr>
+          <w:i/>
+          <w:sz w:val="28"/>
+          <w:szCs w:val="28"/>
+        </w:rPr>
+        <w:t>contraction constraints</w:t>
+      </w:r>
+      <w:r>
+        <w:rPr>
+          <w:i/>
+          <w:sz w:val="28"/>
+          <w:szCs w:val="28"/>
+        </w:rPr>
+        <w:t>.</w:t>
+      </w:r>
+    </w:p>
+    <w:p>
+      <w:pPr>
+        <w:rPr>
+          <w:sz w:val="28"/>
+          <w:szCs w:val="28"/>
+        </w:rPr>
+      </w:pPr>
+    </w:p>
+    <w:p>
+      <w:pPr>
+        <w:rPr>
+          <w:sz w:val="28"/>
+          <w:szCs w:val="28"/>
+        </w:rPr>
+      </w:pPr>
+      <w:r>
+        <w:rPr>
+          <w:sz w:val="28"/>
+          <w:szCs w:val="28"/>
+        </w:rPr>
+        <w:t>Then the system becomes</w:t>
+      </w:r>
+    </w:p>
+    <w:p>
+      <w:pPr>
+        <w:jc w:val="center"/>
+        <w:rPr>
+          <w:sz w:val="28"/>
+          <w:szCs w:val="28"/>
+        </w:rPr>
+      </w:pPr>
+      <m:oMath>
+        <m:d>
+          <m:dPr>
+            <m:begChr m:val="["/>
+            <m:endChr m:val="]"/>
+            <m:ctrlPr>
+              <w:rPr>
+                <w:rFonts w:ascii="Cambria Math" w:hAnsi="Cambria Math"/>
+                <w:i/>
+                <w:sz w:val="28"/>
+                <w:szCs w:val="28"/>
+              </w:rPr>
+            </m:ctrlPr>
+          </m:dPr>
+          <m:e>
+            <m:m>
+              <m:mPr>
+                <m:mcs>
+                  <m:mc>
+                    <m:mcPr>
+                      <m:count m:val="1"/>
+                      <m:mcJc m:val="center"/>
+                    </m:mcPr>
+                  </m:mc>
+                </m:mcs>
+                <m:ctrlPr>
+                  <w:rPr>
+                    <w:rFonts w:ascii="Cambria Math" w:hAnsi="Cambria Math"/>
+                    <w:i/>
+                    <w:sz w:val="28"/>
+                    <w:szCs w:val="28"/>
+                  </w:rPr>
+                </m:ctrlPr>
+              </m:mPr>
+              <m:mr>
+                <m:e>
+                  <m:sSub>
+                    <m:sSubPr>
+                      <m:ctrlPr>
+                        <w:rPr>
+                          <w:rFonts w:ascii="Cambria Math" w:hAnsi="Cambria Math"/>
+                          <w:i/>
+                          <w:sz w:val="28"/>
+                          <w:szCs w:val="28"/>
+                        </w:rPr>
+                      </m:ctrlPr>
+                    </m:sSubPr>
+                    <m:e>
+                      <m:r>
+                        <w:rPr>
+                          <w:rFonts w:ascii="Cambria Math" w:hAnsi="Cambria Math"/>
+                          <w:sz w:val="28"/>
+                          <w:szCs w:val="28"/>
+                        </w:rPr>
+                        <m:t>W</m:t>
+                      </m:r>
+                    </m:e>
+                    <m:sub>
+                      <m:r>
+                        <w:rPr>
+                          <w:rFonts w:ascii="Cambria Math" w:hAnsi="Cambria Math"/>
+                          <w:sz w:val="28"/>
+                          <w:szCs w:val="28"/>
+                        </w:rPr>
+                        <m:t>L</m:t>
+                      </m:r>
+                    </m:sub>
+                  </m:sSub>
+                  <m:r>
+                    <w:rPr>
+                      <w:rFonts w:ascii="Cambria Math" w:hAnsi="Cambria Math"/>
+                      <w:sz w:val="28"/>
+                      <w:szCs w:val="28"/>
+                    </w:rPr>
+                    <m:t>L</m:t>
+                  </m:r>
+                </m:e>
+              </m:mr>
+              <m:mr>
+                <m:e>
+                  <m:sSub>
+                    <m:sSubPr>
+                      <m:ctrlPr>
+                        <w:rPr>
+                          <w:rFonts w:ascii="Cambria Math" w:hAnsi="Cambria Math"/>
+                          <w:i/>
+                          <w:sz w:val="28"/>
+                          <w:szCs w:val="28"/>
+                        </w:rPr>
+                      </m:ctrlPr>
+                    </m:sSubPr>
+                    <m:e>
+                      <m:r>
+                        <w:rPr>
+                          <w:rFonts w:ascii="Cambria Math" w:hAnsi="Cambria Math"/>
+                          <w:sz w:val="28"/>
+                          <w:szCs w:val="28"/>
+                        </w:rPr>
+                        <m:t>W</m:t>
+                      </m:r>
+                    </m:e>
+                    <m:sub>
+                      <m:r>
+                        <w:rPr>
+                          <w:rFonts w:ascii="Cambria Math" w:hAnsi="Cambria Math"/>
+                          <w:sz w:val="28"/>
+                          <w:szCs w:val="28"/>
+                        </w:rPr>
+                        <m:t>H</m:t>
+                      </m:r>
+                    </m:sub>
+                  </m:sSub>
+                </m:e>
+              </m:mr>
+            </m:m>
+          </m:e>
+        </m:d>
+        <m:sSup>
+          <m:sSupPr>
+            <m:ctrlPr>
+              <w:rPr>
+                <w:rFonts w:ascii="Cambria Math" w:hAnsi="Cambria Math"/>
+                <w:i/>
+                <w:sz w:val="28"/>
+                <w:szCs w:val="28"/>
+              </w:rPr>
+            </m:ctrlPr>
+          </m:sSupPr>
+          <m:e>
+            <m:r>
+              <w:rPr>
+                <w:rFonts w:ascii="Cambria Math" w:hAnsi="Cambria Math"/>
+                <w:sz w:val="28"/>
+                <w:szCs w:val="28"/>
+              </w:rPr>
+              <m:t>V</m:t>
+            </m:r>
+          </m:e>
+          <m:sup>
+            <m:r>
+              <w:rPr>
+                <w:rFonts w:ascii="Cambria Math" w:hAnsi="Cambria Math"/>
+                <w:sz w:val="28"/>
+                <w:szCs w:val="28"/>
+              </w:rPr>
+              <m:t>'</m:t>
+            </m:r>
+          </m:sup>
+        </m:sSup>
+        <m:r>
+          <w:rPr>
+            <w:rFonts w:ascii="Cambria Math" w:hAnsi="Cambria Math"/>
+            <w:sz w:val="28"/>
+            <w:szCs w:val="28"/>
+          </w:rPr>
+          <m:t xml:space="preserve">= </m:t>
+        </m:r>
+        <m:d>
+          <m:dPr>
+            <m:begChr m:val="["/>
+            <m:endChr m:val="]"/>
+            <m:ctrlPr>
+              <w:rPr>
+                <w:rFonts w:ascii="Cambria Math" w:hAnsi="Cambria Math"/>
+                <w:i/>
+                <w:sz w:val="28"/>
+                <w:szCs w:val="28"/>
+              </w:rPr>
+            </m:ctrlPr>
+          </m:dPr>
+          <m:e>
+            <m:m>
+              <m:mPr>
+                <m:mcs>
+                  <m:mc>
+                    <m:mcPr>
+                      <m:count m:val="1"/>
+                      <m:mcJc m:val="center"/>
+                    </m:mcPr>
+                  </m:mc>
+                </m:mcs>
+                <m:ctrlPr>
+                  <w:rPr>
+                    <w:rFonts w:ascii="Cambria Math" w:hAnsi="Cambria Math"/>
+                    <w:i/>
+                    <w:sz w:val="28"/>
+                    <w:szCs w:val="28"/>
+                  </w:rPr>
+                </m:ctrlPr>
+              </m:mPr>
+              <m:mr>
+                <m:e>
+                  <m:r>
+                    <w:rPr>
+                      <w:rFonts w:ascii="Cambria Math" w:hAnsi="Cambria Math"/>
+                      <w:sz w:val="28"/>
+                      <w:szCs w:val="28"/>
+                    </w:rPr>
+                    <m:t>0</m:t>
+                  </m:r>
+                </m:e>
+              </m:mr>
+              <m:mr>
+                <m:e>
+                  <m:sSub>
+                    <m:sSubPr>
+                      <m:ctrlPr>
+                        <w:rPr>
+                          <w:rFonts w:ascii="Cambria Math" w:hAnsi="Cambria Math"/>
+                          <w:i/>
+                          <w:sz w:val="28"/>
+                          <w:szCs w:val="28"/>
+                        </w:rPr>
+                      </m:ctrlPr>
+                    </m:sSubPr>
+                    <m:e>
+                      <m:r>
+                        <w:rPr>
+                          <w:rFonts w:ascii="Cambria Math" w:hAnsi="Cambria Math"/>
+                          <w:sz w:val="28"/>
+                          <w:szCs w:val="28"/>
+                        </w:rPr>
+                        <m:t>W</m:t>
+                      </m:r>
+                    </m:e>
+                    <m:sub>
+                      <m:r>
+                        <w:rPr>
+                          <w:rFonts w:ascii="Cambria Math" w:hAnsi="Cambria Math"/>
+                          <w:sz w:val="28"/>
+                          <w:szCs w:val="28"/>
+                        </w:rPr>
+                        <m:t>H</m:t>
+                      </m:r>
+                    </m:sub>
+                  </m:sSub>
+                  <m:r>
+                    <w:rPr>
+                      <w:rFonts w:ascii="Cambria Math" w:hAnsi="Cambria Math"/>
+                      <w:sz w:val="28"/>
+                      <w:szCs w:val="28"/>
+                    </w:rPr>
+                    <m:t>V</m:t>
+                  </m:r>
+                </m:e>
+              </m:mr>
+            </m:m>
+          </m:e>
+        </m:d>
+      </m:oMath>
+      <w:r>
+        <w:rPr>
+          <w:sz w:val="28"/>
+          <w:szCs w:val="28"/>
+        </w:rPr>
+        <w:t xml:space="preserve">         (3)</w:t>
+      </w:r>
+    </w:p>
+    <w:p>
+      <w:pPr>
+        <w:rPr>
+          <w:sz w:val="28"/>
+          <w:szCs w:val="28"/>
+        </w:rPr>
+      </w:pPr>
+      <w:r>
+        <w:rPr>
+          <w:sz w:val="28"/>
+          <w:szCs w:val="28"/>
+        </w:rPr>
+        <w:t xml:space="preserve">where </w:t>
+      </w:r>
+      <m:oMath>
+        <m:sSub>
+          <m:sSubPr>
+            <m:ctrlPr>
+              <w:rPr>
+                <w:rFonts w:ascii="Cambria Math" w:hAnsi="Cambria Math"/>
+                <w:i/>
+                <w:sz w:val="28"/>
+                <w:szCs w:val="28"/>
+              </w:rPr>
+            </m:ctrlPr>
+          </m:sSubPr>
+          <m:e>
+            <m:r>
+              <w:rPr>
+                <w:rFonts w:ascii="Cambria Math" w:hAnsi="Cambria Math"/>
+                <w:sz w:val="28"/>
+                <w:szCs w:val="28"/>
+              </w:rPr>
+              <m:t>W</m:t>
+            </m:r>
+          </m:e>
+          <m:sub>
+            <m:r>
+              <w:rPr>
+                <w:rFonts w:ascii="Cambria Math" w:hAnsi="Cambria Math"/>
+                <w:sz w:val="28"/>
+                <w:szCs w:val="28"/>
+              </w:rPr>
+              <m:t>L</m:t>
+            </m:r>
+          </m:sub>
+        </m:sSub>
+      </m:oMath>
+      <w:r>
+        <w:rPr>
+          <w:sz w:val="28"/>
+          <w:szCs w:val="28"/>
+        </w:rPr>
+        <w:t xml:space="preserve"> and </w:t>
+      </w:r>
+      <m:oMath>
+        <m:sSub>
+          <m:sSubPr>
+            <m:ctrlPr>
+              <w:rPr>
+                <w:rFonts w:ascii="Cambria Math" w:hAnsi="Cambria Math"/>
+                <w:i/>
+                <w:sz w:val="28"/>
+                <w:szCs w:val="28"/>
+              </w:rPr>
+            </m:ctrlPr>
+          </m:sSubPr>
+          <m:e>
+            <m:r>
+              <w:rPr>
+                <w:rFonts w:ascii="Cambria Math" w:hAnsi="Cambria Math"/>
+                <w:sz w:val="28"/>
+                <w:szCs w:val="28"/>
+              </w:rPr>
+              <m:t>W</m:t>
+            </m:r>
+          </m:e>
+          <m:sub>
+            <m:r>
+              <w:rPr>
+                <w:rFonts w:ascii="Cambria Math" w:hAnsi="Cambria Math"/>
+                <w:sz w:val="28"/>
+                <w:szCs w:val="28"/>
+              </w:rPr>
+              <m:t>H</m:t>
+            </m:r>
+          </m:sub>
+        </m:sSub>
+      </m:oMath>
+      <w:r>
+        <w:rPr>
+          <w:sz w:val="28"/>
+          <w:szCs w:val="28"/>
+        </w:rPr>
+        <w:t xml:space="preserve"> </w:t>
+      </w:r>
+      <w:r>
+        <w:rPr>
+          <w:sz w:val="28"/>
+          <w:szCs w:val="28"/>
+        </w:rPr>
+        <w:t>are diagonal matrices to balance the contraction and attraction factors respectively. This new system</w:t>
+      </w:r>
+      <w:r>
+        <w:rPr>
+          <w:sz w:val="28"/>
+          <w:szCs w:val="28"/>
+        </w:rPr>
+        <w:t xml:space="preserve"> is over-determined, thus we solve it with least-squares approach.</w:t>
+      </w:r>
+    </w:p>
+    <w:p>
+      <w:pPr>
+        <w:rPr>
+          <w:sz w:val="28"/>
+          <w:szCs w:val="28"/>
+        </w:rPr>
+      </w:pPr>
+      <w:r>
+        <w:rPr>
+          <w:sz w:val="28"/>
+          <w:szCs w:val="28"/>
+        </w:rPr>
+        <w:t xml:space="preserve">It requires several iterations of system (3) to reduce the mesh to the skeleton form, where the constraints weights and the matrix L must be updated in each </w:t>
+      </w:r>
+      <w:r>
+        <w:rPr>
+          <w:sz w:val="28"/>
+          <w:szCs w:val="28"/>
+        </w:rPr>
+        <w:lastRenderedPageBreak/>
+        <w:t xml:space="preserve">iteration. To increase the collapsing speed, the </w:t>
+      </w:r>
+      <m:oMath>
+        <m:sSub>
+          <m:sSubPr>
+            <m:ctrlPr>
+              <w:rPr>
+                <w:rFonts w:ascii="Cambria Math" w:hAnsi="Cambria Math"/>
+                <w:i/>
+                <w:sz w:val="28"/>
+                <w:szCs w:val="28"/>
+              </w:rPr>
+            </m:ctrlPr>
+          </m:sSubPr>
+          <m:e>
+            <m:r>
+              <w:rPr>
+                <w:rFonts w:ascii="Cambria Math" w:hAnsi="Cambria Math"/>
+                <w:sz w:val="28"/>
+                <w:szCs w:val="28"/>
+              </w:rPr>
+              <m:t>W</m:t>
+            </m:r>
+          </m:e>
+          <m:sub>
+            <m:r>
+              <w:rPr>
+                <w:rFonts w:ascii="Cambria Math" w:hAnsi="Cambria Math"/>
+                <w:sz w:val="28"/>
+                <w:szCs w:val="28"/>
+              </w:rPr>
+              <m:t>L</m:t>
+            </m:r>
+          </m:sub>
+        </m:sSub>
+      </m:oMath>
+      <w:r>
+        <w:rPr>
+          <w:sz w:val="28"/>
+          <w:szCs w:val="28"/>
+        </w:rPr>
+        <w:t xml:space="preserve">weight is increased on each iteration, and to avoid over contraction </w:t>
+      </w:r>
+      <m:oMath>
+        <m:sSub>
+          <m:sSubPr>
+            <m:ctrlPr>
+              <w:rPr>
+                <w:rFonts w:ascii="Cambria Math" w:hAnsi="Cambria Math"/>
+                <w:i/>
+                <w:sz w:val="28"/>
+                <w:szCs w:val="28"/>
+              </w:rPr>
+            </m:ctrlPr>
+          </m:sSubPr>
+          <m:e>
+            <m:r>
+              <w:rPr>
+                <w:rFonts w:ascii="Cambria Math" w:hAnsi="Cambria Math"/>
+                <w:sz w:val="28"/>
+                <w:szCs w:val="28"/>
+              </w:rPr>
+              <m:t>W</m:t>
+            </m:r>
+          </m:e>
+          <m:sub>
+            <m:r>
+              <w:rPr>
+                <w:rFonts w:ascii="Cambria Math" w:hAnsi="Cambria Math"/>
+                <w:sz w:val="28"/>
+                <w:szCs w:val="28"/>
+              </w:rPr>
+              <m:t>H</m:t>
+            </m:r>
+          </m:sub>
+        </m:sSub>
+      </m:oMath>
+      <w:r>
+        <w:rPr>
+          <w:sz w:val="28"/>
+          <w:szCs w:val="28"/>
+        </w:rPr>
+        <w:t xml:space="preserve"> is updated to each vertex according to its one-ring area.</w:t>
+      </w:r>
+    </w:p>
+    <w:p>
+      <w:pPr>
+        <w:rPr>
+          <w:sz w:val="28"/>
+          <w:szCs w:val="28"/>
+        </w:rPr>
+      </w:pPr>
+      <w:r>
+        <w:rPr>
+          <w:sz w:val="28"/>
+          <w:szCs w:val="28"/>
+        </w:rPr>
+        <w:t>Now, the iteration t is as follows:</w:t>
+      </w:r>
+    </w:p>
+    <w:p>
+      <w:pPr>
+        <w:pStyle w:val="ListParagraph"/>
+        <w:numPr>
+          <w:ilvl w:val="0"/>
+          <w:numId w:val="1"/>
+        </w:numPr>
+        <w:rPr>
+          <w:sz w:val="28"/>
+          <w:szCs w:val="28"/>
+        </w:rPr>
+      </w:pPr>
+      <w:r>
+        <w:rPr>
+          <w:sz w:val="28"/>
+          <w:szCs w:val="28"/>
+        </w:rPr>
+        <w:t xml:space="preserve">Solve </w:t>
+      </w:r>
+      <m:oMath>
+        <m:d>
+          <m:dPr>
+            <m:begChr m:val="["/>
+            <m:endChr m:val="]"/>
+            <m:ctrlPr>
+              <w:rPr>
+                <w:rFonts w:ascii="Cambria Math" w:hAnsi="Cambria Math"/>
+                <w:i/>
+                <w:sz w:val="28"/>
+                <w:szCs w:val="28"/>
+              </w:rPr>
+            </m:ctrlPr>
+          </m:dPr>
+          <m:e>
+            <m:m>
+              <m:mPr>
+                <m:mcs>
+                  <m:mc>
+                    <m:mcPr>
+                      <m:count m:val="1"/>
+                      <m:mcJc m:val="center"/>
+                    </m:mcPr>
+                  </m:mc>
+                </m:mcs>
+                <m:ctrlPr>
+                  <w:rPr>
+                    <w:rFonts w:ascii="Cambria Math" w:hAnsi="Cambria Math"/>
+                    <w:i/>
+                    <w:sz w:val="28"/>
+                    <w:szCs w:val="28"/>
+                  </w:rPr>
+                </m:ctrlPr>
+              </m:mPr>
+              <m:mr>
+                <m:e>
+                  <m:sSubSup>
+                    <m:sSubSupPr>
+                      <m:ctrlPr>
+                        <w:rPr>
+                          <w:rFonts w:ascii="Cambria Math" w:hAnsi="Cambria Math"/>
+                          <w:i/>
+                          <w:sz w:val="28"/>
+                          <w:szCs w:val="28"/>
+                        </w:rPr>
+                      </m:ctrlPr>
+                    </m:sSubSupPr>
+                    <m:e>
+                      <m:r>
+                        <w:rPr>
+                          <w:rFonts w:ascii="Cambria Math" w:hAnsi="Cambria Math"/>
+                          <w:sz w:val="28"/>
+                          <w:szCs w:val="28"/>
+                        </w:rPr>
+                        <m:t>W</m:t>
+                      </m:r>
+                    </m:e>
+                    <m:sub>
+                      <m:r>
+                        <w:rPr>
+                          <w:rFonts w:ascii="Cambria Math" w:hAnsi="Cambria Math"/>
+                          <w:sz w:val="28"/>
+                          <w:szCs w:val="28"/>
+                        </w:rPr>
+                        <m:t>L</m:t>
+                      </m:r>
+                    </m:sub>
+                    <m:sup>
+                      <m:r>
+                        <w:rPr>
+                          <w:rFonts w:ascii="Cambria Math" w:hAnsi="Cambria Math"/>
+                          <w:sz w:val="28"/>
+                          <w:szCs w:val="28"/>
+                        </w:rPr>
+                        <m:t>t</m:t>
+                      </m:r>
+                    </m:sup>
+                  </m:sSubSup>
+                  <m:sSup>
+                    <m:sSupPr>
+                      <m:ctrlPr>
+                        <w:rPr>
+                          <w:rFonts w:ascii="Cambria Math" w:hAnsi="Cambria Math"/>
+                          <w:i/>
+                          <w:sz w:val="28"/>
+                          <w:szCs w:val="28"/>
+                        </w:rPr>
+                      </m:ctrlPr>
+                    </m:sSupPr>
+                    <m:e>
+                      <m:r>
+                        <w:rPr>
+                          <w:rFonts w:ascii="Cambria Math" w:hAnsi="Cambria Math"/>
+                          <w:sz w:val="28"/>
+                          <w:szCs w:val="28"/>
+                        </w:rPr>
+                        <m:t>L</m:t>
+                      </m:r>
+                    </m:e>
+                    <m:sup>
+                      <m:r>
+                        <w:rPr>
+                          <w:rFonts w:ascii="Cambria Math" w:hAnsi="Cambria Math"/>
+                          <w:sz w:val="28"/>
+                          <w:szCs w:val="28"/>
+                        </w:rPr>
+                        <m:t>t</m:t>
+                      </m:r>
+                    </m:sup>
+                  </m:sSup>
+                </m:e>
+              </m:mr>
+              <m:mr>
+                <m:e>
+                  <m:sSubSup>
+                    <m:sSubSupPr>
+                      <m:ctrlPr>
+                        <w:rPr>
+                          <w:rFonts w:ascii="Cambria Math" w:hAnsi="Cambria Math"/>
+                          <w:i/>
+                          <w:sz w:val="28"/>
+                          <w:szCs w:val="28"/>
+                        </w:rPr>
+                      </m:ctrlPr>
+                    </m:sSubSupPr>
+                    <m:e>
+                      <m:r>
+                        <w:rPr>
+                          <w:rFonts w:ascii="Cambria Math" w:hAnsi="Cambria Math"/>
+                          <w:sz w:val="28"/>
+                          <w:szCs w:val="28"/>
+                        </w:rPr>
+                        <m:t>W</m:t>
+                      </m:r>
+                    </m:e>
+                    <m:sub>
+                      <m:r>
+                        <w:rPr>
+                          <w:rFonts w:ascii="Cambria Math" w:hAnsi="Cambria Math"/>
+                          <w:sz w:val="28"/>
+                          <w:szCs w:val="28"/>
+                        </w:rPr>
+                        <m:t>H</m:t>
+                      </m:r>
+                    </m:sub>
+                    <m:sup>
+                      <m:r>
+                        <w:rPr>
+                          <w:rFonts w:ascii="Cambria Math" w:hAnsi="Cambria Math"/>
+                          <w:sz w:val="28"/>
+                          <w:szCs w:val="28"/>
+                        </w:rPr>
+                        <m:t>t</m:t>
+                      </m:r>
+                    </m:sup>
+                  </m:sSubSup>
+                </m:e>
+              </m:mr>
+            </m:m>
+          </m:e>
+        </m:d>
+        <m:sSup>
+          <m:sSupPr>
+            <m:ctrlPr>
+              <w:rPr>
+                <w:rFonts w:ascii="Cambria Math" w:hAnsi="Cambria Math"/>
+                <w:i/>
+                <w:sz w:val="28"/>
+                <w:szCs w:val="28"/>
+              </w:rPr>
+            </m:ctrlPr>
+          </m:sSupPr>
+          <m:e>
+            <m:r>
+              <w:rPr>
+                <w:rFonts w:ascii="Cambria Math" w:hAnsi="Cambria Math"/>
+                <w:sz w:val="28"/>
+                <w:szCs w:val="28"/>
+              </w:rPr>
+              <m:t>V</m:t>
+            </m:r>
+          </m:e>
+          <m:sup>
+            <m:r>
+              <w:rPr>
+                <w:rFonts w:ascii="Cambria Math" w:hAnsi="Cambria Math"/>
+                <w:sz w:val="28"/>
+                <w:szCs w:val="28"/>
+              </w:rPr>
+              <m:t>t+1</m:t>
+            </m:r>
+          </m:sup>
+        </m:sSup>
+        <m:r>
+          <w:rPr>
+            <w:rFonts w:ascii="Cambria Math" w:hAnsi="Cambria Math"/>
+            <w:sz w:val="28"/>
+            <w:szCs w:val="28"/>
+          </w:rPr>
+          <m:t xml:space="preserve">= </m:t>
+        </m:r>
+        <m:d>
+          <m:dPr>
+            <m:begChr m:val="["/>
+            <m:endChr m:val="]"/>
+            <m:ctrlPr>
+              <w:rPr>
+                <w:rFonts w:ascii="Cambria Math" w:hAnsi="Cambria Math"/>
+                <w:i/>
+                <w:sz w:val="28"/>
+                <w:szCs w:val="28"/>
+              </w:rPr>
+            </m:ctrlPr>
+          </m:dPr>
+          <m:e>
+            <m:m>
+              <m:mPr>
+                <m:mcs>
+                  <m:mc>
+                    <m:mcPr>
+                      <m:count m:val="1"/>
+                      <m:mcJc m:val="center"/>
+                    </m:mcPr>
+                  </m:mc>
+                </m:mcs>
+                <m:ctrlPr>
+                  <w:rPr>
+                    <w:rFonts w:ascii="Cambria Math" w:hAnsi="Cambria Math"/>
+                    <w:i/>
+                    <w:sz w:val="28"/>
+                    <w:szCs w:val="28"/>
+                  </w:rPr>
+                </m:ctrlPr>
+              </m:mPr>
+              <m:mr>
+                <m:e>
+                  <m:r>
+                    <w:rPr>
+                      <w:rFonts w:ascii="Cambria Math" w:hAnsi="Cambria Math"/>
+                      <w:sz w:val="28"/>
+                      <w:szCs w:val="28"/>
+                    </w:rPr>
+                    <m:t>0</m:t>
+                  </m:r>
+                </m:e>
+              </m:mr>
+              <m:mr>
+                <m:e>
+                  <m:sSubSup>
+                    <m:sSubSupPr>
+                      <m:ctrlPr>
+                        <w:rPr>
+                          <w:rFonts w:ascii="Cambria Math" w:hAnsi="Cambria Math"/>
+                          <w:i/>
+                          <w:sz w:val="28"/>
+                          <w:szCs w:val="28"/>
+                        </w:rPr>
+                      </m:ctrlPr>
+                    </m:sSubSupPr>
+                    <m:e>
+                      <m:r>
+                        <w:rPr>
+                          <w:rFonts w:ascii="Cambria Math" w:hAnsi="Cambria Math"/>
+                          <w:sz w:val="28"/>
+                          <w:szCs w:val="28"/>
+                        </w:rPr>
+                        <m:t>W</m:t>
+                      </m:r>
+                    </m:e>
+                    <m:sub>
+                      <m:r>
+                        <w:rPr>
+                          <w:rFonts w:ascii="Cambria Math" w:hAnsi="Cambria Math"/>
+                          <w:sz w:val="28"/>
+                          <w:szCs w:val="28"/>
+                        </w:rPr>
+                        <m:t>H</m:t>
+                      </m:r>
+                    </m:sub>
+                    <m:sup>
+                      <m:r>
+                        <w:rPr>
+                          <w:rFonts w:ascii="Cambria Math" w:hAnsi="Cambria Math"/>
+                          <w:sz w:val="28"/>
+                          <w:szCs w:val="28"/>
+                        </w:rPr>
+                        <m:t>t</m:t>
+                      </m:r>
+                    </m:sup>
+                  </m:sSubSup>
+                  <m:sSup>
+                    <m:sSupPr>
+                      <m:ctrlPr>
+                        <w:rPr>
+                          <w:rFonts w:ascii="Cambria Math" w:hAnsi="Cambria Math"/>
+                          <w:i/>
+                          <w:sz w:val="28"/>
+                          <w:szCs w:val="28"/>
+                        </w:rPr>
+                      </m:ctrlPr>
+                    </m:sSupPr>
+                    <m:e>
+                      <m:r>
+                        <w:rPr>
+                          <w:rFonts w:ascii="Cambria Math" w:hAnsi="Cambria Math"/>
+                          <w:sz w:val="28"/>
+                          <w:szCs w:val="28"/>
+                        </w:rPr>
+                        <m:t>V</m:t>
+                      </m:r>
+                    </m:e>
+                    <m:sup>
+                      <m:r>
+                        <w:rPr>
+                          <w:rFonts w:ascii="Cambria Math" w:hAnsi="Cambria Math"/>
+                          <w:sz w:val="28"/>
+                          <w:szCs w:val="28"/>
+                        </w:rPr>
+                        <m:t>t</m:t>
+                      </m:r>
+                    </m:sup>
+                  </m:sSup>
+                </m:e>
+              </m:mr>
+            </m:m>
+          </m:e>
+        </m:d>
+      </m:oMath>
+      <w:r>
+        <w:rPr>
+          <w:sz w:val="28"/>
+          <w:szCs w:val="28"/>
+        </w:rPr>
+        <w:t xml:space="preserve"> for </w:t>
+      </w:r>
+      <m:oMath>
+        <m:sSup>
+          <m:sSupPr>
+            <m:ctrlPr>
+              <w:rPr>
+                <w:rFonts w:ascii="Cambria Math" w:hAnsi="Cambria Math"/>
+                <w:i/>
+                <w:sz w:val="28"/>
+                <w:szCs w:val="28"/>
+              </w:rPr>
+            </m:ctrlPr>
+          </m:sSupPr>
+          <m:e>
+            <m:r>
+              <w:rPr>
+                <w:rFonts w:ascii="Cambria Math" w:hAnsi="Cambria Math"/>
+                <w:sz w:val="28"/>
+                <w:szCs w:val="28"/>
+              </w:rPr>
+              <m:t>V</m:t>
+            </m:r>
+          </m:e>
+          <m:sup>
+            <m:r>
+              <w:rPr>
+                <w:rFonts w:ascii="Cambria Math" w:hAnsi="Cambria Math"/>
+                <w:sz w:val="28"/>
+                <w:szCs w:val="28"/>
+              </w:rPr>
+              <m:t>t+1</m:t>
+            </m:r>
+          </m:sup>
+        </m:sSup>
+      </m:oMath>
+      <w:r>
+        <w:rPr>
+          <w:sz w:val="28"/>
+          <w:szCs w:val="28"/>
+        </w:rPr>
+        <w:t xml:space="preserve"> </w:t>
+      </w:r>
+    </w:p>
+    <w:p>
+      <w:pPr>
+        <w:pStyle w:val="ListParagraph"/>
+        <w:numPr>
+          <w:ilvl w:val="0"/>
+          <w:numId w:val="1"/>
+        </w:numPr>
+        <w:rPr>
+          <w:sz w:val="28"/>
+          <w:szCs w:val="28"/>
+        </w:rPr>
+      </w:pPr>
+      <w:r>
+        <w:rPr>
+          <w:sz w:val="28"/>
+          <w:szCs w:val="28"/>
+        </w:rPr>
+        <w:t xml:space="preserve">Update </w:t>
+      </w:r>
+      <m:oMath>
+        <m:sSubSup>
+          <m:sSubSupPr>
+            <m:ctrlPr>
+              <w:rPr>
+                <w:rFonts w:ascii="Cambria Math" w:hAnsi="Cambria Math"/>
+                <w:i/>
+                <w:sz w:val="28"/>
+                <w:szCs w:val="28"/>
+              </w:rPr>
+            </m:ctrlPr>
+          </m:sSubSupPr>
+          <m:e>
+            <m:r>
+              <w:rPr>
+                <w:rFonts w:ascii="Cambria Math" w:hAnsi="Cambria Math"/>
+                <w:sz w:val="28"/>
+                <w:szCs w:val="28"/>
+              </w:rPr>
+              <m:t>W</m:t>
+            </m:r>
+          </m:e>
+          <m:sub>
+            <m:r>
+              <w:rPr>
+                <w:rFonts w:ascii="Cambria Math" w:hAnsi="Cambria Math"/>
+                <w:sz w:val="28"/>
+                <w:szCs w:val="28"/>
+              </w:rPr>
+              <m:t>L</m:t>
+            </m:r>
+          </m:sub>
+          <m:sup>
+            <m:r>
+              <w:rPr>
+                <w:rFonts w:ascii="Cambria Math" w:hAnsi="Cambria Math"/>
+                <w:sz w:val="28"/>
+                <w:szCs w:val="28"/>
+              </w:rPr>
+              <m:t>t+1</m:t>
+            </m:r>
+          </m:sup>
+        </m:sSubSup>
+        <m:r>
+          <w:rPr>
+            <w:rFonts w:ascii="Cambria Math" w:hAnsi="Cambria Math"/>
+            <w:sz w:val="28"/>
+            <w:szCs w:val="28"/>
+          </w:rPr>
+          <m:t xml:space="preserve">= </m:t>
+        </m:r>
+        <m:sSub>
+          <m:sSubPr>
+            <m:ctrlPr>
+              <w:rPr>
+                <w:rFonts w:ascii="Cambria Math" w:hAnsi="Cambria Math"/>
+                <w:i/>
+                <w:sz w:val="28"/>
+                <w:szCs w:val="28"/>
+              </w:rPr>
+            </m:ctrlPr>
+          </m:sSubPr>
+          <m:e>
+            <m:r>
+              <w:rPr>
+                <w:rFonts w:ascii="Cambria Math" w:hAnsi="Cambria Math"/>
+                <w:sz w:val="28"/>
+                <w:szCs w:val="28"/>
+              </w:rPr>
+              <m:t>S</m:t>
+            </m:r>
+          </m:e>
+          <m:sub>
+            <m:r>
+              <w:rPr>
+                <w:rFonts w:ascii="Cambria Math" w:hAnsi="Cambria Math"/>
+                <w:sz w:val="28"/>
+                <w:szCs w:val="28"/>
+              </w:rPr>
+              <m:t>L</m:t>
+            </m:r>
+          </m:sub>
+        </m:sSub>
+        <m:sSubSup>
+          <m:sSubSupPr>
+            <m:ctrlPr>
+              <w:rPr>
+                <w:rFonts w:ascii="Cambria Math" w:hAnsi="Cambria Math"/>
+                <w:i/>
+                <w:sz w:val="28"/>
+                <w:szCs w:val="28"/>
+              </w:rPr>
+            </m:ctrlPr>
+          </m:sSubSupPr>
+          <m:e>
+            <m:r>
+              <w:rPr>
+                <w:rFonts w:ascii="Cambria Math" w:hAnsi="Cambria Math"/>
+                <w:sz w:val="28"/>
+                <w:szCs w:val="28"/>
+              </w:rPr>
+              <m:t>W</m:t>
+            </m:r>
+          </m:e>
+          <m:sub>
+            <m:r>
+              <w:rPr>
+                <w:rFonts w:ascii="Cambria Math" w:hAnsi="Cambria Math"/>
+                <w:sz w:val="28"/>
+                <w:szCs w:val="28"/>
+              </w:rPr>
+              <m:t>L</m:t>
+            </m:r>
+          </m:sub>
+          <m:sup>
+            <m:r>
+              <w:rPr>
+                <w:rFonts w:ascii="Cambria Math" w:hAnsi="Cambria Math"/>
+                <w:sz w:val="28"/>
+                <w:szCs w:val="28"/>
+              </w:rPr>
+              <m:t>t</m:t>
+            </m:r>
+          </m:sup>
+        </m:sSubSup>
+      </m:oMath>
+    </w:p>
+    <w:p>
+      <w:pPr>
+        <w:pStyle w:val="ListParagraph"/>
+        <w:numPr>
+          <w:ilvl w:val="0"/>
+          <w:numId w:val="1"/>
+        </w:numPr>
+        <w:rPr>
+          <w:sz w:val="28"/>
+          <w:szCs w:val="28"/>
+        </w:rPr>
+      </w:pPr>
+      <w:r>
+        <w:rPr>
+          <w:sz w:val="28"/>
+          <w:szCs w:val="28"/>
+        </w:rPr>
+        <w:t xml:space="preserve">Update </w:t>
+      </w:r>
+      <m:oMath>
+        <m:sSubSup>
+          <m:sSubSupPr>
+            <m:ctrlPr>
+              <w:rPr>
+                <w:rFonts w:ascii="Cambria Math" w:hAnsi="Cambria Math"/>
+                <w:i/>
+                <w:sz w:val="28"/>
+                <w:szCs w:val="28"/>
+              </w:rPr>
+            </m:ctrlPr>
+          </m:sSubSupPr>
+          <m:e>
+            <m:r>
+              <w:rPr>
+                <w:rFonts w:ascii="Cambria Math" w:hAnsi="Cambria Math"/>
+                <w:sz w:val="28"/>
+                <w:szCs w:val="28"/>
+              </w:rPr>
+              <m:t>W</m:t>
+            </m:r>
+          </m:e>
+          <m:sub>
+            <m:r>
+              <w:rPr>
+                <w:rFonts w:ascii="Cambria Math" w:hAnsi="Cambria Math"/>
+                <w:sz w:val="28"/>
+                <w:szCs w:val="28"/>
+              </w:rPr>
+              <m:t>H,i</m:t>
+            </m:r>
+          </m:sub>
+          <m:sup>
+            <m:r>
+              <w:rPr>
+                <w:rFonts w:ascii="Cambria Math" w:hAnsi="Cambria Math"/>
+                <w:sz w:val="28"/>
+                <w:szCs w:val="28"/>
+              </w:rPr>
+              <m:t>t+1</m:t>
+            </m:r>
+          </m:sup>
+        </m:sSubSup>
+        <m:r>
+          <w:rPr>
+            <w:rFonts w:ascii="Cambria Math" w:hAnsi="Cambria Math"/>
+            <w:sz w:val="28"/>
+            <w:szCs w:val="28"/>
+          </w:rPr>
+          <m:t xml:space="preserve">= </m:t>
+        </m:r>
+        <m:sSubSup>
+          <m:sSubSupPr>
+            <m:ctrlPr>
+              <w:rPr>
+                <w:rFonts w:ascii="Cambria Math" w:hAnsi="Cambria Math"/>
+                <w:i/>
+                <w:sz w:val="28"/>
+                <w:szCs w:val="28"/>
+              </w:rPr>
+            </m:ctrlPr>
+          </m:sSubSupPr>
+          <m:e>
+            <m:r>
+              <w:rPr>
+                <w:rFonts w:ascii="Cambria Math" w:hAnsi="Cambria Math"/>
+                <w:sz w:val="28"/>
+                <w:szCs w:val="28"/>
+              </w:rPr>
+              <m:t>W</m:t>
+            </m:r>
+          </m:e>
+          <m:sub>
+            <m:r>
+              <w:rPr>
+                <w:rFonts w:ascii="Cambria Math" w:hAnsi="Cambria Math"/>
+                <w:sz w:val="28"/>
+                <w:szCs w:val="28"/>
+              </w:rPr>
+              <m:t xml:space="preserve">H,i </m:t>
+            </m:r>
+          </m:sub>
+          <m:sup>
+            <m:r>
+              <w:rPr>
+                <w:rFonts w:ascii="Cambria Math" w:hAnsi="Cambria Math"/>
+                <w:sz w:val="28"/>
+                <w:szCs w:val="28"/>
+              </w:rPr>
+              <m:t>0</m:t>
+            </m:r>
+          </m:sup>
+        </m:sSubSup>
+        <m:rad>
+          <m:radPr>
+            <m:degHide m:val="on"/>
+            <m:ctrlPr>
+              <w:rPr>
+                <w:rFonts w:ascii="Cambria Math" w:hAnsi="Cambria Math"/>
+                <w:i/>
+                <w:sz w:val="28"/>
+                <w:szCs w:val="28"/>
+              </w:rPr>
+            </m:ctrlPr>
+          </m:radPr>
+          <m:deg/>
+          <m:e>
+            <m:f>
+              <m:fPr>
+                <m:type m:val="lin"/>
+                <m:ctrlPr>
+                  <w:rPr>
+                    <w:rFonts w:ascii="Cambria Math" w:hAnsi="Cambria Math"/>
+                    <w:i/>
+                    <w:sz w:val="28"/>
+                    <w:szCs w:val="28"/>
+                  </w:rPr>
+                </m:ctrlPr>
+              </m:fPr>
+              <m:num>
+                <m:sSubSup>
+                  <m:sSubSupPr>
+                    <m:ctrlPr>
+                      <w:rPr>
+                        <w:rFonts w:ascii="Cambria Math" w:hAnsi="Cambria Math"/>
+                        <w:i/>
+                        <w:sz w:val="28"/>
+                        <w:szCs w:val="28"/>
+                      </w:rPr>
+                    </m:ctrlPr>
+                  </m:sSubSupPr>
+                  <m:e>
+                    <m:r>
+                      <w:rPr>
+                        <w:rFonts w:ascii="Cambria Math" w:hAnsi="Cambria Math"/>
+                        <w:sz w:val="28"/>
+                        <w:szCs w:val="28"/>
+                      </w:rPr>
+                      <m:t>A</m:t>
+                    </m:r>
+                  </m:e>
+                  <m:sub>
+                    <m:r>
+                      <w:rPr>
+                        <w:rFonts w:ascii="Cambria Math" w:hAnsi="Cambria Math"/>
+                        <w:sz w:val="28"/>
+                        <w:szCs w:val="28"/>
+                      </w:rPr>
+                      <m:t>i</m:t>
+                    </m:r>
+                  </m:sub>
+                  <m:sup>
+                    <m:r>
+                      <w:rPr>
+                        <w:rFonts w:ascii="Cambria Math" w:hAnsi="Cambria Math"/>
+                        <w:sz w:val="28"/>
+                        <w:szCs w:val="28"/>
+                      </w:rPr>
+                      <m:t>0</m:t>
+                    </m:r>
+                  </m:sup>
+                </m:sSubSup>
+              </m:num>
+              <m:den>
+                <m:sSubSup>
+                  <m:sSubSupPr>
+                    <m:ctrlPr>
+                      <w:rPr>
+                        <w:rFonts w:ascii="Cambria Math" w:hAnsi="Cambria Math"/>
+                        <w:i/>
+                        <w:sz w:val="28"/>
+                        <w:szCs w:val="28"/>
+                      </w:rPr>
+                    </m:ctrlPr>
+                  </m:sSubSupPr>
+                  <m:e>
+                    <m:r>
+                      <w:rPr>
+                        <w:rFonts w:ascii="Cambria Math" w:hAnsi="Cambria Math"/>
+                        <w:sz w:val="28"/>
+                        <w:szCs w:val="28"/>
+                      </w:rPr>
+                      <m:t>A</m:t>
+                    </m:r>
+                  </m:e>
+                  <m:sub>
+                    <m:r>
+                      <w:rPr>
+                        <w:rFonts w:ascii="Cambria Math" w:hAnsi="Cambria Math"/>
+                        <w:sz w:val="28"/>
+                        <w:szCs w:val="28"/>
+                      </w:rPr>
+                      <m:t>i</m:t>
+                    </m:r>
+                  </m:sub>
+                  <m:sup>
+                    <m:r>
+                      <w:rPr>
+                        <w:rFonts w:ascii="Cambria Math" w:hAnsi="Cambria Math"/>
+                        <w:sz w:val="28"/>
+                        <w:szCs w:val="28"/>
+                      </w:rPr>
+                      <m:t>t</m:t>
+                    </m:r>
+                  </m:sup>
+                </m:sSubSup>
+              </m:den>
+            </m:f>
+          </m:e>
+        </m:rad>
+      </m:oMath>
+      <w:r>
+        <w:rPr>
+          <w:sz w:val="28"/>
+          <w:szCs w:val="28"/>
+        </w:rPr>
+        <w:t xml:space="preserve">    where </w:t>
+      </w:r>
+      <m:oMath>
+        <m:sSubSup>
+          <m:sSubSupPr>
+            <m:ctrlPr>
+              <w:rPr>
+                <w:rFonts w:ascii="Cambria Math" w:hAnsi="Cambria Math"/>
+                <w:i/>
+                <w:sz w:val="28"/>
+                <w:szCs w:val="28"/>
+              </w:rPr>
+            </m:ctrlPr>
+          </m:sSubSupPr>
+          <m:e>
+            <m:r>
+              <w:rPr>
+                <w:rFonts w:ascii="Cambria Math" w:hAnsi="Cambria Math"/>
+                <w:sz w:val="28"/>
+                <w:szCs w:val="28"/>
+              </w:rPr>
+              <m:t>A</m:t>
+            </m:r>
+          </m:e>
+          <m:sub>
+            <m:r>
+              <w:rPr>
+                <w:rFonts w:ascii="Cambria Math" w:hAnsi="Cambria Math"/>
+                <w:sz w:val="28"/>
+                <w:szCs w:val="28"/>
+              </w:rPr>
+              <m:t>i</m:t>
+            </m:r>
+          </m:sub>
+          <m:sup>
+            <m:r>
+              <w:rPr>
+                <w:rFonts w:ascii="Cambria Math" w:hAnsi="Cambria Math"/>
+                <w:sz w:val="28"/>
+                <w:szCs w:val="28"/>
+              </w:rPr>
+              <m:t>t</m:t>
+            </m:r>
+          </m:sup>
+        </m:sSubSup>
+      </m:oMath>
+      <w:r>
+        <w:rPr>
+          <w:sz w:val="28"/>
+          <w:szCs w:val="28"/>
+        </w:rPr>
+        <w:t xml:space="preserve"> and </w:t>
+      </w:r>
+      <m:oMath>
+        <m:sSubSup>
+          <m:sSubSupPr>
+            <m:ctrlPr>
+              <w:rPr>
+                <w:rFonts w:ascii="Cambria Math" w:hAnsi="Cambria Math"/>
+                <w:i/>
+                <w:sz w:val="28"/>
+                <w:szCs w:val="28"/>
+              </w:rPr>
+            </m:ctrlPr>
+          </m:sSubSupPr>
+          <m:e>
+            <m:r>
+              <w:rPr>
+                <w:rFonts w:ascii="Cambria Math" w:hAnsi="Cambria Math"/>
+                <w:sz w:val="28"/>
+                <w:szCs w:val="28"/>
+              </w:rPr>
+              <m:t>A</m:t>
+            </m:r>
+          </m:e>
+          <m:sub>
+            <m:r>
+              <w:rPr>
+                <w:rFonts w:ascii="Cambria Math" w:hAnsi="Cambria Math"/>
+                <w:sz w:val="28"/>
+                <w:szCs w:val="28"/>
+              </w:rPr>
+              <m:t>i</m:t>
+            </m:r>
+          </m:sub>
+          <m:sup>
+            <m:r>
+              <w:rPr>
+                <w:rFonts w:ascii="Cambria Math" w:hAnsi="Cambria Math"/>
+                <w:sz w:val="28"/>
+                <w:szCs w:val="28"/>
+              </w:rPr>
+              <m:t>0</m:t>
+            </m:r>
+          </m:sup>
+        </m:sSubSup>
+      </m:oMath>
+      <w:r>
+        <w:rPr>
+          <w:sz w:val="28"/>
+          <w:szCs w:val="28"/>
+        </w:rPr>
+        <w:t xml:space="preserve"> are the current and the original one-ring area of the vertex </w:t>
+      </w:r>
+      <w:proofErr w:type="spellStart"/>
+      <w:r>
+        <w:rPr>
+          <w:sz w:val="28"/>
+          <w:szCs w:val="28"/>
+        </w:rPr>
+        <w:t>i</w:t>
+      </w:r>
+      <w:proofErr w:type="spellEnd"/>
+      <w:r>
+        <w:rPr>
+          <w:sz w:val="28"/>
+          <w:szCs w:val="28"/>
+        </w:rPr>
+        <w:t>.</w:t>
+      </w:r>
+    </w:p>
+    <w:p>
+      <w:pPr>
+        <w:pStyle w:val="ListParagraph"/>
+        <w:numPr>
+          <w:ilvl w:val="0"/>
+          <w:numId w:val="1"/>
+        </w:numPr>
+        <w:rPr>
+          <w:sz w:val="28"/>
+          <w:szCs w:val="28"/>
+        </w:rPr>
+      </w:pPr>
+      <w:r>
+        <w:rPr>
+          <w:sz w:val="28"/>
+          <w:szCs w:val="28"/>
+        </w:rPr>
+        <w:t xml:space="preserve">Compute the new </w:t>
+      </w:r>
+      <m:oMath>
+        <m:sSup>
+          <m:sSupPr>
+            <m:ctrlPr>
+              <w:rPr>
+                <w:rFonts w:ascii="Cambria Math" w:hAnsi="Cambria Math"/>
+                <w:i/>
+                <w:sz w:val="28"/>
+                <w:szCs w:val="28"/>
+              </w:rPr>
+            </m:ctrlPr>
+          </m:sSupPr>
+          <m:e>
+            <m:r>
+              <w:rPr>
+                <w:rFonts w:ascii="Cambria Math" w:hAnsi="Cambria Math"/>
+                <w:sz w:val="28"/>
+                <w:szCs w:val="28"/>
+              </w:rPr>
+              <m:t>L</m:t>
+            </m:r>
+          </m:e>
+          <m:sup>
+            <m:r>
+              <w:rPr>
+                <w:rFonts w:ascii="Cambria Math" w:hAnsi="Cambria Math"/>
+                <w:sz w:val="28"/>
+                <w:szCs w:val="28"/>
+              </w:rPr>
+              <m:t>t+1</m:t>
+            </m:r>
+          </m:sup>
+        </m:sSup>
+      </m:oMath>
+      <w:r>
+        <w:rPr>
+          <w:sz w:val="28"/>
+          <w:szCs w:val="28"/>
+        </w:rPr>
+        <w:t xml:space="preserve"> with the new vertex positions </w:t>
+      </w:r>
+      <m:oMath>
+        <m:sSup>
+          <m:sSupPr>
+            <m:ctrlPr>
+              <w:rPr>
+                <w:rFonts w:ascii="Cambria Math" w:hAnsi="Cambria Math"/>
+                <w:i/>
+                <w:sz w:val="28"/>
+                <w:szCs w:val="28"/>
+              </w:rPr>
+            </m:ctrlPr>
+          </m:sSupPr>
+          <m:e>
+            <m:r>
+              <w:rPr>
+                <w:rFonts w:ascii="Cambria Math" w:hAnsi="Cambria Math"/>
+                <w:sz w:val="28"/>
+                <w:szCs w:val="28"/>
+              </w:rPr>
+              <m:t>V</m:t>
+            </m:r>
+          </m:e>
+          <m:sup>
+            <m:r>
+              <w:rPr>
+                <w:rFonts w:ascii="Cambria Math" w:hAnsi="Cambria Math"/>
+                <w:sz w:val="28"/>
+                <w:szCs w:val="28"/>
+              </w:rPr>
+              <m:t>t+1</m:t>
+            </m:r>
+          </m:sup>
+        </m:sSup>
+      </m:oMath>
+    </w:p>
+    <w:p>
+      <w:pPr>
+        <w:rPr>
+          <w:sz w:val="28"/>
+          <w:szCs w:val="28"/>
+        </w:rPr>
+      </w:pPr>
+      <w:r>
+        <w:rPr>
+          <w:sz w:val="28"/>
+          <w:szCs w:val="28"/>
+        </w:rPr>
+        <w:t xml:space="preserve">We used the following </w:t>
+      </w:r>
+      <w:r>
+        <w:rPr>
+          <w:sz w:val="28"/>
+          <w:szCs w:val="28"/>
+        </w:rPr>
+        <w:t>initial</w:t>
+      </w:r>
+      <w:r>
+        <w:rPr>
+          <w:sz w:val="28"/>
+          <w:szCs w:val="28"/>
+        </w:rPr>
+        <w:t xml:space="preserve"> values, as suggested by the authors:</w:t>
+      </w:r>
+    </w:p>
+    <w:p>
+      <w:pPr>
+        <w:pStyle w:val="ListParagraph"/>
+        <w:numPr>
+          <w:ilvl w:val="0"/>
+          <w:numId w:val="2"/>
+        </w:numPr>
+        <w:rPr>
+          <w:sz w:val="28"/>
+          <w:szCs w:val="28"/>
+        </w:rPr>
+      </w:pPr>
+      <m:oMath>
+        <m:sSub>
+          <m:sSubPr>
+            <m:ctrlPr>
+              <w:rPr>
+                <w:rFonts w:ascii="Cambria Math" w:hAnsi="Cambria Math"/>
+                <w:i/>
+                <w:sz w:val="28"/>
+                <w:szCs w:val="28"/>
+              </w:rPr>
+            </m:ctrlPr>
+          </m:sSubPr>
+          <m:e>
+            <m:r>
+              <w:rPr>
+                <w:rFonts w:ascii="Cambria Math" w:hAnsi="Cambria Math"/>
+                <w:sz w:val="28"/>
+                <w:szCs w:val="28"/>
+              </w:rPr>
+              <m:t>S</m:t>
+            </m:r>
+          </m:e>
+          <m:sub>
+            <m:r>
+              <w:rPr>
+                <w:rFonts w:ascii="Cambria Math" w:hAnsi="Cambria Math"/>
+                <w:sz w:val="28"/>
+                <w:szCs w:val="28"/>
+              </w:rPr>
+              <m:t>L</m:t>
+            </m:r>
+          </m:sub>
+        </m:sSub>
+        <m:r>
+          <w:rPr>
+            <w:rFonts w:ascii="Cambria Math" w:hAnsi="Cambria Math"/>
+            <w:sz w:val="28"/>
+            <w:szCs w:val="28"/>
+          </w:rPr>
+          <m:t>=2.0</m:t>
+        </m:r>
+      </m:oMath>
+    </w:p>
+    <w:p>
+      <w:pPr>
+        <w:pStyle w:val="ListParagraph"/>
+        <w:numPr>
+          <w:ilvl w:val="0"/>
+          <w:numId w:val="2"/>
+        </w:numPr>
+        <w:rPr>
+          <w:sz w:val="28"/>
+          <w:szCs w:val="28"/>
+        </w:rPr>
+      </w:pPr>
+      <m:oMath>
+        <m:sSubSup>
+          <m:sSubSupPr>
+            <m:ctrlPr>
+              <w:rPr>
+                <w:rFonts w:ascii="Cambria Math" w:hAnsi="Cambria Math"/>
+                <w:i/>
+                <w:sz w:val="28"/>
+                <w:szCs w:val="28"/>
+              </w:rPr>
+            </m:ctrlPr>
+          </m:sSubSupPr>
+          <m:e>
+            <m:r>
+              <w:rPr>
+                <w:rFonts w:ascii="Cambria Math" w:hAnsi="Cambria Math"/>
+                <w:sz w:val="28"/>
+                <w:szCs w:val="28"/>
+              </w:rPr>
+              <m:t>W</m:t>
+            </m:r>
+          </m:e>
+          <m:sub>
+            <m:r>
+              <w:rPr>
+                <w:rFonts w:ascii="Cambria Math" w:hAnsi="Cambria Math"/>
+                <w:sz w:val="28"/>
+                <w:szCs w:val="28"/>
+              </w:rPr>
+              <m:t xml:space="preserve">H  </m:t>
+            </m:r>
+          </m:sub>
+          <m:sup>
+            <m:r>
+              <w:rPr>
+                <w:rFonts w:ascii="Cambria Math" w:hAnsi="Cambria Math"/>
+                <w:sz w:val="28"/>
+                <w:szCs w:val="28"/>
+              </w:rPr>
+              <m:t>0</m:t>
+            </m:r>
+          </m:sup>
+        </m:sSubSup>
+        <m:r>
+          <w:rPr>
+            <w:rFonts w:ascii="Cambria Math" w:hAnsi="Cambria Math"/>
+            <w:sz w:val="28"/>
+            <w:szCs w:val="28"/>
+          </w:rPr>
+          <m:t>= 1.0</m:t>
+        </m:r>
+      </m:oMath>
+    </w:p>
+    <w:p>
+      <w:pPr>
+        <w:pStyle w:val="ListParagraph"/>
+        <w:numPr>
+          <w:ilvl w:val="0"/>
+          <w:numId w:val="2"/>
+        </w:numPr>
+        <w:rPr>
+          <w:sz w:val="28"/>
+          <w:szCs w:val="28"/>
+        </w:rPr>
+      </w:pPr>
+      <m:oMath>
+        <m:sSubSup>
+          <m:sSubSupPr>
+            <m:ctrlPr>
+              <w:rPr>
+                <w:rFonts w:ascii="Cambria Math" w:hAnsi="Cambria Math"/>
+                <w:i/>
+                <w:sz w:val="28"/>
+                <w:szCs w:val="28"/>
+              </w:rPr>
+            </m:ctrlPr>
+          </m:sSubSupPr>
+          <m:e>
+            <m:r>
+              <w:rPr>
+                <w:rFonts w:ascii="Cambria Math" w:hAnsi="Cambria Math"/>
+                <w:sz w:val="28"/>
+                <w:szCs w:val="28"/>
+              </w:rPr>
+              <m:t>W</m:t>
+            </m:r>
+          </m:e>
+          <m:sub>
+            <m:r>
+              <w:rPr>
+                <w:rFonts w:ascii="Cambria Math" w:hAnsi="Cambria Math"/>
+                <w:sz w:val="28"/>
+                <w:szCs w:val="28"/>
+              </w:rPr>
+              <m:t>L</m:t>
+            </m:r>
+          </m:sub>
+          <m:sup>
+            <m:r>
+              <w:rPr>
+                <w:rFonts w:ascii="Cambria Math" w:hAnsi="Cambria Math"/>
+                <w:sz w:val="28"/>
+                <w:szCs w:val="28"/>
+              </w:rPr>
+              <m:t>0</m:t>
+            </m:r>
+          </m:sup>
+        </m:sSubSup>
+        <m:r>
+          <w:rPr>
+            <w:rFonts w:ascii="Cambria Math" w:hAnsi="Cambria Math"/>
+            <w:sz w:val="28"/>
+            <w:szCs w:val="28"/>
+          </w:rPr>
+          <m:t xml:space="preserve"> = </m:t>
+        </m:r>
+        <m:sSup>
+          <m:sSupPr>
+            <m:ctrlPr>
+              <w:rPr>
+                <w:rFonts w:ascii="Cambria Math" w:hAnsi="Cambria Math"/>
+                <w:i/>
+                <w:sz w:val="28"/>
+                <w:szCs w:val="28"/>
+              </w:rPr>
+            </m:ctrlPr>
+          </m:sSupPr>
+          <m:e>
+            <m:r>
+              <w:rPr>
+                <w:rFonts w:ascii="Cambria Math" w:hAnsi="Cambria Math"/>
+                <w:sz w:val="28"/>
+                <w:szCs w:val="28"/>
+              </w:rPr>
+              <m:t>10</m:t>
+            </m:r>
+          </m:e>
+          <m:sup>
+            <m:r>
+              <w:rPr>
+                <w:rFonts w:ascii="Cambria Math" w:hAnsi="Cambria Math"/>
+                <w:sz w:val="28"/>
+                <w:szCs w:val="28"/>
+              </w:rPr>
+              <m:t>-3</m:t>
+            </m:r>
+          </m:sup>
+        </m:sSup>
+        <m:rad>
+          <m:radPr>
+            <m:degHide m:val="on"/>
+            <m:ctrlPr>
+              <w:rPr>
+                <w:rFonts w:ascii="Cambria Math" w:hAnsi="Cambria Math"/>
+                <w:i/>
+                <w:sz w:val="28"/>
+                <w:szCs w:val="28"/>
+              </w:rPr>
+            </m:ctrlPr>
+          </m:radPr>
+          <m:deg/>
+          <m:e>
+            <m:r>
+              <w:rPr>
+                <w:rFonts w:ascii="Cambria Math" w:hAnsi="Cambria Math"/>
+                <w:sz w:val="28"/>
+                <w:szCs w:val="28"/>
+              </w:rPr>
+              <m:t>A</m:t>
+            </m:r>
+          </m:e>
+        </m:rad>
+      </m:oMath>
+      <w:r>
+        <w:rPr>
+          <w:sz w:val="28"/>
+          <w:szCs w:val="28"/>
+        </w:rPr>
+        <w:t xml:space="preserve">         where A is the average face are of the mesh.</w:t>
+      </w:r>
+    </w:p>
+    <w:p>
+      <w:pPr>
+        <w:rPr>
+          <w:sz w:val="28"/>
+          <w:szCs w:val="28"/>
+        </w:rPr>
+      </w:pPr>
+    </w:p>
+    <w:p>
+      <w:pPr>
+        <w:rPr>
+          <w:sz w:val="28"/>
+          <w:szCs w:val="28"/>
+        </w:rPr>
+      </w:pPr>
     </w:p>
     <w:p>
       <w:pPr>
@@ -1171,23 +4319,98 @@
           <w:szCs w:val="36"/>
         </w:rPr>
       </w:pPr>
-    </w:p>
-    <w:p>
-      <w:pPr>
+      <w:r>
         <w:rPr>
           <w:b/>
           <w:sz w:val="36"/>
           <w:szCs w:val="36"/>
         </w:rPr>
-      </w:pPr>
-      <w:r>
+        <w:t>Chapter 4. Results</w:t>
+      </w:r>
+    </w:p>
+    <w:p>
+      <w:pPr>
         <w:rPr>
           <w:b/>
           <w:sz w:val="36"/>
           <w:szCs w:val="36"/>
         </w:rPr>
-        <w:br w:type="page"/>
-      </w:r>
+      </w:pPr>
+    </w:p>
+    <w:p>
+      <w:pPr>
+        <w:spacing w:line="240" w:lineRule="auto"/>
+        <w:jc w:val="both"/>
+        <w:rPr>
+          <w:rFonts w:cstheme="minorHAnsi"/>
+          <w:sz w:val="28"/>
+          <w:szCs w:val="28"/>
+        </w:rPr>
+      </w:pPr>
+      <w:proofErr w:type="spellStart"/>
+      <w:r>
+        <w:rPr>
+          <w:rFonts w:cstheme="minorHAnsi"/>
+          <w:sz w:val="28"/>
+          <w:szCs w:val="28"/>
+        </w:rPr>
+        <w:t>Lorem</w:t>
+      </w:r>
+      <w:proofErr w:type="spellEnd"/>
+      <w:r>
+        <w:rPr>
+          <w:rFonts w:cstheme="minorHAnsi"/>
+          <w:sz w:val="28"/>
+          <w:szCs w:val="28"/>
+        </w:rPr>
+        <w:t xml:space="preserve"> </w:t>
+      </w:r>
+      <w:proofErr w:type="spellStart"/>
+      <w:r>
+        <w:rPr>
+          <w:rFonts w:cstheme="minorHAnsi"/>
+          <w:sz w:val="28"/>
+          <w:szCs w:val="28"/>
+        </w:rPr>
+        <w:t>ipsum</w:t>
+      </w:r>
+      <w:proofErr w:type="spellEnd"/>
+      <w:r>
+        <w:rPr>
+          <w:rFonts w:cstheme="minorHAnsi"/>
+          <w:sz w:val="28"/>
+          <w:szCs w:val="28"/>
+        </w:rPr>
+        <w:t xml:space="preserve"> </w:t>
+      </w:r>
+      <w:proofErr w:type="spellStart"/>
+      <w:r>
+        <w:rPr>
+          <w:rFonts w:cstheme="minorHAnsi"/>
+          <w:sz w:val="28"/>
+          <w:szCs w:val="28"/>
+        </w:rPr>
+        <w:t>lorem</w:t>
+      </w:r>
+      <w:proofErr w:type="spellEnd"/>
+      <w:r>
+        <w:rPr>
+          <w:rFonts w:cstheme="minorHAnsi"/>
+          <w:sz w:val="28"/>
+          <w:szCs w:val="28"/>
+        </w:rPr>
+        <w:t xml:space="preserve"> </w:t>
+      </w:r>
+      <w:proofErr w:type="spellStart"/>
+      <w:r>
+        <w:rPr>
+          <w:rFonts w:cstheme="minorHAnsi"/>
+          <w:sz w:val="28"/>
+          <w:szCs w:val="28"/>
+        </w:rPr>
+        <w:t>ipsum</w:t>
+      </w:r>
+      <w:proofErr w:type="spellEnd"/>
     </w:p>
     <w:p>
       <w:pPr>
@@ -1197,15 +4420,14 @@
           <w:szCs w:val="36"/>
         </w:rPr>
       </w:pPr>
-    </w:p>
-    <w:p>
-      <w:pPr>
+      <w:r>
         <w:rPr>
           <w:b/>
           <w:sz w:val="36"/>
           <w:szCs w:val="36"/>
         </w:rPr>
-      </w:pPr>
+        <w:br w:type="page"/>
+      </w:r>
     </w:p>
     <w:p>
       <w:pPr>
@@ -1215,41 +4437,22 @@
           <w:szCs w:val="36"/>
         </w:rPr>
       </w:pPr>
-      <w:r>
+    </w:p>
+    <w:p>
+      <w:pPr>
         <w:rPr>
           <w:b/>
           <w:sz w:val="36"/>
           <w:szCs w:val="36"/>
         </w:rPr>
-        <w:t>Chapter 4. Results</w:t>
-      </w:r>
-    </w:p>
-    <w:p>
-      <w:pPr>
+      </w:pPr>
+      <w:r>
         <w:rPr>
           <w:b/>
           <w:sz w:val="36"/>
           <w:szCs w:val="36"/>
         </w:rPr>
-      </w:pPr>
-    </w:p>
-    <w:p>
-      <w:pPr>
-        <w:spacing w:line="240" w:lineRule="auto"/>
-        <w:jc w:val="both"/>
-        <w:rPr>
-          <w:rFonts w:cstheme="minorHAnsi"/>
-          <w:sz w:val="28"/>
-          <w:szCs w:val="28"/>
-        </w:rPr>
-      </w:pPr>
-      <w:r>
-        <w:rPr>
-          <w:rFonts w:cstheme="minorHAnsi"/>
-          <w:sz w:val="28"/>
-          <w:szCs w:val="28"/>
-        </w:rPr>
-        <w:t>Lorem ipsum lorem ipsum</w:t>
+        <w:t>Chapter 5. Conclusion</w:t>
       </w:r>
     </w:p>
     <w:p>
@@ -1260,134 +4463,147 @@
           <w:szCs w:val="36"/>
         </w:rPr>
       </w:pPr>
-      <w:r>
+    </w:p>
+    <w:p>
+      <w:pPr>
+        <w:spacing w:line="240" w:lineRule="auto"/>
+        <w:jc w:val="both"/>
+        <w:rPr>
+          <w:rFonts w:cstheme="minorHAnsi"/>
+          <w:sz w:val="28"/>
+          <w:szCs w:val="28"/>
+        </w:rPr>
+      </w:pPr>
+      <w:proofErr w:type="spellStart"/>
+      <w:r>
+        <w:rPr>
+          <w:rFonts w:cstheme="minorHAnsi"/>
+          <w:sz w:val="28"/>
+          <w:szCs w:val="28"/>
+        </w:rPr>
+        <w:t>Lorem</w:t>
+      </w:r>
+      <w:proofErr w:type="spellEnd"/>
+      <w:r>
+        <w:rPr>
+          <w:rFonts w:cstheme="minorHAnsi"/>
+          <w:sz w:val="28"/>
+          <w:szCs w:val="28"/>
+        </w:rPr>
+        <w:t xml:space="preserve"> </w:t>
+      </w:r>
+      <w:proofErr w:type="spellStart"/>
+      <w:r>
+        <w:rPr>
+          <w:rFonts w:cstheme="minorHAnsi"/>
+          <w:sz w:val="28"/>
+          <w:szCs w:val="28"/>
+        </w:rPr>
+        <w:t>ipsum</w:t>
+      </w:r>
+      <w:proofErr w:type="spellEnd"/>
+      <w:r>
+        <w:rPr>
+          <w:rFonts w:cstheme="minorHAnsi"/>
+          <w:sz w:val="28"/>
+          <w:szCs w:val="28"/>
+        </w:rPr>
+        <w:t xml:space="preserve"> </w:t>
+      </w:r>
+      <w:proofErr w:type="spellStart"/>
+      <w:r>
+        <w:rPr>
+          <w:rFonts w:cstheme="minorHAnsi"/>
+          <w:sz w:val="28"/>
+          <w:szCs w:val="28"/>
+        </w:rPr>
+        <w:t>lorem</w:t>
+      </w:r>
+      <w:proofErr w:type="spellEnd"/>
+      <w:r>
+        <w:rPr>
+          <w:rFonts w:cstheme="minorHAnsi"/>
+          <w:sz w:val="28"/>
+          <w:szCs w:val="28"/>
+        </w:rPr>
+        <w:t xml:space="preserve"> </w:t>
+      </w:r>
+      <w:proofErr w:type="spellStart"/>
+      <w:r>
+        <w:rPr>
+          <w:rFonts w:cstheme="minorHAnsi"/>
+          <w:sz w:val="28"/>
+          <w:szCs w:val="28"/>
+        </w:rPr>
+        <w:t>ipsum</w:t>
+      </w:r>
+      <w:proofErr w:type="spellEnd"/>
+    </w:p>
+    <w:p>
+      <w:pPr>
+        <w:spacing w:line="240" w:lineRule="auto"/>
+        <w:jc w:val="both"/>
+        <w:rPr>
+          <w:rFonts w:cstheme="minorHAnsi"/>
+          <w:sz w:val="28"/>
+          <w:szCs w:val="28"/>
+        </w:rPr>
+      </w:pPr>
+    </w:p>
+    <w:p>
+      <w:pPr>
         <w:rPr>
           <w:b/>
           <w:sz w:val="36"/>
           <w:szCs w:val="36"/>
         </w:rPr>
-        <w:br w:type="page"/>
-      </w:r>
-    </w:p>
-    <w:p>
-      <w:pPr>
+      </w:pPr>
+      <w:r>
         <w:rPr>
           <w:b/>
           <w:sz w:val="36"/>
           <w:szCs w:val="36"/>
         </w:rPr>
-      </w:pPr>
-    </w:p>
-    <w:p>
-      <w:pPr>
+        <w:br w:type="page"/>
+      </w:r>
+    </w:p>
+    <w:p>
+      <w:pPr>
+        <w:jc w:val="center"/>
         <w:rPr>
           <w:b/>
           <w:sz w:val="36"/>
           <w:szCs w:val="36"/>
         </w:rPr>
       </w:pPr>
-      <w:r>
+    </w:p>
+    <w:p>
+      <w:pPr>
+        <w:jc w:val="center"/>
         <w:rPr>
           <w:b/>
           <w:sz w:val="36"/>
           <w:szCs w:val="36"/>
         </w:rPr>
-        <w:t>Chapter 5. Conclusion</w:t>
-      </w:r>
-    </w:p>
-    <w:p>
-      <w:pPr>
+      </w:pPr>
+      <w:r>
         <w:rPr>
           <w:b/>
           <w:sz w:val="36"/>
           <w:szCs w:val="36"/>
         </w:rPr>
-      </w:pPr>
-    </w:p>
-    <w:p>
-      <w:pPr>
-        <w:spacing w:line="240" w:lineRule="auto"/>
-        <w:jc w:val="both"/>
-        <w:rPr>
-          <w:rFonts w:cstheme="minorHAnsi"/>
-          <w:sz w:val="28"/>
-          <w:szCs w:val="28"/>
-        </w:rPr>
-      </w:pPr>
-      <w:r>
-        <w:rPr>
-          <w:rFonts w:cstheme="minorHAnsi"/>
-          <w:sz w:val="28"/>
-          <w:szCs w:val="28"/>
-        </w:rPr>
-        <w:t>Lorem ipsum lorem ipsum</w:t>
-      </w:r>
-    </w:p>
-    <w:p>
-      <w:pPr>
-        <w:spacing w:line="240" w:lineRule="auto"/>
-        <w:jc w:val="both"/>
-        <w:rPr>
-          <w:rFonts w:cstheme="minorHAnsi"/>
-          <w:sz w:val="28"/>
-          <w:szCs w:val="28"/>
-        </w:rPr>
-      </w:pPr>
-    </w:p>
-    <w:p>
-      <w:pPr>
+        <w:t>References (REPASSAR!)</w:t>
+      </w:r>
+    </w:p>
+    <w:p>
+      <w:pPr>
+        <w:jc w:val="center"/>
         <w:rPr>
           <w:b/>
           <w:sz w:val="36"/>
           <w:szCs w:val="36"/>
         </w:rPr>
       </w:pPr>
-      <w:r>
-        <w:rPr>
-          <w:b/>
-          <w:sz w:val="36"/>
-          <w:szCs w:val="36"/>
-        </w:rPr>
-        <w:br w:type="page"/>
-      </w:r>
-    </w:p>
-    <w:p>
-      <w:pPr>
-        <w:jc w:val="center"/>
-        <w:rPr>
-          <w:b/>
-          <w:sz w:val="36"/>
-          <w:szCs w:val="36"/>
-        </w:rPr>
-      </w:pPr>
-    </w:p>
-    <w:p>
-      <w:pPr>
-        <w:jc w:val="center"/>
-        <w:rPr>
-          <w:b/>
-          <w:sz w:val="36"/>
-          <w:szCs w:val="36"/>
-        </w:rPr>
-      </w:pPr>
-      <w:r>
-        <w:rPr>
-          <w:b/>
-          <w:sz w:val="36"/>
-          <w:szCs w:val="36"/>
-        </w:rPr>
-        <w:t>References (REPASSAR!)</w:t>
-      </w:r>
-    </w:p>
-    <w:p>
-      <w:pPr>
-        <w:jc w:val="center"/>
-        <w:rPr>
-          <w:b/>
-          <w:sz w:val="36"/>
-          <w:szCs w:val="36"/>
-        </w:rPr>
-      </w:pPr>
     </w:p>
     <w:p>
       <w:pPr>
@@ -1404,7 +4620,43 @@
           <w:rFonts w:ascii="Verdana" w:hAnsi="Verdana"/>
           <w:color w:val="000000"/>
         </w:rPr>
-        <w:t>[Au et al. 2008] Au, O. K. C., Chiew-Lan Tai, Hung-Kuo Chu, Daniel Cohen-Or, and Tong-Yee Lee. 2008. Skeleton extraction by mesh contraction.</w:t>
+        <w:t xml:space="preserve">[Au et al. 2008] Au, O. K. C., </w:t>
+      </w:r>
+      <w:proofErr w:type="spellStart"/>
+      <w:r>
+        <w:rPr>
+          <w:rStyle w:val="apple-style-span"/>
+          <w:rFonts w:ascii="Verdana" w:hAnsi="Verdana"/>
+          <w:color w:val="000000"/>
+        </w:rPr>
+        <w:t>Chiew-Lan</w:t>
+      </w:r>
+      <w:proofErr w:type="spellEnd"/>
+      <w:r>
+        <w:rPr>
+          <w:rStyle w:val="apple-style-span"/>
+          <w:rFonts w:ascii="Verdana" w:hAnsi="Verdana"/>
+          <w:color w:val="000000"/>
+        </w:rPr>
+        <w:t xml:space="preserve"> Tai, Hung-</w:t>
+      </w:r>
+      <w:proofErr w:type="spellStart"/>
+      <w:r>
+        <w:rPr>
+          <w:rStyle w:val="apple-style-span"/>
+          <w:rFonts w:ascii="Verdana" w:hAnsi="Verdana"/>
+          <w:color w:val="000000"/>
+        </w:rPr>
+        <w:t>Kuo</w:t>
+      </w:r>
+      <w:proofErr w:type="spellEnd"/>
+      <w:r>
+        <w:rPr>
+          <w:rStyle w:val="apple-style-span"/>
+          <w:rFonts w:ascii="Verdana" w:hAnsi="Verdana"/>
+          <w:color w:val="000000"/>
+        </w:rPr>
+        <w:t xml:space="preserve"> Chu, Daniel Cohen-Or, and Tong-Yee Lee. 2008. Skeleton extraction by mesh contraction.</w:t>
       </w:r>
       <w:r>
         <w:rPr>
@@ -1556,7 +4808,25 @@
           <w:sz w:val="28"/>
           <w:szCs w:val="28"/>
         </w:rPr>
-        <w:t xml:space="preserve">[Garland and Heckbert 1997] </w:t>
+        <w:t xml:space="preserve">[Garland and </w:t>
+      </w:r>
+      <w:proofErr w:type="spellStart"/>
+      <w:r>
+        <w:rPr>
+          <w:rFonts w:cstheme="minorHAnsi"/>
+          <w:sz w:val="28"/>
+          <w:szCs w:val="28"/>
+        </w:rPr>
+        <w:t>Heckbert</w:t>
+      </w:r>
+      <w:proofErr w:type="spellEnd"/>
+      <w:r>
+        <w:rPr>
+          <w:rFonts w:cstheme="minorHAnsi"/>
+          <w:sz w:val="28"/>
+          <w:szCs w:val="28"/>
+        </w:rPr>
+        <w:t xml:space="preserve"> 1997] </w:t>
       </w:r>
       <w:r>
         <w:rPr>
@@ -1580,7 +4850,25 @@
           <w:sz w:val="28"/>
           <w:szCs w:val="28"/>
         </w:rPr>
-        <w:t xml:space="preserve"> HECKBERT, P. S . 1997. Surface simpliﬁcation using quadric error metrics. In </w:t>
+        <w:t xml:space="preserve"> HECKBERT, P. S . 1997. Surface </w:t>
+      </w:r>
+      <w:proofErr w:type="spellStart"/>
+      <w:r>
+        <w:rPr>
+          <w:rFonts w:cstheme="minorHAnsi"/>
+          <w:sz w:val="28"/>
+          <w:szCs w:val="28"/>
+        </w:rPr>
+        <w:t>simpliﬁcation</w:t>
+      </w:r>
+      <w:proofErr w:type="spellEnd"/>
+      <w:r>
+        <w:rPr>
+          <w:rFonts w:cstheme="minorHAnsi"/>
+          <w:sz w:val="28"/>
+          <w:szCs w:val="28"/>
+        </w:rPr>
+        <w:t xml:space="preserve"> using quadric error metrics. In </w:t>
       </w:r>
       <w:r>
         <w:rPr>
@@ -1639,8 +4927,18 @@
           <w:sz w:val="28"/>
           <w:szCs w:val="28"/>
         </w:rPr>
-        <w:t>Max Wardetzky</w:t>
-      </w:r>
+        <w:t xml:space="preserve">Max </w:t>
+      </w:r>
+      <w:proofErr w:type="spellStart"/>
+      <w:r>
+        <w:rPr>
+          <w:rFonts w:cstheme="minorHAnsi"/>
+          <w:sz w:val="28"/>
+          <w:szCs w:val="28"/>
+        </w:rPr>
+        <w:t>Wardetzky</w:t>
+      </w:r>
+      <w:proofErr w:type="spellEnd"/>
       <w:r>
         <w:rPr>
           <w:rFonts w:cstheme="minorHAnsi"/>
@@ -1649,13 +4947,95 @@
         </w:rPr>
         <w:t xml:space="preserve"> et al. 2007] </w:t>
       </w:r>
+      <w:proofErr w:type="spellStart"/>
       <w:r>
         <w:rPr>
           <w:rStyle w:val="apple-style-span"/>
           <w:rFonts w:ascii="Verdana" w:hAnsi="Verdana"/>
           <w:color w:val="000000"/>
         </w:rPr>
-        <w:t>Wardetzky, M., Mathur, S., Kälberer, F. and Grinspun, E. 2007. Discrete laplace operators: no free lunch. In</w:t>
+        <w:t>Wardetzky</w:t>
+      </w:r>
+      <w:proofErr w:type="spellEnd"/>
+      <w:r>
+        <w:rPr>
+          <w:rStyle w:val="apple-style-span"/>
+          <w:rFonts w:ascii="Verdana" w:hAnsi="Verdana"/>
+          <w:color w:val="000000"/>
+        </w:rPr>
+        <w:t xml:space="preserve">, M., </w:t>
+      </w:r>
+      <w:proofErr w:type="spellStart"/>
+      <w:r>
+        <w:rPr>
+          <w:rStyle w:val="apple-style-span"/>
+          <w:rFonts w:ascii="Verdana" w:hAnsi="Verdana"/>
+          <w:color w:val="000000"/>
+        </w:rPr>
+        <w:t>Mathur</w:t>
+      </w:r>
+      <w:proofErr w:type="spellEnd"/>
+      <w:r>
+        <w:rPr>
+          <w:rStyle w:val="apple-style-span"/>
+          <w:rFonts w:ascii="Verdana" w:hAnsi="Verdana"/>
+          <w:color w:val="000000"/>
+        </w:rPr>
+        <w:t xml:space="preserve">, S., </w:t>
+      </w:r>
+      <w:proofErr w:type="spellStart"/>
+      <w:r>
+        <w:rPr>
+          <w:rStyle w:val="apple-style-span"/>
+          <w:rFonts w:ascii="Verdana" w:hAnsi="Verdana"/>
+          <w:color w:val="000000"/>
+        </w:rPr>
+        <w:t>Kälberer</w:t>
+      </w:r>
+      <w:proofErr w:type="spellEnd"/>
+      <w:r>
+        <w:rPr>
+          <w:rStyle w:val="apple-style-span"/>
+          <w:rFonts w:ascii="Verdana" w:hAnsi="Verdana"/>
+          <w:color w:val="000000"/>
+        </w:rPr>
+        <w:t xml:space="preserve">, F. and </w:t>
+      </w:r>
+      <w:proofErr w:type="spellStart"/>
+      <w:r>
+        <w:rPr>
+          <w:rStyle w:val="apple-style-span"/>
+          <w:rFonts w:ascii="Verdana" w:hAnsi="Verdana"/>
+          <w:color w:val="000000"/>
+        </w:rPr>
+        <w:t>Grinspun</w:t>
+      </w:r>
+      <w:proofErr w:type="spellEnd"/>
+      <w:r>
+        <w:rPr>
+          <w:rStyle w:val="apple-style-span"/>
+          <w:rFonts w:ascii="Verdana" w:hAnsi="Verdana"/>
+          <w:color w:val="000000"/>
+        </w:rPr>
+        <w:t xml:space="preserve">, E. 2007. Discrete </w:t>
+      </w:r>
+      <w:proofErr w:type="spellStart"/>
+      <w:r>
+        <w:rPr>
+          <w:rStyle w:val="apple-style-span"/>
+          <w:rFonts w:ascii="Verdana" w:hAnsi="Verdana"/>
+          <w:color w:val="000000"/>
+        </w:rPr>
+        <w:t>laplace</w:t>
+      </w:r>
+      <w:proofErr w:type="spellEnd"/>
+      <w:r>
+        <w:rPr>
+          <w:rStyle w:val="apple-style-span"/>
+          <w:rFonts w:ascii="Verdana" w:hAnsi="Verdana"/>
+          <w:color w:val="000000"/>
+        </w:rPr>
+        <w:t xml:space="preserve"> operators: no free lunch. In</w:t>
       </w:r>
       <w:r>
         <w:rPr>
@@ -1671,7 +5051,25 @@
           <w:rFonts w:ascii="Verdana" w:hAnsi="Verdana"/>
           <w:color w:val="000000"/>
         </w:rPr>
-        <w:t>Proceedings of the fifth Eurographics symposium on Geometry processing</w:t>
+        <w:t xml:space="preserve">Proceedings of the fifth </w:t>
+      </w:r>
+      <w:proofErr w:type="spellStart"/>
+      <w:r>
+        <w:rPr>
+          <w:rStyle w:val="Emphasis"/>
+          <w:rFonts w:ascii="Verdana" w:hAnsi="Verdana"/>
+          <w:color w:val="000000"/>
+        </w:rPr>
+        <w:t>Eurographics</w:t>
+      </w:r>
+      <w:proofErr w:type="spellEnd"/>
+      <w:r>
+        <w:rPr>
+          <w:rStyle w:val="Emphasis"/>
+          <w:rFonts w:ascii="Verdana" w:hAnsi="Verdana"/>
+          <w:color w:val="000000"/>
+        </w:rPr>
+        <w:t xml:space="preserve"> symposium on Geometry processing</w:t>
       </w:r>
       <w:r>
         <w:rPr>
@@ -1687,7 +5085,43 @@
           <w:rFonts w:ascii="Verdana" w:hAnsi="Verdana"/>
           <w:color w:val="000000"/>
         </w:rPr>
-        <w:t>(SGP '07). Eurographics Association, Aire-la-Ville, Switzerland, Switzerland, 33-37.</w:t>
+        <w:t xml:space="preserve">(SGP '07). </w:t>
+      </w:r>
+      <w:proofErr w:type="spellStart"/>
+      <w:r>
+        <w:rPr>
+          <w:rStyle w:val="apple-style-span"/>
+          <w:rFonts w:ascii="Verdana" w:hAnsi="Verdana"/>
+          <w:color w:val="000000"/>
+        </w:rPr>
+        <w:t>Eurographics</w:t>
+      </w:r>
+      <w:proofErr w:type="spellEnd"/>
+      <w:r>
+        <w:rPr>
+          <w:rStyle w:val="apple-style-span"/>
+          <w:rFonts w:ascii="Verdana" w:hAnsi="Verdana"/>
+          <w:color w:val="000000"/>
+        </w:rPr>
+        <w:t xml:space="preserve"> Association, </w:t>
+      </w:r>
+      <w:proofErr w:type="spellStart"/>
+      <w:r>
+        <w:rPr>
+          <w:rStyle w:val="apple-style-span"/>
+          <w:rFonts w:ascii="Verdana" w:hAnsi="Verdana"/>
+          <w:color w:val="000000"/>
+        </w:rPr>
+        <w:t>Aire</w:t>
+      </w:r>
+      <w:proofErr w:type="spellEnd"/>
+      <w:r>
+        <w:rPr>
+          <w:rStyle w:val="apple-style-span"/>
+          <w:rFonts w:ascii="Verdana" w:hAnsi="Verdana"/>
+          <w:color w:val="000000"/>
+        </w:rPr>
+        <w:t>-la-Ville, Switzerland, Switzerland, 33-37.</w:t>
       </w:r>
     </w:p>
     <w:p>
@@ -1709,6 +5143,216 @@
     </w:sectPr>
   </w:body>
 </w:document>
+</file>
+
+<file path=word/numbering.xml><?xml version="1.0" encoding="utf-8"?>
+<w:numbering xmlns:ve="http://schemas.openxmlformats.org/markup-compatibility/2006" xmlns:o="urn:schemas-microsoft-com:office:office" xmlns:r="http://schemas.openxmlformats.org/officeDocument/2006/relationships" xmlns:m="http://schemas.openxmlformats.org/officeDocument/2006/math" xmlns:v="urn:schemas-microsoft-com:vml" xmlns:wp="http://schemas.openxmlformats.org/drawingml/2006/wordprocessingDrawing" xmlns:w10="urn:schemas-microsoft-com:office:word" xmlns:w="http://schemas.openxmlformats.org/wordprocessingml/2006/main" xmlns:wne="http://schemas.microsoft.com/office/word/2006/wordml">
+  <w:abstractNum w:abstractNumId="0">
+    <w:nsid w:val="54AF7C2A"/>
+    <w:multiLevelType w:val="hybridMultilevel"/>
+    <w:tmpl w:val="6A4A1BBC"/>
+    <w:lvl w:ilvl="0" w:tplc="04160001">
+      <w:start w:val="1"/>
+      <w:numFmt w:val="bullet"/>
+      <w:lvlText w:val=""/>
+      <w:lvlJc w:val="left"/>
+      <w:pPr>
+        <w:ind w:left="720" w:hanging="360"/>
+      </w:pPr>
+      <w:rPr>
+        <w:rFonts w:ascii="Symbol" w:hAnsi="Symbol" w:hint="default"/>
+      </w:rPr>
+    </w:lvl>
+    <w:lvl w:ilvl="1" w:tplc="04160003" w:tentative="1">
+      <w:start w:val="1"/>
+      <w:numFmt w:val="bullet"/>
+      <w:lvlText w:val="o"/>
+      <w:lvlJc w:val="left"/>
+      <w:pPr>
+        <w:ind w:left="1440" w:hanging="360"/>
+      </w:pPr>
+      <w:rPr>
+        <w:rFonts w:ascii="Courier New" w:hAnsi="Courier New" w:cs="Courier New" w:hint="default"/>
+      </w:rPr>
+    </w:lvl>
+    <w:lvl w:ilvl="2" w:tplc="04160005" w:tentative="1">
+      <w:start w:val="1"/>
+      <w:numFmt w:val="bullet"/>
+      <w:lvlText w:val=""/>
+      <w:lvlJc w:val="left"/>
+      <w:pPr>
+        <w:ind w:left="2160" w:hanging="360"/>
+      </w:pPr>
+      <w:rPr>
+        <w:rFonts w:ascii="Wingdings" w:hAnsi="Wingdings" w:hint="default"/>
+      </w:rPr>
+    </w:lvl>
+    <w:lvl w:ilvl="3" w:tplc="04160001" w:tentative="1">
+      <w:start w:val="1"/>
+      <w:numFmt w:val="bullet"/>
+      <w:lvlText w:val=""/>
+      <w:lvlJc w:val="left"/>
+      <w:pPr>
+        <w:ind w:left="2880" w:hanging="360"/>
+      </w:pPr>
+      <w:rPr>
+        <w:rFonts w:ascii="Symbol" w:hAnsi="Symbol" w:hint="default"/>
+      </w:rPr>
+    </w:lvl>
+    <w:lvl w:ilvl="4" w:tplc="04160003" w:tentative="1">
+      <w:start w:val="1"/>
+      <w:numFmt w:val="bullet"/>
+      <w:lvlText w:val="o"/>
+      <w:lvlJc w:val="left"/>
+      <w:pPr>
+        <w:ind w:left="3600" w:hanging="360"/>
+      </w:pPr>
+      <w:rPr>
+        <w:rFonts w:ascii="Courier New" w:hAnsi="Courier New" w:cs="Courier New" w:hint="default"/>
+      </w:rPr>
+    </w:lvl>
+    <w:lvl w:ilvl="5" w:tplc="04160005" w:tentative="1">
+      <w:start w:val="1"/>
+      <w:numFmt w:val="bullet"/>
+      <w:lvlText w:val=""/>
+      <w:lvlJc w:val="left"/>
+      <w:pPr>
+        <w:ind w:left="4320" w:hanging="360"/>
+      </w:pPr>
+      <w:rPr>
+        <w:rFonts w:ascii="Wingdings" w:hAnsi="Wingdings" w:hint="default"/>
+      </w:rPr>
+    </w:lvl>
+    <w:lvl w:ilvl="6" w:tplc="04160001" w:tentative="1">
+      <w:start w:val="1"/>
+      <w:numFmt w:val="bullet"/>
+      <w:lvlText w:val=""/>
+      <w:lvlJc w:val="left"/>
+      <w:pPr>
+        <w:ind w:left="5040" w:hanging="360"/>
+      </w:pPr>
+      <w:rPr>
+        <w:rFonts w:ascii="Symbol" w:hAnsi="Symbol" w:hint="default"/>
+      </w:rPr>
+    </w:lvl>
+    <w:lvl w:ilvl="7" w:tplc="04160003" w:tentative="1">
+      <w:start w:val="1"/>
+      <w:numFmt w:val="bullet"/>
+      <w:lvlText w:val="o"/>
+      <w:lvlJc w:val="left"/>
+      <w:pPr>
+        <w:ind w:left="5760" w:hanging="360"/>
+      </w:pPr>
+      <w:rPr>
+        <w:rFonts w:ascii="Courier New" w:hAnsi="Courier New" w:cs="Courier New" w:hint="default"/>
+      </w:rPr>
+    </w:lvl>
+    <w:lvl w:ilvl="8" w:tplc="04160005" w:tentative="1">
+      <w:start w:val="1"/>
+      <w:numFmt w:val="bullet"/>
+      <w:lvlText w:val=""/>
+      <w:lvlJc w:val="left"/>
+      <w:pPr>
+        <w:ind w:left="6480" w:hanging="360"/>
+      </w:pPr>
+      <w:rPr>
+        <w:rFonts w:ascii="Wingdings" w:hAnsi="Wingdings" w:hint="default"/>
+      </w:rPr>
+    </w:lvl>
+  </w:abstractNum>
+  <w:abstractNum w:abstractNumId="1">
+    <w:nsid w:val="742E5739"/>
+    <w:multiLevelType w:val="hybridMultilevel"/>
+    <w:tmpl w:val="C24A1528"/>
+    <w:lvl w:ilvl="0" w:tplc="0416000F">
+      <w:start w:val="1"/>
+      <w:numFmt w:val="decimal"/>
+      <w:lvlText w:val="%1."/>
+      <w:lvlJc w:val="left"/>
+      <w:pPr>
+        <w:ind w:left="720" w:hanging="360"/>
+      </w:pPr>
+    </w:lvl>
+    <w:lvl w:ilvl="1" w:tplc="04160019" w:tentative="1">
+      <w:start w:val="1"/>
+      <w:numFmt w:val="lowerLetter"/>
+      <w:lvlText w:val="%2."/>
+      <w:lvlJc w:val="left"/>
+      <w:pPr>
+        <w:ind w:left="1440" w:hanging="360"/>
+      </w:pPr>
+    </w:lvl>
+    <w:lvl w:ilvl="2" w:tplc="0416001B" w:tentative="1">
+      <w:start w:val="1"/>
+      <w:numFmt w:val="lowerRoman"/>
+      <w:lvlText w:val="%3."/>
+      <w:lvlJc w:val="right"/>
+      <w:pPr>
+        <w:ind w:left="2160" w:hanging="180"/>
+      </w:pPr>
+    </w:lvl>
+    <w:lvl w:ilvl="3" w:tplc="0416000F" w:tentative="1">
+      <w:start w:val="1"/>
+      <w:numFmt w:val="decimal"/>
+      <w:lvlText w:val="%4."/>
+      <w:lvlJc w:val="left"/>
+      <w:pPr>
+        <w:ind w:left="2880" w:hanging="360"/>
+      </w:pPr>
+    </w:lvl>
+    <w:lvl w:ilvl="4" w:tplc="04160019" w:tentative="1">
+      <w:start w:val="1"/>
+      <w:numFmt w:val="lowerLetter"/>
+      <w:lvlText w:val="%5."/>
+      <w:lvlJc w:val="left"/>
+      <w:pPr>
+        <w:ind w:left="3600" w:hanging="360"/>
+      </w:pPr>
+    </w:lvl>
+    <w:lvl w:ilvl="5" w:tplc="0416001B" w:tentative="1">
+      <w:start w:val="1"/>
+      <w:numFmt w:val="lowerRoman"/>
+      <w:lvlText w:val="%6."/>
+      <w:lvlJc w:val="right"/>
+      <w:pPr>
+        <w:ind w:left="4320" w:hanging="180"/>
+      </w:pPr>
+    </w:lvl>
+    <w:lvl w:ilvl="6" w:tplc="0416000F" w:tentative="1">
+      <w:start w:val="1"/>
+      <w:numFmt w:val="decimal"/>
+      <w:lvlText w:val="%7."/>
+      <w:lvlJc w:val="left"/>
+      <w:pPr>
+        <w:ind w:left="5040" w:hanging="360"/>
+      </w:pPr>
+    </w:lvl>
+    <w:lvl w:ilvl="7" w:tplc="04160019" w:tentative="1">
+      <w:start w:val="1"/>
+      <w:numFmt w:val="lowerLetter"/>
+      <w:lvlText w:val="%8."/>
+      <w:lvlJc w:val="left"/>
+      <w:pPr>
+        <w:ind w:left="5760" w:hanging="360"/>
+      </w:pPr>
+    </w:lvl>
+    <w:lvl w:ilvl="8" w:tplc="0416001B" w:tentative="1">
+      <w:start w:val="1"/>
+      <w:numFmt w:val="lowerRoman"/>
+      <w:lvlText w:val="%9."/>
+      <w:lvlJc w:val="right"/>
+      <w:pPr>
+        <w:ind w:left="6480" w:hanging="180"/>
+      </w:pPr>
+    </w:lvl>
+  </w:abstractNum>
+  <w:num w:numId="1">
+    <w:abstractNumId w:val="1"/>
+  </w:num>
+  <w:num w:numId="2">
+    <w:abstractNumId w:val="0"/>
+  </w:num>
+</w:numbering>
 </file>
 
 <file path=word/styles.xml><?xml version="1.0" encoding="utf-8"?>
@@ -1870,6 +5514,7 @@
   <w:style w:type="paragraph" w:default="1" w:styleId="Normal">
     <w:name w:val="Normal"/>
     <w:qFormat/>
+    <w:rsid w:val="00E00DC4"/>
   </w:style>
   <w:style w:type="character" w:default="1" w:styleId="DefaultParagraphFont">
     <w:name w:val="Default Paragraph Font"/>
@@ -1919,6 +5564,62 @@
       <w:i/>
       <w:iCs/>
     </w:rPr>
+  </w:style>
+  <w:style w:type="paragraph" w:styleId="BalloonText">
+    <w:name w:val="Balloon Text"/>
+    <w:basedOn w:val="Normal"/>
+    <w:link w:val="BalloonTextChar"/>
+    <w:uiPriority w:val="99"/>
+    <w:semiHidden/>
+    <w:unhideWhenUsed/>
+    <w:rsid w:val="00A1282C"/>
+    <w:pPr>
+      <w:spacing w:after="0" w:line="240" w:lineRule="auto"/>
+    </w:pPr>
+    <w:rPr>
+      <w:rFonts w:ascii="Tahoma" w:hAnsi="Tahoma" w:cs="Tahoma"/>
+      <w:sz w:val="16"/>
+      <w:szCs w:val="16"/>
+    </w:rPr>
+  </w:style>
+  <w:style w:type="character" w:customStyle="1" w:styleId="BalloonTextChar">
+    <w:name w:val="Balloon Text Char"/>
+    <w:basedOn w:val="DefaultParagraphFont"/>
+    <w:link w:val="BalloonText"/>
+    <w:uiPriority w:val="99"/>
+    <w:semiHidden/>
+    <w:rsid w:val="00A1282C"/>
+    <w:rPr>
+      <w:rFonts w:ascii="Tahoma" w:hAnsi="Tahoma" w:cs="Tahoma"/>
+      <w:sz w:val="16"/>
+      <w:szCs w:val="16"/>
+    </w:rPr>
+  </w:style>
+  <w:style w:type="character" w:customStyle="1" w:styleId="texhtml">
+    <w:name w:val="texhtml"/>
+    <w:basedOn w:val="DefaultParagraphFont"/>
+    <w:rsid w:val="001D6B64"/>
+  </w:style>
+  <w:style w:type="character" w:styleId="PlaceholderText">
+    <w:name w:val="Placeholder Text"/>
+    <w:basedOn w:val="DefaultParagraphFont"/>
+    <w:uiPriority w:val="99"/>
+    <w:semiHidden/>
+    <w:rsid w:val="00C5535D"/>
+    <w:rPr>
+      <w:color w:val="808080"/>
+    </w:rPr>
+  </w:style>
+  <w:style w:type="paragraph" w:styleId="ListParagraph">
+    <w:name w:val="List Paragraph"/>
+    <w:basedOn w:val="Normal"/>
+    <w:uiPriority w:val="34"/>
+    <w:qFormat/>
+    <w:rsid w:val="00653319"/>
+    <w:pPr>
+      <w:ind w:left="720"/>
+      <w:contextualSpacing/>
+    </w:pPr>
   </w:style>
 </w:styles>
 </file>

</xml_diff>

<commit_message>
correcoes pequenas no techreport e feitas secoes introducao, motivacao, outline e geometry contraction da apresentacao
</commit_message>
<xml_diff>
--- a/Docs/TechReport.docx
+++ b/Docs/TechReport.docx
@@ -1136,9 +1136,19 @@
           <w:sz w:val="28"/>
           <w:szCs w:val="28"/>
         </w:rPr>
-        <w:t xml:space="preserve"> is a function defined in each node of the graph, w is a node adjacent to v, and γ</w:t>
+        <w:t xml:space="preserve"> is a function defined in each node of the graph, w is a node adjacent to v, and </w:t>
       </w:r>
       <w:proofErr w:type="spellStart"/>
+      <w:r>
+        <w:rPr>
+          <w:rStyle w:val="texhtml"/>
+          <w:rFonts w:cstheme="minorHAnsi"/>
+          <w:color w:val="000000"/>
+          <w:sz w:val="28"/>
+          <w:szCs w:val="28"/>
+        </w:rPr>
+        <w:t>γ</w:t>
+      </w:r>
       <w:r>
         <w:rPr>
           <w:rStyle w:val="texhtml"/>
@@ -2030,7 +2040,7 @@
           <w:sz w:val="28"/>
           <w:szCs w:val="28"/>
         </w:rPr>
-        <w:t>, with</w:t>
+        <w:t>:</w:t>
       </w:r>
     </w:p>
     <w:p>
@@ -2351,10 +2361,116 @@
       <w:r>
         <w:rPr>
           <w:rFonts w:cstheme="minorHAnsi"/>
-          <w:sz w:val="28"/>
-          <w:szCs w:val="28"/>
-        </w:rPr>
-        <w:t xml:space="preserve">       (2)</w:t>
+          <w:b/>
+          <w:sz w:val="28"/>
+          <w:szCs w:val="28"/>
+        </w:rPr>
+        <w:t xml:space="preserve">       </w:t>
+      </w:r>
+      <w:r>
+        <w:rPr>
+          <w:rFonts w:cstheme="minorHAnsi"/>
+          <w:sz w:val="28"/>
+          <w:szCs w:val="28"/>
+        </w:rPr>
+        <w:t>(2)</w:t>
+      </w:r>
+    </w:p>
+    <w:p>
+      <w:pPr>
+        <w:spacing w:line="240" w:lineRule="auto"/>
+        <w:jc w:val="both"/>
+        <w:rPr>
+          <w:rFonts w:cstheme="minorHAnsi"/>
+          <w:sz w:val="28"/>
+          <w:szCs w:val="28"/>
+        </w:rPr>
+      </w:pPr>
+      <w:r>
+        <w:rPr>
+          <w:rFonts w:cstheme="minorHAnsi"/>
+          <w:sz w:val="28"/>
+          <w:szCs w:val="28"/>
+        </w:rPr>
+        <w:t xml:space="preserve">with </w:t>
+      </w:r>
+      <w:r>
+        <w:rPr>
+          <w:rFonts w:cstheme="minorHAnsi"/>
+          <w:sz w:val="28"/>
+          <w:szCs w:val="28"/>
+          <w:lang w:val="el-GR"/>
+        </w:rPr>
+        <w:t>α</w:t>
+      </w:r>
+      <w:r>
+        <w:rPr>
+          <w:rFonts w:cstheme="minorHAnsi"/>
+          <w:sz w:val="28"/>
+          <w:szCs w:val="28"/>
+        </w:rPr>
+        <w:t xml:space="preserve"> and </w:t>
+      </w:r>
+      <w:r>
+        <w:rPr>
+          <w:rFonts w:cstheme="minorHAnsi"/>
+          <w:sz w:val="28"/>
+          <w:szCs w:val="28"/>
+          <w:lang w:val="el-GR"/>
+        </w:rPr>
+        <w:t>β</w:t>
+      </w:r>
+      <w:r>
+        <w:rPr>
+          <w:rFonts w:cstheme="minorHAnsi"/>
+          <w:sz w:val="28"/>
+          <w:szCs w:val="28"/>
+        </w:rPr>
+        <w:t xml:space="preserve"> being the </w:t>
+      </w:r>
+      <w:proofErr w:type="spellStart"/>
+      <w:r>
+        <w:rPr>
+          <w:rFonts w:cstheme="minorHAnsi"/>
+          <w:sz w:val="28"/>
+          <w:szCs w:val="28"/>
+        </w:rPr>
+        <w:t>oposite</w:t>
+      </w:r>
+      <w:proofErr w:type="spellEnd"/>
+      <w:r>
+        <w:rPr>
+          <w:rFonts w:cstheme="minorHAnsi"/>
+          <w:sz w:val="28"/>
+          <w:szCs w:val="28"/>
+        </w:rPr>
+        <w:t xml:space="preserve"> angles of edge (</w:t>
+      </w:r>
+      <w:proofErr w:type="spellStart"/>
+      <w:r>
+        <w:rPr>
+          <w:rFonts w:cstheme="minorHAnsi"/>
+          <w:sz w:val="28"/>
+          <w:szCs w:val="28"/>
+        </w:rPr>
+        <w:t>i,j</w:t>
+      </w:r>
+      <w:proofErr w:type="spellEnd"/>
+      <w:r>
+        <w:rPr>
+          <w:rFonts w:cstheme="minorHAnsi"/>
+          <w:sz w:val="28"/>
+          <w:szCs w:val="28"/>
+        </w:rPr>
+        <w:t>)</w:t>
+      </w:r>
+      <w:r>
+        <w:rPr>
+          <w:rFonts w:cstheme="minorHAnsi"/>
+          <w:sz w:val="28"/>
+          <w:szCs w:val="28"/>
+        </w:rPr>
+        <w:t>.</w:t>
       </w:r>
     </w:p>
     <w:p>
@@ -2917,15 +3033,8 @@
           <w:sz w:val="28"/>
           <w:szCs w:val="28"/>
         </w:rPr>
-        <w:t xml:space="preserve">It requires several iterations of system (3) to reduce the mesh to the skeleton form, where the constraints weights and the matrix L must be updated in each </w:t>
-      </w:r>
-      <w:r>
-        <w:rPr>
-          <w:sz w:val="28"/>
-          <w:szCs w:val="28"/>
-        </w:rPr>
         <w:lastRenderedPageBreak/>
-        <w:t xml:space="preserve">iteration. To increase the collapsing speed, the </w:t>
+        <w:t xml:space="preserve">It requires several iterations of system (3) to reduce the mesh to the skeleton form, where the constraints weights and the matrix L must be updated in each iteration. To increase the collapsing speed, the </w:t>
       </w:r>
       <m:oMath>
         <m:sSub>
@@ -3052,6 +3161,7 @@
             <m:ctrlPr>
               <w:rPr>
                 <w:rFonts w:ascii="Cambria Math" w:hAnsi="Cambria Math"/>
+                <w:b/>
                 <w:i/>
                 <w:sz w:val="28"/>
                 <w:szCs w:val="28"/>
@@ -3072,6 +3182,7 @@
                 <m:ctrlPr>
                   <w:rPr>
                     <w:rFonts w:ascii="Cambria Math" w:hAnsi="Cambria Math"/>
+                    <w:b/>
                     <w:i/>
                     <w:sz w:val="28"/>
                     <w:szCs w:val="28"/>
@@ -3085,6 +3196,7 @@
                       <m:ctrlPr>
                         <w:rPr>
                           <w:rFonts w:ascii="Cambria Math" w:hAnsi="Cambria Math"/>
+                          <w:b/>
                           <w:i/>
                           <w:sz w:val="28"/>
                           <w:szCs w:val="28"/>
@@ -3093,6 +3205,9 @@
                     </m:sSubSupPr>
                     <m:e>
                       <m:r>
+                        <m:rPr>
+                          <m:sty m:val="bi"/>
+                        </m:rPr>
                         <w:rPr>
                           <w:rFonts w:ascii="Cambria Math" w:hAnsi="Cambria Math"/>
                           <w:sz w:val="28"/>
@@ -3103,6 +3218,9 @@
                     </m:e>
                     <m:sub>
                       <m:r>
+                        <m:rPr>
+                          <m:sty m:val="bi"/>
+                        </m:rPr>
                         <w:rPr>
                           <w:rFonts w:ascii="Cambria Math" w:hAnsi="Cambria Math"/>
                           <w:sz w:val="28"/>
@@ -3113,6 +3231,9 @@
                     </m:sub>
                     <m:sup>
                       <m:r>
+                        <m:rPr>
+                          <m:sty m:val="bi"/>
+                        </m:rPr>
                         <w:rPr>
                           <w:rFonts w:ascii="Cambria Math" w:hAnsi="Cambria Math"/>
                           <w:sz w:val="28"/>
@@ -3127,6 +3248,7 @@
                       <m:ctrlPr>
                         <w:rPr>
                           <w:rFonts w:ascii="Cambria Math" w:hAnsi="Cambria Math"/>
+                          <w:b/>
                           <w:i/>
                           <w:sz w:val="28"/>
                           <w:szCs w:val="28"/>
@@ -3135,6 +3257,9 @@
                     </m:sSupPr>
                     <m:e>
                       <m:r>
+                        <m:rPr>
+                          <m:sty m:val="bi"/>
+                        </m:rPr>
                         <w:rPr>
                           <w:rFonts w:ascii="Cambria Math" w:hAnsi="Cambria Math"/>
                           <w:sz w:val="28"/>
@@ -3145,6 +3270,9 @@
                     </m:e>
                     <m:sup>
                       <m:r>
+                        <m:rPr>
+                          <m:sty m:val="bi"/>
+                        </m:rPr>
                         <w:rPr>
                           <w:rFonts w:ascii="Cambria Math" w:hAnsi="Cambria Math"/>
                           <w:sz w:val="28"/>
@@ -3163,6 +3291,7 @@
                       <m:ctrlPr>
                         <w:rPr>
                           <w:rFonts w:ascii="Cambria Math" w:hAnsi="Cambria Math"/>
+                          <w:b/>
                           <w:i/>
                           <w:sz w:val="28"/>
                           <w:szCs w:val="28"/>
@@ -3171,6 +3300,9 @@
                     </m:sSubSupPr>
                     <m:e>
                       <m:r>
+                        <m:rPr>
+                          <m:sty m:val="bi"/>
+                        </m:rPr>
                         <w:rPr>
                           <w:rFonts w:ascii="Cambria Math" w:hAnsi="Cambria Math"/>
                           <w:sz w:val="28"/>
@@ -3181,6 +3313,9 @@
                     </m:e>
                     <m:sub>
                       <m:r>
+                        <m:rPr>
+                          <m:sty m:val="bi"/>
+                        </m:rPr>
                         <w:rPr>
                           <w:rFonts w:ascii="Cambria Math" w:hAnsi="Cambria Math"/>
                           <w:sz w:val="28"/>
@@ -3191,6 +3326,9 @@
                     </m:sub>
                     <m:sup>
                       <m:r>
+                        <m:rPr>
+                          <m:sty m:val="bi"/>
+                        </m:rPr>
                         <w:rPr>
                           <w:rFonts w:ascii="Cambria Math" w:hAnsi="Cambria Math"/>
                           <w:sz w:val="28"/>
@@ -3210,6 +3348,7 @@
             <m:ctrlPr>
               <w:rPr>
                 <w:rFonts w:ascii="Cambria Math" w:hAnsi="Cambria Math"/>
+                <w:b/>
                 <w:i/>
                 <w:sz w:val="28"/>
                 <w:szCs w:val="28"/>
@@ -3218,6 +3357,9 @@
           </m:sSupPr>
           <m:e>
             <m:r>
+              <m:rPr>
+                <m:sty m:val="bi"/>
+              </m:rPr>
               <w:rPr>
                 <w:rFonts w:ascii="Cambria Math" w:hAnsi="Cambria Math"/>
                 <w:sz w:val="28"/>
@@ -3228,6 +3370,9 @@
           </m:e>
           <m:sup>
             <m:r>
+              <m:rPr>
+                <m:sty m:val="bi"/>
+              </m:rPr>
               <w:rPr>
                 <w:rFonts w:ascii="Cambria Math" w:hAnsi="Cambria Math"/>
                 <w:sz w:val="28"/>
@@ -3238,6 +3383,9 @@
           </m:sup>
         </m:sSup>
         <m:r>
+          <m:rPr>
+            <m:sty m:val="bi"/>
+          </m:rPr>
           <w:rPr>
             <w:rFonts w:ascii="Cambria Math" w:hAnsi="Cambria Math"/>
             <w:sz w:val="28"/>
@@ -3252,6 +3400,7 @@
             <m:ctrlPr>
               <w:rPr>
                 <w:rFonts w:ascii="Cambria Math" w:hAnsi="Cambria Math"/>
+                <w:b/>
                 <w:i/>
                 <w:sz w:val="28"/>
                 <w:szCs w:val="28"/>
@@ -3272,6 +3421,7 @@
                 <m:ctrlPr>
                   <w:rPr>
                     <w:rFonts w:ascii="Cambria Math" w:hAnsi="Cambria Math"/>
+                    <w:b/>
                     <w:i/>
                     <w:sz w:val="28"/>
                     <w:szCs w:val="28"/>
@@ -3281,6 +3431,9 @@
               <m:mr>
                 <m:e>
                   <m:r>
+                    <m:rPr>
+                      <m:sty m:val="bi"/>
+                    </m:rPr>
                     <w:rPr>
                       <w:rFonts w:ascii="Cambria Math" w:hAnsi="Cambria Math"/>
                       <w:sz w:val="28"/>
@@ -3297,6 +3450,7 @@
                       <m:ctrlPr>
                         <w:rPr>
                           <w:rFonts w:ascii="Cambria Math" w:hAnsi="Cambria Math"/>
+                          <w:b/>
                           <w:i/>
                           <w:sz w:val="28"/>
                           <w:szCs w:val="28"/>
@@ -3305,6 +3459,9 @@
                     </m:sSubSupPr>
                     <m:e>
                       <m:r>
+                        <m:rPr>
+                          <m:sty m:val="bi"/>
+                        </m:rPr>
                         <w:rPr>
                           <w:rFonts w:ascii="Cambria Math" w:hAnsi="Cambria Math"/>
                           <w:sz w:val="28"/>
@@ -3315,6 +3472,9 @@
                     </m:e>
                     <m:sub>
                       <m:r>
+                        <m:rPr>
+                          <m:sty m:val="bi"/>
+                        </m:rPr>
                         <w:rPr>
                           <w:rFonts w:ascii="Cambria Math" w:hAnsi="Cambria Math"/>
                           <w:sz w:val="28"/>
@@ -3325,6 +3485,9 @@
                     </m:sub>
                     <m:sup>
                       <m:r>
+                        <m:rPr>
+                          <m:sty m:val="bi"/>
+                        </m:rPr>
                         <w:rPr>
                           <w:rFonts w:ascii="Cambria Math" w:hAnsi="Cambria Math"/>
                           <w:sz w:val="28"/>
@@ -3339,6 +3502,7 @@
                       <m:ctrlPr>
                         <w:rPr>
                           <w:rFonts w:ascii="Cambria Math" w:hAnsi="Cambria Math"/>
+                          <w:b/>
                           <w:i/>
                           <w:sz w:val="28"/>
                           <w:szCs w:val="28"/>
@@ -3347,6 +3511,9 @@
                     </m:sSupPr>
                     <m:e>
                       <m:r>
+                        <m:rPr>
+                          <m:sty m:val="bi"/>
+                        </m:rPr>
                         <w:rPr>
                           <w:rFonts w:ascii="Cambria Math" w:hAnsi="Cambria Math"/>
                           <w:sz w:val="28"/>
@@ -3357,6 +3524,9 @@
                     </m:e>
                     <m:sup>
                       <m:r>
+                        <m:rPr>
+                          <m:sty m:val="bi"/>
+                        </m:rPr>
                         <w:rPr>
                           <w:rFonts w:ascii="Cambria Math" w:hAnsi="Cambria Math"/>
                           <w:sz w:val="28"/>
@@ -3385,6 +3555,7 @@
             <m:ctrlPr>
               <w:rPr>
                 <w:rFonts w:ascii="Cambria Math" w:hAnsi="Cambria Math"/>
+                <w:b/>
                 <w:i/>
                 <w:sz w:val="28"/>
                 <w:szCs w:val="28"/>
@@ -3393,6 +3564,9 @@
           </m:sSupPr>
           <m:e>
             <m:r>
+              <m:rPr>
+                <m:sty m:val="bi"/>
+              </m:rPr>
               <w:rPr>
                 <w:rFonts w:ascii="Cambria Math" w:hAnsi="Cambria Math"/>
                 <w:sz w:val="28"/>
@@ -3403,6 +3577,9 @@
           </m:e>
           <m:sup>
             <m:r>
+              <m:rPr>
+                <m:sty m:val="bi"/>
+              </m:rPr>
               <w:rPr>
                 <w:rFonts w:ascii="Cambria Math" w:hAnsi="Cambria Math"/>
                 <w:sz w:val="28"/>
@@ -3446,6 +3623,7 @@
             <m:ctrlPr>
               <w:rPr>
                 <w:rFonts w:ascii="Cambria Math" w:hAnsi="Cambria Math"/>
+                <w:b/>
                 <w:i/>
                 <w:sz w:val="28"/>
                 <w:szCs w:val="28"/>
@@ -3454,6 +3632,9 @@
           </m:sSubSupPr>
           <m:e>
             <m:r>
+              <m:rPr>
+                <m:sty m:val="bi"/>
+              </m:rPr>
               <w:rPr>
                 <w:rFonts w:ascii="Cambria Math" w:hAnsi="Cambria Math"/>
                 <w:sz w:val="28"/>
@@ -3464,6 +3645,9 @@
           </m:e>
           <m:sub>
             <m:r>
+              <m:rPr>
+                <m:sty m:val="bi"/>
+              </m:rPr>
               <w:rPr>
                 <w:rFonts w:ascii="Cambria Math" w:hAnsi="Cambria Math"/>
                 <w:sz w:val="28"/>
@@ -3474,6 +3658,9 @@
           </m:sub>
           <m:sup>
             <m:r>
+              <m:rPr>
+                <m:sty m:val="bi"/>
+              </m:rPr>
               <w:rPr>
                 <w:rFonts w:ascii="Cambria Math" w:hAnsi="Cambria Math"/>
                 <w:sz w:val="28"/>
@@ -3484,6 +3671,9 @@
           </m:sup>
         </m:sSubSup>
         <m:r>
+          <m:rPr>
+            <m:sty m:val="bi"/>
+          </m:rPr>
           <w:rPr>
             <w:rFonts w:ascii="Cambria Math" w:hAnsi="Cambria Math"/>
             <w:sz w:val="28"/>
@@ -3496,6 +3686,7 @@
             <m:ctrlPr>
               <w:rPr>
                 <w:rFonts w:ascii="Cambria Math" w:hAnsi="Cambria Math"/>
+                <w:b/>
                 <w:i/>
                 <w:sz w:val="28"/>
                 <w:szCs w:val="28"/>
@@ -3504,6 +3695,9 @@
           </m:sSubPr>
           <m:e>
             <m:r>
+              <m:rPr>
+                <m:sty m:val="bi"/>
+              </m:rPr>
               <w:rPr>
                 <w:rFonts w:ascii="Cambria Math" w:hAnsi="Cambria Math"/>
                 <w:sz w:val="28"/>
@@ -3514,6 +3708,9 @@
           </m:e>
           <m:sub>
             <m:r>
+              <m:rPr>
+                <m:sty m:val="bi"/>
+              </m:rPr>
               <w:rPr>
                 <w:rFonts w:ascii="Cambria Math" w:hAnsi="Cambria Math"/>
                 <w:sz w:val="28"/>
@@ -3528,6 +3725,7 @@
             <m:ctrlPr>
               <w:rPr>
                 <w:rFonts w:ascii="Cambria Math" w:hAnsi="Cambria Math"/>
+                <w:b/>
                 <w:i/>
                 <w:sz w:val="28"/>
                 <w:szCs w:val="28"/>
@@ -3536,6 +3734,9 @@
           </m:sSubSupPr>
           <m:e>
             <m:r>
+              <m:rPr>
+                <m:sty m:val="bi"/>
+              </m:rPr>
               <w:rPr>
                 <w:rFonts w:ascii="Cambria Math" w:hAnsi="Cambria Math"/>
                 <w:sz w:val="28"/>
@@ -3546,6 +3747,9 @@
           </m:e>
           <m:sub>
             <m:r>
+              <m:rPr>
+                <m:sty m:val="bi"/>
+              </m:rPr>
               <w:rPr>
                 <w:rFonts w:ascii="Cambria Math" w:hAnsi="Cambria Math"/>
                 <w:sz w:val="28"/>
@@ -3556,6 +3760,9 @@
           </m:sub>
           <m:sup>
             <m:r>
+              <m:rPr>
+                <m:sty m:val="bi"/>
+              </m:rPr>
               <w:rPr>
                 <w:rFonts w:ascii="Cambria Math" w:hAnsi="Cambria Math"/>
                 <w:sz w:val="28"/>
@@ -3592,6 +3799,7 @@
             <m:ctrlPr>
               <w:rPr>
                 <w:rFonts w:ascii="Cambria Math" w:hAnsi="Cambria Math"/>
+                <w:b/>
                 <w:i/>
                 <w:sz w:val="28"/>
                 <w:szCs w:val="28"/>
@@ -3600,6 +3808,9 @@
           </m:sSubSupPr>
           <m:e>
             <m:r>
+              <m:rPr>
+                <m:sty m:val="bi"/>
+              </m:rPr>
               <w:rPr>
                 <w:rFonts w:ascii="Cambria Math" w:hAnsi="Cambria Math"/>
                 <w:sz w:val="28"/>
@@ -3610,6 +3821,9 @@
           </m:e>
           <m:sub>
             <m:r>
+              <m:rPr>
+                <m:sty m:val="bi"/>
+              </m:rPr>
               <w:rPr>
                 <w:rFonts w:ascii="Cambria Math" w:hAnsi="Cambria Math"/>
                 <w:sz w:val="28"/>
@@ -3620,6 +3834,9 @@
           </m:sub>
           <m:sup>
             <m:r>
+              <m:rPr>
+                <m:sty m:val="bi"/>
+              </m:rPr>
               <w:rPr>
                 <w:rFonts w:ascii="Cambria Math" w:hAnsi="Cambria Math"/>
                 <w:sz w:val="28"/>
@@ -3630,6 +3847,9 @@
           </m:sup>
         </m:sSubSup>
         <m:r>
+          <m:rPr>
+            <m:sty m:val="bi"/>
+          </m:rPr>
           <w:rPr>
             <w:rFonts w:ascii="Cambria Math" w:hAnsi="Cambria Math"/>
             <w:sz w:val="28"/>
@@ -3642,6 +3862,7 @@
             <m:ctrlPr>
               <w:rPr>
                 <w:rFonts w:ascii="Cambria Math" w:hAnsi="Cambria Math"/>
+                <w:b/>
                 <w:i/>
                 <w:sz w:val="28"/>
                 <w:szCs w:val="28"/>
@@ -3650,6 +3871,9 @@
           </m:sSubSupPr>
           <m:e>
             <m:r>
+              <m:rPr>
+                <m:sty m:val="bi"/>
+              </m:rPr>
               <w:rPr>
                 <w:rFonts w:ascii="Cambria Math" w:hAnsi="Cambria Math"/>
                 <w:sz w:val="28"/>
@@ -3660,6 +3884,9 @@
           </m:e>
           <m:sub>
             <m:r>
+              <m:rPr>
+                <m:sty m:val="bi"/>
+              </m:rPr>
               <w:rPr>
                 <w:rFonts w:ascii="Cambria Math" w:hAnsi="Cambria Math"/>
                 <w:sz w:val="28"/>
@@ -3670,6 +3897,9 @@
           </m:sub>
           <m:sup>
             <m:r>
+              <m:rPr>
+                <m:sty m:val="bi"/>
+              </m:rPr>
               <w:rPr>
                 <w:rFonts w:ascii="Cambria Math" w:hAnsi="Cambria Math"/>
                 <w:sz w:val="28"/>
@@ -3685,6 +3915,7 @@
             <m:ctrlPr>
               <w:rPr>
                 <w:rFonts w:ascii="Cambria Math" w:hAnsi="Cambria Math"/>
+                <w:b/>
                 <w:i/>
                 <w:sz w:val="28"/>
                 <w:szCs w:val="28"/>
@@ -3699,6 +3930,7 @@
                 <m:ctrlPr>
                   <w:rPr>
                     <w:rFonts w:ascii="Cambria Math" w:hAnsi="Cambria Math"/>
+                    <w:b/>
                     <w:i/>
                     <w:sz w:val="28"/>
                     <w:szCs w:val="28"/>
@@ -3711,6 +3943,7 @@
                     <m:ctrlPr>
                       <w:rPr>
                         <w:rFonts w:ascii="Cambria Math" w:hAnsi="Cambria Math"/>
+                        <w:b/>
                         <w:i/>
                         <w:sz w:val="28"/>
                         <w:szCs w:val="28"/>
@@ -3719,6 +3952,9 @@
                   </m:sSubSupPr>
                   <m:e>
                     <m:r>
+                      <m:rPr>
+                        <m:sty m:val="bi"/>
+                      </m:rPr>
                       <w:rPr>
                         <w:rFonts w:ascii="Cambria Math" w:hAnsi="Cambria Math"/>
                         <w:sz w:val="28"/>
@@ -3729,6 +3965,9 @@
                   </m:e>
                   <m:sub>
                     <m:r>
+                      <m:rPr>
+                        <m:sty m:val="bi"/>
+                      </m:rPr>
                       <w:rPr>
                         <w:rFonts w:ascii="Cambria Math" w:hAnsi="Cambria Math"/>
                         <w:sz w:val="28"/>
@@ -3739,6 +3978,9 @@
                   </m:sub>
                   <m:sup>
                     <m:r>
+                      <m:rPr>
+                        <m:sty m:val="bi"/>
+                      </m:rPr>
                       <w:rPr>
                         <w:rFonts w:ascii="Cambria Math" w:hAnsi="Cambria Math"/>
                         <w:sz w:val="28"/>
@@ -3755,6 +3997,7 @@
                     <m:ctrlPr>
                       <w:rPr>
                         <w:rFonts w:ascii="Cambria Math" w:hAnsi="Cambria Math"/>
+                        <w:b/>
                         <w:i/>
                         <w:sz w:val="28"/>
                         <w:szCs w:val="28"/>
@@ -3763,6 +4006,9 @@
                   </m:sSubSupPr>
                   <m:e>
                     <m:r>
+                      <m:rPr>
+                        <m:sty m:val="bi"/>
+                      </m:rPr>
                       <w:rPr>
                         <w:rFonts w:ascii="Cambria Math" w:hAnsi="Cambria Math"/>
                         <w:sz w:val="28"/>
@@ -3773,6 +4019,9 @@
                   </m:e>
                   <m:sub>
                     <m:r>
+                      <m:rPr>
+                        <m:sty m:val="bi"/>
+                      </m:rPr>
                       <w:rPr>
                         <w:rFonts w:ascii="Cambria Math" w:hAnsi="Cambria Math"/>
                         <w:sz w:val="28"/>
@@ -3783,6 +4032,9 @@
                   </m:sub>
                   <m:sup>
                     <m:r>
+                      <m:rPr>
+                        <m:sty m:val="bi"/>
+                      </m:rPr>
                       <w:rPr>
                         <w:rFonts w:ascii="Cambria Math" w:hAnsi="Cambria Math"/>
                         <w:sz w:val="28"/>
@@ -3810,6 +4062,7 @@
             <m:ctrlPr>
               <w:rPr>
                 <w:rFonts w:ascii="Cambria Math" w:hAnsi="Cambria Math"/>
+                <w:b/>
                 <w:i/>
                 <w:sz w:val="28"/>
                 <w:szCs w:val="28"/>
@@ -3818,6 +4071,9 @@
           </m:sSubSupPr>
           <m:e>
             <m:r>
+              <m:rPr>
+                <m:sty m:val="bi"/>
+              </m:rPr>
               <w:rPr>
                 <w:rFonts w:ascii="Cambria Math" w:hAnsi="Cambria Math"/>
                 <w:sz w:val="28"/>
@@ -3828,6 +4084,9 @@
           </m:e>
           <m:sub>
             <m:r>
+              <m:rPr>
+                <m:sty m:val="bi"/>
+              </m:rPr>
               <w:rPr>
                 <w:rFonts w:ascii="Cambria Math" w:hAnsi="Cambria Math"/>
                 <w:sz w:val="28"/>
@@ -3838,6 +4097,9 @@
           </m:sub>
           <m:sup>
             <m:r>
+              <m:rPr>
+                <m:sty m:val="bi"/>
+              </m:rPr>
               <w:rPr>
                 <w:rFonts w:ascii="Cambria Math" w:hAnsi="Cambria Math"/>
                 <w:sz w:val="28"/>
@@ -3861,6 +4123,7 @@
             <m:ctrlPr>
               <w:rPr>
                 <w:rFonts w:ascii="Cambria Math" w:hAnsi="Cambria Math"/>
+                <w:b/>
                 <w:i/>
                 <w:sz w:val="28"/>
                 <w:szCs w:val="28"/>
@@ -3869,6 +4132,9 @@
           </m:sSubSupPr>
           <m:e>
             <m:r>
+              <m:rPr>
+                <m:sty m:val="bi"/>
+              </m:rPr>
               <w:rPr>
                 <w:rFonts w:ascii="Cambria Math" w:hAnsi="Cambria Math"/>
                 <w:sz w:val="28"/>
@@ -3879,6 +4145,9 @@
           </m:e>
           <m:sub>
             <m:r>
+              <m:rPr>
+                <m:sty m:val="bi"/>
+              </m:rPr>
               <w:rPr>
                 <w:rFonts w:ascii="Cambria Math" w:hAnsi="Cambria Math"/>
                 <w:sz w:val="28"/>
@@ -3889,6 +4158,9 @@
           </m:sub>
           <m:sup>
             <m:r>
+              <m:rPr>
+                <m:sty m:val="bi"/>
+              </m:rPr>
               <w:rPr>
                 <w:rFonts w:ascii="Cambria Math" w:hAnsi="Cambria Math"/>
                 <w:sz w:val="28"/>
@@ -3904,23 +4176,7 @@
           <w:sz w:val="28"/>
           <w:szCs w:val="28"/>
         </w:rPr>
-        <w:t xml:space="preserve"> are the current and the original one-ring area of the vertex </w:t>
-      </w:r>
-      <w:proofErr w:type="spellStart"/>
-      <w:r>
-        <w:rPr>
-          <w:sz w:val="28"/>
-          <w:szCs w:val="28"/>
-        </w:rPr>
-        <w:t>i</w:t>
-      </w:r>
-      <w:proofErr w:type="spellEnd"/>
-      <w:r>
-        <w:rPr>
-          <w:sz w:val="28"/>
-          <w:szCs w:val="28"/>
-        </w:rPr>
-        <w:t>.</w:t>
+        <w:t xml:space="preserve"> are the current and the original one-ring area of the vertex i.</w:t>
       </w:r>
     </w:p>
     <w:p>
@@ -3948,6 +4204,7 @@
             <m:ctrlPr>
               <w:rPr>
                 <w:rFonts w:ascii="Cambria Math" w:hAnsi="Cambria Math"/>
+                <w:b/>
                 <w:i/>
                 <w:sz w:val="28"/>
                 <w:szCs w:val="28"/>
@@ -3956,6 +4213,9 @@
           </m:sSupPr>
           <m:e>
             <m:r>
+              <m:rPr>
+                <m:sty m:val="bi"/>
+              </m:rPr>
               <w:rPr>
                 <w:rFonts w:ascii="Cambria Math" w:hAnsi="Cambria Math"/>
                 <w:sz w:val="28"/>
@@ -3966,6 +4226,9 @@
           </m:e>
           <m:sup>
             <m:r>
+              <m:rPr>
+                <m:sty m:val="bi"/>
+              </m:rPr>
               <w:rPr>
                 <w:rFonts w:ascii="Cambria Math" w:hAnsi="Cambria Math"/>
                 <w:sz w:val="28"/>
@@ -3989,6 +4252,7 @@
             <m:ctrlPr>
               <w:rPr>
                 <w:rFonts w:ascii="Cambria Math" w:hAnsi="Cambria Math"/>
+                <w:b/>
                 <w:i/>
                 <w:sz w:val="28"/>
                 <w:szCs w:val="28"/>
@@ -3997,6 +4261,9 @@
           </m:sSupPr>
           <m:e>
             <m:r>
+              <m:rPr>
+                <m:sty m:val="bi"/>
+              </m:rPr>
               <w:rPr>
                 <w:rFonts w:ascii="Cambria Math" w:hAnsi="Cambria Math"/>
                 <w:sz w:val="28"/>
@@ -4007,6 +4274,9 @@
           </m:e>
           <m:sup>
             <m:r>
+              <m:rPr>
+                <m:sty m:val="bi"/>
+              </m:rPr>
               <w:rPr>
                 <w:rFonts w:ascii="Cambria Math" w:hAnsi="Cambria Math"/>
                 <w:sz w:val="28"/>
@@ -4055,6 +4325,7 @@
           <w:numId w:val="2"/>
         </w:numPr>
         <w:rPr>
+          <w:b/>
           <w:sz w:val="28"/>
           <w:szCs w:val="28"/>
         </w:rPr>
@@ -4065,6 +4336,7 @@
             <m:ctrlPr>
               <w:rPr>
                 <w:rFonts w:ascii="Cambria Math" w:hAnsi="Cambria Math"/>
+                <w:b/>
                 <w:i/>
                 <w:sz w:val="28"/>
                 <w:szCs w:val="28"/>
@@ -4073,6 +4345,9 @@
           </m:sSubPr>
           <m:e>
             <m:r>
+              <m:rPr>
+                <m:sty m:val="bi"/>
+              </m:rPr>
               <w:rPr>
                 <w:rFonts w:ascii="Cambria Math" w:hAnsi="Cambria Math"/>
                 <w:sz w:val="28"/>
@@ -4083,6 +4358,9 @@
           </m:e>
           <m:sub>
             <m:r>
+              <m:rPr>
+                <m:sty m:val="bi"/>
+              </m:rPr>
               <w:rPr>
                 <w:rFonts w:ascii="Cambria Math" w:hAnsi="Cambria Math"/>
                 <w:sz w:val="28"/>
@@ -4093,6 +4371,9 @@
           </m:sub>
         </m:sSub>
         <m:r>
+          <m:rPr>
+            <m:sty m:val="bi"/>
+          </m:rPr>
           <w:rPr>
             <w:rFonts w:ascii="Cambria Math" w:hAnsi="Cambria Math"/>
             <w:sz w:val="28"/>
@@ -4110,6 +4391,7 @@
           <w:numId w:val="2"/>
         </w:numPr>
         <w:rPr>
+          <w:b/>
           <w:sz w:val="28"/>
           <w:szCs w:val="28"/>
         </w:rPr>
@@ -4120,6 +4402,7 @@
             <m:ctrlPr>
               <w:rPr>
                 <w:rFonts w:ascii="Cambria Math" w:hAnsi="Cambria Math"/>
+                <w:b/>
                 <w:i/>
                 <w:sz w:val="28"/>
                 <w:szCs w:val="28"/>
@@ -4128,6 +4411,9 @@
           </m:sSubSupPr>
           <m:e>
             <m:r>
+              <m:rPr>
+                <m:sty m:val="bi"/>
+              </m:rPr>
               <w:rPr>
                 <w:rFonts w:ascii="Cambria Math" w:hAnsi="Cambria Math"/>
                 <w:sz w:val="28"/>
@@ -4138,6 +4424,9 @@
           </m:e>
           <m:sub>
             <m:r>
+              <m:rPr>
+                <m:sty m:val="bi"/>
+              </m:rPr>
               <w:rPr>
                 <w:rFonts w:ascii="Cambria Math" w:hAnsi="Cambria Math"/>
                 <w:sz w:val="28"/>
@@ -4148,6 +4437,9 @@
           </m:sub>
           <m:sup>
             <m:r>
+              <m:rPr>
+                <m:sty m:val="bi"/>
+              </m:rPr>
               <w:rPr>
                 <w:rFonts w:ascii="Cambria Math" w:hAnsi="Cambria Math"/>
                 <w:sz w:val="28"/>
@@ -4158,6 +4450,9 @@
           </m:sup>
         </m:sSubSup>
         <m:r>
+          <m:rPr>
+            <m:sty m:val="bi"/>
+          </m:rPr>
           <w:rPr>
             <w:rFonts w:ascii="Cambria Math" w:hAnsi="Cambria Math"/>
             <w:sz w:val="28"/>
@@ -4185,6 +4480,7 @@
             <m:ctrlPr>
               <w:rPr>
                 <w:rFonts w:ascii="Cambria Math" w:hAnsi="Cambria Math"/>
+                <w:b/>
                 <w:i/>
                 <w:sz w:val="28"/>
                 <w:szCs w:val="28"/>
@@ -4193,6 +4489,9 @@
           </m:sSubSupPr>
           <m:e>
             <m:r>
+              <m:rPr>
+                <m:sty m:val="bi"/>
+              </m:rPr>
               <w:rPr>
                 <w:rFonts w:ascii="Cambria Math" w:hAnsi="Cambria Math"/>
                 <w:sz w:val="28"/>
@@ -4203,6 +4502,9 @@
           </m:e>
           <m:sub>
             <m:r>
+              <m:rPr>
+                <m:sty m:val="bi"/>
+              </m:rPr>
               <w:rPr>
                 <w:rFonts w:ascii="Cambria Math" w:hAnsi="Cambria Math"/>
                 <w:sz w:val="28"/>
@@ -4213,6 +4515,9 @@
           </m:sub>
           <m:sup>
             <m:r>
+              <m:rPr>
+                <m:sty m:val="bi"/>
+              </m:rPr>
               <w:rPr>
                 <w:rFonts w:ascii="Cambria Math" w:hAnsi="Cambria Math"/>
                 <w:sz w:val="28"/>
@@ -4223,6 +4528,9 @@
           </m:sup>
         </m:sSubSup>
         <m:r>
+          <m:rPr>
+            <m:sty m:val="bi"/>
+          </m:rPr>
           <w:rPr>
             <w:rFonts w:ascii="Cambria Math" w:hAnsi="Cambria Math"/>
             <w:sz w:val="28"/>
@@ -4235,6 +4543,7 @@
             <m:ctrlPr>
               <w:rPr>
                 <w:rFonts w:ascii="Cambria Math" w:hAnsi="Cambria Math"/>
+                <w:b/>
                 <w:i/>
                 <w:sz w:val="28"/>
                 <w:szCs w:val="28"/>
@@ -4243,6 +4552,9 @@
           </m:sSupPr>
           <m:e>
             <m:r>
+              <m:rPr>
+                <m:sty m:val="bi"/>
+              </m:rPr>
               <w:rPr>
                 <w:rFonts w:ascii="Cambria Math" w:hAnsi="Cambria Math"/>
                 <w:sz w:val="28"/>
@@ -4253,6 +4565,9 @@
           </m:e>
           <m:sup>
             <m:r>
+              <m:rPr>
+                <m:sty m:val="bi"/>
+              </m:rPr>
               <w:rPr>
                 <w:rFonts w:ascii="Cambria Math" w:hAnsi="Cambria Math"/>
                 <w:sz w:val="28"/>
@@ -4268,6 +4583,7 @@
             <m:ctrlPr>
               <w:rPr>
                 <w:rFonts w:ascii="Cambria Math" w:hAnsi="Cambria Math"/>
+                <w:b/>
                 <w:i/>
                 <w:sz w:val="28"/>
                 <w:szCs w:val="28"/>
@@ -4277,6 +4593,9 @@
           <m:deg/>
           <m:e>
             <m:r>
+              <m:rPr>
+                <m:sty m:val="bi"/>
+              </m:rPr>
               <w:rPr>
                 <w:rFonts w:ascii="Cambria Math" w:hAnsi="Cambria Math"/>
                 <w:sz w:val="28"/>

</xml_diff>